<commit_message>
Correção de erro no Update.
</commit_message>
<xml_diff>
--- a/Relatorio.docx
+++ b/Relatorio.docx
@@ -763,6 +763,7 @@
       <w:r>
         <w:rPr>
           <w:rFonts w:ascii="Calibri" w:hAnsi="Calibri" w:cs="Calibri"/>
+          <w:noProof/>
           <w:color w:val="auto"/>
           <w:sz w:val="24"/>
           <w:szCs w:val="24"/>
@@ -870,6 +871,7 @@
       <w:r>
         <w:rPr>
           <w:rFonts w:ascii="Calibri" w:hAnsi="Calibri" w:cs="Calibri"/>
+          <w:noProof/>
           <w:color w:val="auto"/>
           <w:sz w:val="24"/>
           <w:szCs w:val="24"/>
@@ -1084,6 +1086,9 @@
         </w:rPr>
       </w:pPr>
       <w:r>
+        <w:rPr>
+          <w:noProof/>
+        </w:rPr>
         <w:drawing>
           <wp:inline distT="0" distB="0" distL="0" distR="0" wp14:anchorId="5F44F5A3" wp14:editId="07044307">
             <wp:extent cx="5018568" cy="2343150"/>
@@ -1184,18 +1189,11 @@
           <w:sz w:val="24"/>
           <w:szCs w:val="24"/>
         </w:rPr>
-        <w:sectPr>
-          <w:headerReference w:type="default" r:id="rId14"/>
-          <w:footerReference w:type="default" r:id="rId15"/>
-          <w:headerReference w:type="first" r:id="rId16"/>
-          <w:pgSz w:w="11906" w:h="16838" w:code="9"/>
-          <w:pgMar w:top="1418" w:right="1418" w:bottom="851" w:left="1418" w:header="709" w:footer="340" w:gutter="0"/>
-          <w:cols w:space="708"/>
-          <w:titlePg/>
-          <w:docGrid w:linePitch="360"/>
-        </w:sectPr>
-      </w:pPr>
-      <w:r>
+      </w:pPr>
+      <w:r>
+        <w:rPr>
+          <w:noProof/>
+        </w:rPr>
         <w:drawing>
           <wp:inline distT="0" distB="0" distL="0" distR="0" wp14:anchorId="2D5399E4" wp14:editId="7B4396AB">
             <wp:extent cx="4629796" cy="523948"/>
@@ -1212,7 +1210,7 @@
                     <pic:cNvPicPr/>
                   </pic:nvPicPr>
                   <pic:blipFill>
-                    <a:blip r:embed="rId17"/>
+                    <a:blip r:embed="rId14"/>
                     <a:stretch>
                       <a:fillRect/>
                     </a:stretch>
@@ -1231,6 +1229,142 @@
             </a:graphic>
           </wp:inline>
         </w:drawing>
+      </w:r>
+    </w:p>
+    <w:p>
+      <w:pPr>
+        <w:jc w:val="right"/>
+        <w:rPr>
+          <w:rFonts w:ascii="Calibri" w:hAnsi="Calibri" w:cs="Calibri"/>
+          <w:color w:val="auto"/>
+          <w:sz w:val="24"/>
+          <w:szCs w:val="24"/>
+        </w:rPr>
+      </w:pPr>
+    </w:p>
+    <w:p>
+      <w:pPr>
+        <w:rPr>
+          <w:rFonts w:ascii="Calibri" w:hAnsi="Calibri" w:cs="Calibri"/>
+          <w:color w:val="auto"/>
+          <w:sz w:val="24"/>
+          <w:szCs w:val="24"/>
+        </w:rPr>
+      </w:pPr>
+      <w:r>
+        <w:rPr>
+          <w:rFonts w:ascii="Calibri" w:hAnsi="Calibri" w:cs="Calibri"/>
+          <w:color w:val="auto"/>
+          <w:sz w:val="24"/>
+          <w:szCs w:val="24"/>
+        </w:rPr>
+        <w:t>Algumas considerações:</w:t>
+      </w:r>
+    </w:p>
+    <w:p>
+      <w:pPr>
+        <w:pStyle w:val="PargrafodaLista"/>
+        <w:numPr>
+          <w:ilvl w:val="0"/>
+          <w:numId w:val="16"/>
+        </w:numPr>
+        <w:rPr>
+          <w:rFonts w:ascii="Calibri" w:hAnsi="Calibri" w:cs="Calibri"/>
+          <w:color w:val="auto"/>
+          <w:sz w:val="24"/>
+          <w:szCs w:val="24"/>
+        </w:rPr>
+        <w:sectPr>
+          <w:headerReference w:type="default" r:id="rId15"/>
+          <w:footerReference w:type="default" r:id="rId16"/>
+          <w:headerReference w:type="first" r:id="rId17"/>
+          <w:pgSz w:w="11906" w:h="16838" w:code="9"/>
+          <w:pgMar w:top="1418" w:right="1418" w:bottom="851" w:left="1418" w:header="709" w:footer="340" w:gutter="0"/>
+          <w:cols w:space="708"/>
+          <w:titlePg/>
+          <w:docGrid w:linePitch="360"/>
+        </w:sectPr>
+      </w:pPr>
+      <w:r>
+        <w:rPr>
+          <w:rFonts w:ascii="Calibri" w:hAnsi="Calibri" w:cs="Calibri"/>
+          <w:color w:val="auto"/>
+          <w:sz w:val="24"/>
+          <w:szCs w:val="24"/>
+        </w:rPr>
+        <w:t>Considerou-se que a lotação máxima de cada quarto é exclusiva, isto é, não depende do tipo de quarto</w:t>
+      </w:r>
+      <w:r>
+        <w:rPr>
+          <w:rFonts w:ascii="Calibri" w:hAnsi="Calibri" w:cs="Calibri"/>
+          <w:color w:val="auto"/>
+          <w:sz w:val="24"/>
+          <w:szCs w:val="24"/>
+        </w:rPr>
+        <w:t>. No enunciado</w:t>
+      </w:r>
+      <w:r>
+        <w:rPr>
+          <w:rFonts w:ascii="Calibri" w:hAnsi="Calibri" w:cs="Calibri"/>
+          <w:color w:val="auto"/>
+          <w:sz w:val="24"/>
+          <w:szCs w:val="24"/>
+        </w:rPr>
+        <w:t xml:space="preserve"> é indicado “</w:t>
+      </w:r>
+      <w:r>
+        <w:rPr>
+          <w:rFonts w:ascii="Calibri" w:hAnsi="Calibri" w:cs="Calibri"/>
+          <w:color w:val="auto"/>
+          <w:sz w:val="24"/>
+          <w:szCs w:val="24"/>
+        </w:rPr>
+        <w:t>Os quartos têm</w:t>
+      </w:r>
+      <w:r>
+        <w:rPr>
+          <w:rFonts w:ascii="Calibri" w:hAnsi="Calibri" w:cs="Calibri"/>
+          <w:color w:val="auto"/>
+          <w:sz w:val="24"/>
+          <w:szCs w:val="24"/>
+        </w:rPr>
+        <w:t xml:space="preserve"> </w:t>
+      </w:r>
+      <w:r>
+        <w:rPr>
+          <w:rFonts w:ascii="Calibri" w:hAnsi="Calibri" w:cs="Calibri"/>
+          <w:color w:val="auto"/>
+          <w:sz w:val="24"/>
+          <w:szCs w:val="24"/>
+        </w:rPr>
+        <w:t>uma lotação máxima, podem ser de diferentes tipos e pertencem a diferentes</w:t>
+      </w:r>
+      <w:r>
+        <w:rPr>
+          <w:rFonts w:ascii="Calibri" w:hAnsi="Calibri" w:cs="Calibri"/>
+          <w:color w:val="auto"/>
+          <w:sz w:val="24"/>
+          <w:szCs w:val="24"/>
+        </w:rPr>
+        <w:t xml:space="preserve"> </w:t>
+      </w:r>
+      <w:r>
+        <w:rPr>
+          <w:rFonts w:ascii="Calibri" w:hAnsi="Calibri" w:cs="Calibri"/>
+          <w:color w:val="auto"/>
+          <w:sz w:val="24"/>
+          <w:szCs w:val="24"/>
+        </w:rPr>
+        <w:t>andares</w:t>
+      </w:r>
+      <w:r>
+        <w:rPr>
+          <w:rFonts w:ascii="Calibri" w:hAnsi="Calibri" w:cs="Calibri"/>
+          <w:color w:val="auto"/>
+          <w:sz w:val="24"/>
+          <w:szCs w:val="24"/>
+        </w:rPr>
+        <w:t>”, o que parece indicar que a lotação máximo é uma característica do quarto em si.  Podemos justificar a aplicação no mundo real como a capacidade de instalar uma cama extra em certos quartos ou não.</w:t>
       </w:r>
     </w:p>
     <w:p>
@@ -2158,7 +2292,7 @@
   <w:abstractNum w:abstractNumId="2" w15:restartNumberingAfterBreak="0">
     <w:nsid w:val="0070768F"/>
     <w:multiLevelType w:val="hybridMultilevel"/>
-    <w:tmpl w:val="A4DC02CC"/>
+    <w:tmpl w:val="1F486310"/>
     <w:lvl w:ilvl="0" w:tplc="08160001">
       <w:start w:val="1"/>
       <w:numFmt w:val="bullet"/>
@@ -4675,6 +4809,8 @@
             <w:t>Nome da disciplina</w:t>
           </w:r>
         </w:p>
+        <w:bookmarkStart w:id="0" w:name="_Hlk51748099"/>
+        <w:bookmarkEnd w:id="0"/>
       </w:docPartBody>
     </w:docPart>
     <w:docPart>
@@ -4697,19 +4833,11 @@
           <w:pPr>
             <w:pStyle w:val="B4EABD9C2BBE40CDA894B80AF0F4F280"/>
           </w:pPr>
-          <w:bookmarkStart w:id="0" w:name="_Hlk51748099"/>
-          <w:bookmarkEnd w:id="0"/>
           <w:r>
             <w:rPr>
               <w:lang w:bidi="pt-PT"/>
             </w:rPr>
-            <w:t>Neque porro quisquam est, qui dolorem ipsum quia dolor sit amet, consectetur, adipisci velit, sed quia non numquam eius modi tempora incidunt ut labore et dolore magnam aliquam quaerat voluptatem. Ut enim ad minima veniam, quis nostrum exer</w:t>
-          </w:r>
-          <w:r>
-            <w:rPr>
-              <w:lang w:bidi="pt-PT"/>
-            </w:rPr>
-            <w:t>citationem ullam corporis suscipit laboriosam, nisi ut aliquid ex ea commodi consequatur?</w:t>
+            <w:t>Neque porro quisquam est, qui dolorem ipsum quia dolor sit amet, consectetur, adipisci velit, sed quia non numquam eius modi tempora incidunt ut labore et dolore magnam aliquam quaerat voluptatem. Ut enim ad minima veniam, quis nostrum exercitationem ullam corporis suscipit laboriosam, nisi ut aliquid ex ea commodi consequatur?</w:t>
           </w:r>
         </w:p>
       </w:docPartBody>
@@ -4732,7 +4860,7 @@
     <w:charset w:val="00"/>
     <w:family w:val="roman"/>
     <w:pitch w:val="variable"/>
-    <w:sig w:usb0="E0002AFF" w:usb1="C0007843" w:usb2="00000009" w:usb3="00000000" w:csb0="000001FF" w:csb1="00000000"/>
+    <w:sig w:usb0="E0002EFF" w:usb1="C000785B" w:usb2="00000009" w:usb3="00000000" w:csb0="000001FF" w:csb1="00000000"/>
   </w:font>
   <w:font w:name="Courier New">
     <w:panose1 w:val="02070309020205020404"/>
@@ -4753,7 +4881,7 @@
     <w:charset w:val="00"/>
     <w:family w:val="swiss"/>
     <w:pitch w:val="variable"/>
-    <w:sig w:usb0="A0002AEF" w:usb1="4000207B" w:usb2="00000000" w:usb3="00000000" w:csb0="000001FF" w:csb1="00000000"/>
+    <w:sig w:usb0="E4002EFF" w:usb1="C000247B" w:usb2="00000009" w:usb3="00000000" w:csb0="000001FF" w:csb1="00000000"/>
   </w:font>
   <w:font w:name="Dotum">
     <w:altName w:val="돋움"/>
@@ -4776,7 +4904,7 @@
     <w:charset w:val="00"/>
     <w:family w:val="swiss"/>
     <w:pitch w:val="variable"/>
-    <w:sig w:usb0="E0002AFF" w:usb1="4000ACFF" w:usb2="00000001" w:usb3="00000000" w:csb0="000001FF" w:csb1="00000000"/>
+    <w:sig w:usb0="E4002EFF" w:usb1="C000247B" w:usb2="00000009" w:usb3="00000000" w:csb0="000001FF" w:csb1="00000000"/>
   </w:font>
 </w:fonts>
 </file>
@@ -4950,6 +5078,8 @@
   </w:compat>
   <w:rsids>
     <w:rsidRoot w:val="00F163DD"/>
+    <w:rsid w:val="00477083"/>
+    <w:rsid w:val="00BE3F0F"/>
     <w:rsid w:val="00F163DD"/>
   </w:rsids>
   <m:mathPr>
@@ -5432,83 +5562,14 @@
       <w:color w:val="4472C4" w:themeColor="accent1"/>
     </w:rPr>
   </w:style>
-  <w:style w:type="paragraph" w:customStyle="1" w:styleId="63F3EB59DA564C6C8022A1215A6DD9EE">
-    <w:name w:val="63F3EB59DA564C6C8022A1215A6DD9EE"/>
-  </w:style>
-  <w:style w:type="paragraph" w:customStyle="1" w:styleId="219D708A29434F2993C6B7979FC9542A">
-    <w:name w:val="219D708A29434F2993C6B7979FC9542A"/>
-  </w:style>
-  <w:style w:type="paragraph" w:customStyle="1" w:styleId="F1796DFCC4674816A7C16AD8F38AB70D">
-    <w:name w:val="F1796DFCC4674816A7C16AD8F38AB70D"/>
-  </w:style>
-  <w:style w:type="paragraph" w:customStyle="1" w:styleId="E153F573FE7F4AA9A80A8890FD0EC0A0">
-    <w:name w:val="E153F573FE7F4AA9A80A8890FD0EC0A0"/>
-  </w:style>
-  <w:style w:type="paragraph" w:customStyle="1" w:styleId="58EDA298296F4055ACBF576E19570272">
-    <w:name w:val="58EDA298296F4055ACBF576E19570272"/>
-  </w:style>
   <w:style w:type="paragraph" w:customStyle="1" w:styleId="EC7E8DEC546F47E292992E4217B276BA">
     <w:name w:val="EC7E8DEC546F47E292992E4217B276BA"/>
-  </w:style>
-  <w:style w:type="paragraph" w:customStyle="1" w:styleId="7208CDFA7AFB447BA5D039BAEB49D5EB">
-    <w:name w:val="7208CDFA7AFB447BA5D039BAEB49D5EB"/>
   </w:style>
   <w:style w:type="paragraph" w:customStyle="1" w:styleId="A6846AF5DD3444C39DE75FB7F019C51F">
     <w:name w:val="A6846AF5DD3444C39DE75FB7F019C51F"/>
   </w:style>
   <w:style w:type="paragraph" w:customStyle="1" w:styleId="A56725691CF14F36BBE0F99E6ADA0CD1">
     <w:name w:val="A56725691CF14F36BBE0F99E6ADA0CD1"/>
-  </w:style>
-  <w:style w:type="paragraph" w:customStyle="1" w:styleId="D794333254A847F4AD72D4EF1A325D29">
-    <w:name w:val="D794333254A847F4AD72D4EF1A325D29"/>
-  </w:style>
-  <w:style w:type="paragraph" w:customStyle="1" w:styleId="C110583F4A404424B2B3EC41739FA4E6">
-    <w:name w:val="C110583F4A404424B2B3EC41739FA4E6"/>
-  </w:style>
-  <w:style w:type="paragraph" w:customStyle="1" w:styleId="D53045074F884116886D7D53364D6189">
-    <w:name w:val="D53045074F884116886D7D53364D6189"/>
-  </w:style>
-  <w:style w:type="paragraph" w:customStyle="1" w:styleId="03A65CAE48864AE7B2101B1BD2CCD1B3">
-    <w:name w:val="03A65CAE48864AE7B2101B1BD2CCD1B3"/>
-  </w:style>
-  <w:style w:type="paragraph" w:customStyle="1" w:styleId="96DA11824D8A4353A4CD279E55D61235">
-    <w:name w:val="96DA11824D8A4353A4CD279E55D61235"/>
-  </w:style>
-  <w:style w:type="paragraph" w:customStyle="1" w:styleId="C6283318B42A45C49C481E681264BEA4">
-    <w:name w:val="C6283318B42A45C49C481E681264BEA4"/>
-  </w:style>
-  <w:style w:type="paragraph" w:customStyle="1" w:styleId="8D56D86876ED41E4BB20EF12706908EB">
-    <w:name w:val="8D56D86876ED41E4BB20EF12706908EB"/>
-  </w:style>
-  <w:style w:type="paragraph" w:customStyle="1" w:styleId="0AC0F1C646544480B6CC20CCA431576E">
-    <w:name w:val="0AC0F1C646544480B6CC20CCA431576E"/>
-  </w:style>
-  <w:style w:type="paragraph" w:customStyle="1" w:styleId="F9E60AF1CEA94D1D9B3CEDCB98378B7D">
-    <w:name w:val="F9E60AF1CEA94D1D9B3CEDCB98378B7D"/>
-  </w:style>
-  <w:style w:type="paragraph" w:customStyle="1" w:styleId="EEF474B9EC0D4679ADBAC48660D7777C">
-    <w:name w:val="EEF474B9EC0D4679ADBAC48660D7777C"/>
-  </w:style>
-  <w:style w:type="paragraph" w:customStyle="1" w:styleId="4255FE9B54D04F4B9D79572145DF3743">
-    <w:name w:val="4255FE9B54D04F4B9D79572145DF3743"/>
-  </w:style>
-  <w:style w:type="paragraph" w:customStyle="1" w:styleId="35D0E6B5E0084765B016B5E35CE471DC">
-    <w:name w:val="35D0E6B5E0084765B016B5E35CE471DC"/>
-  </w:style>
-  <w:style w:type="paragraph" w:customStyle="1" w:styleId="436A42CAB1404E24AD802D8D4E800993">
-    <w:name w:val="436A42CAB1404E24AD802D8D4E800993"/>
-  </w:style>
-  <w:style w:type="paragraph" w:customStyle="1" w:styleId="44CF3938150C4959A8CD2DB8596CA689">
-    <w:name w:val="44CF3938150C4959A8CD2DB8596CA689"/>
-  </w:style>
-  <w:style w:type="paragraph" w:customStyle="1" w:styleId="62EE718FC57A49DBAFB8FD8C09EA69FC">
-    <w:name w:val="62EE718FC57A49DBAFB8FD8C09EA69FC"/>
-  </w:style>
-  <w:style w:type="paragraph" w:customStyle="1" w:styleId="424DA5ADFAA04F57B4FAB3F4EC2AA733">
-    <w:name w:val="424DA5ADFAA04F57B4FAB3F4EC2AA733"/>
-  </w:style>
-  <w:style w:type="paragraph" w:customStyle="1" w:styleId="0290AB8953434B8DAB1B73AC3F89203E">
-    <w:name w:val="0290AB8953434B8DAB1B73AC3F89203E"/>
   </w:style>
   <w:style w:type="paragraph" w:styleId="Listacommarcas">
     <w:name w:val="List Bullet"/>
@@ -5564,44 +5625,8 @@
       <w:lang w:eastAsia="en-US"/>
     </w:rPr>
   </w:style>
-  <w:style w:type="paragraph" w:customStyle="1" w:styleId="CC81A23C7EDB4501BAA0A52D4EDE382F">
-    <w:name w:val="CC81A23C7EDB4501BAA0A52D4EDE382F"/>
-  </w:style>
-  <w:style w:type="paragraph" w:customStyle="1" w:styleId="CEA7886728A84081BA24417238CACB39">
-    <w:name w:val="CEA7886728A84081BA24417238CACB39"/>
-  </w:style>
-  <w:style w:type="paragraph" w:customStyle="1" w:styleId="3AEF66F45F4A462E94D78B72074229DE">
-    <w:name w:val="3AEF66F45F4A462E94D78B72074229DE"/>
-  </w:style>
-  <w:style w:type="paragraph" w:customStyle="1" w:styleId="E504991B45AC424188AD7C4C57698924">
-    <w:name w:val="E504991B45AC424188AD7C4C57698924"/>
-  </w:style>
-  <w:style w:type="paragraph" w:customStyle="1" w:styleId="D7B44FF7BB364BABAD6256C5A33A50C8">
-    <w:name w:val="D7B44FF7BB364BABAD6256C5A33A50C8"/>
-  </w:style>
-  <w:style w:type="paragraph" w:customStyle="1" w:styleId="CF2C37836FCF4B148F5EC3344E9C6529">
-    <w:name w:val="CF2C37836FCF4B148F5EC3344E9C6529"/>
-  </w:style>
-  <w:style w:type="paragraph" w:customStyle="1" w:styleId="F0C665996D1A44018CFC17963981AAD6">
-    <w:name w:val="F0C665996D1A44018CFC17963981AAD6"/>
-  </w:style>
-  <w:style w:type="paragraph" w:customStyle="1" w:styleId="49CD6F474A664A39B9282AC218668E55">
-    <w:name w:val="49CD6F474A664A39B9282AC218668E55"/>
-  </w:style>
   <w:style w:type="paragraph" w:customStyle="1" w:styleId="B4EABD9C2BBE40CDA894B80AF0F4F280">
     <w:name w:val="B4EABD9C2BBE40CDA894B80AF0F4F280"/>
-  </w:style>
-  <w:style w:type="paragraph" w:customStyle="1" w:styleId="BFFD5114DFA74874A4471EFD695BE85E">
-    <w:name w:val="BFFD5114DFA74874A4471EFD695BE85E"/>
-  </w:style>
-  <w:style w:type="paragraph" w:customStyle="1" w:styleId="12D03F1B964148E49CA892B25624BC5F">
-    <w:name w:val="12D03F1B964148E49CA892B25624BC5F"/>
-  </w:style>
-  <w:style w:type="paragraph" w:customStyle="1" w:styleId="5BCFB4C7EE1D4A0595500EE2CFFEC94F">
-    <w:name w:val="5BCFB4C7EE1D4A0595500EE2CFFEC94F"/>
-  </w:style>
-  <w:style w:type="paragraph" w:customStyle="1" w:styleId="839C7FABE1074A1995BBC64367CA234F">
-    <w:name w:val="839C7FABE1074A1995BBC64367CA234F"/>
   </w:style>
   <w:style w:type="character" w:customStyle="1" w:styleId="Ttulo2Carter">
     <w:name w:val="Título 2 Caráter"/>
@@ -5616,30 +5641,6 @@
       <w:szCs w:val="56"/>
       <w:lang w:eastAsia="en-US"/>
     </w:rPr>
-  </w:style>
-  <w:style w:type="paragraph" w:customStyle="1" w:styleId="DE2B52AA43E243A69C289BA600926EEC">
-    <w:name w:val="DE2B52AA43E243A69C289BA600926EEC"/>
-  </w:style>
-  <w:style w:type="paragraph" w:customStyle="1" w:styleId="8332AA1AC0AA47F9835A0ECD4CB7146F">
-    <w:name w:val="8332AA1AC0AA47F9835A0ECD4CB7146F"/>
-  </w:style>
-  <w:style w:type="paragraph" w:customStyle="1" w:styleId="94F48D3445664BE88F66D987FBE705EB">
-    <w:name w:val="94F48D3445664BE88F66D987FBE705EB"/>
-  </w:style>
-  <w:style w:type="paragraph" w:customStyle="1" w:styleId="2B1F715B224649E8A205389345EC4BE4">
-    <w:name w:val="2B1F715B224649E8A205389345EC4BE4"/>
-  </w:style>
-  <w:style w:type="paragraph" w:customStyle="1" w:styleId="30DAA94E0035469AAF63152496CA451A">
-    <w:name w:val="30DAA94E0035469AAF63152496CA451A"/>
-  </w:style>
-  <w:style w:type="paragraph" w:customStyle="1" w:styleId="004C79D9B16547A7974FFF535D4B3C78">
-    <w:name w:val="004C79D9B16547A7974FFF535D4B3C78"/>
-  </w:style>
-  <w:style w:type="paragraph" w:customStyle="1" w:styleId="EF5098FD2EAC4445A102AC5B5BCE5DF2">
-    <w:name w:val="EF5098FD2EAC4445A102AC5B5BCE5DF2"/>
-  </w:style>
-  <w:style w:type="paragraph" w:customStyle="1" w:styleId="1C0220D8F20D4ECEB3C44DD1B6278C15">
-    <w:name w:val="1C0220D8F20D4ECEB3C44DD1B6278C15"/>
   </w:style>
 </w:styles>
 </file>
@@ -5853,24 +5854,6 @@
 </file>
 
 <file path=customXml/item1.xml><?xml version="1.0" encoding="utf-8"?>
-<?mso-contentType ?>
-<FormTemplates xmlns="http://schemas.microsoft.com/sharepoint/v3/contenttype/forms">
-  <Display>DocumentLibraryForm</Display>
-  <Edit>DocumentLibraryForm</Edit>
-  <New>DocumentLibraryForm</New>
-</FormTemplates>
-</file>
-
-<file path=customXml/item2.xml><?xml version="1.0" encoding="utf-8"?>
-<p:properties xmlns:p="http://schemas.microsoft.com/office/2006/metadata/properties" xmlns:xsi="http://www.w3.org/2001/XMLSchema-instance" xmlns:pc="http://schemas.microsoft.com/office/infopath/2007/PartnerControls">
-  <documentManagement>
-    <Status xmlns="71af3243-3dd4-4a8d-8c0d-dd76da1f02a5">Not started</Status>
-    <MediaServiceKeyPoints xmlns="71af3243-3dd4-4a8d-8c0d-dd76da1f02a5" xsi:nil="true"/>
-  </documentManagement>
-</p:properties>
-</file>
-
-<file path=customXml/item3.xml><?xml version="1.0" encoding="utf-8"?>
 <ct:contentTypeSchema xmlns:ct="http://schemas.microsoft.com/office/2006/metadata/contentType" xmlns:ma="http://schemas.microsoft.com/office/2006/metadata/properties/metaAttributes" ct:_="" ma:_="" ma:contentTypeName="Document" ma:contentTypeID="0x01010079F111ED35F8CC479449609E8A0923A6" ma:contentTypeVersion="12" ma:contentTypeDescription="Create a new document." ma:contentTypeScope="" ma:versionID="fa6e671f1cd7e4d96ff9652be322dd5e">
   <xsd:schema xmlns:xsd="http://www.w3.org/2001/XMLSchema" xmlns:xs="http://www.w3.org/2001/XMLSchema" xmlns:p="http://schemas.microsoft.com/office/2006/metadata/properties" xmlns:ns2="71af3243-3dd4-4a8d-8c0d-dd76da1f02a5" xmlns:ns3="16c05727-aa75-4e4a-9b5f-8a80a1165891" targetNamespace="http://schemas.microsoft.com/office/2006/metadata/properties" ma:root="true" ma:fieldsID="4e2496f70b101db0b8013f30a071bbf7" ns2:_="" ns3:_="">
     <xsd:import namespace="71af3243-3dd4-4a8d-8c0d-dd76da1f02a5"/>
@@ -6091,25 +6074,25 @@
 </ct:contentTypeSchema>
 </file>
 
-<file path=customXml/itemProps1.xml><?xml version="1.0" encoding="utf-8"?>
-<ds:datastoreItem xmlns:ds="http://schemas.openxmlformats.org/officeDocument/2006/customXml" ds:itemID="{BFF75F1C-B41B-488A-9267-68864D3C15A5}">
-  <ds:schemaRefs>
-    <ds:schemaRef ds:uri="http://schemas.microsoft.com/sharepoint/v3/contenttype/forms"/>
-  </ds:schemaRefs>
-</ds:datastoreItem>
+<file path=customXml/item2.xml><?xml version="1.0" encoding="utf-8"?>
+<p:properties xmlns:p="http://schemas.microsoft.com/office/2006/metadata/properties" xmlns:xsi="http://www.w3.org/2001/XMLSchema-instance" xmlns:pc="http://schemas.microsoft.com/office/infopath/2007/PartnerControls">
+  <documentManagement>
+    <Status xmlns="71af3243-3dd4-4a8d-8c0d-dd76da1f02a5">Not started</Status>
+    <MediaServiceKeyPoints xmlns="71af3243-3dd4-4a8d-8c0d-dd76da1f02a5" xsi:nil="true"/>
+  </documentManagement>
+</p:properties>
 </file>
 
-<file path=customXml/itemProps2.xml><?xml version="1.0" encoding="utf-8"?>
-<ds:datastoreItem xmlns:ds="http://schemas.openxmlformats.org/officeDocument/2006/customXml" ds:itemID="{3B837835-72CB-4299-965D-EC30EB543F7B}">
-  <ds:schemaRefs>
-    <ds:schemaRef ds:uri="http://schemas.microsoft.com/office/2006/metadata/properties"/>
-    <ds:schemaRef ds:uri="http://schemas.microsoft.com/office/infopath/2007/PartnerControls"/>
-    <ds:schemaRef ds:uri="71af3243-3dd4-4a8d-8c0d-dd76da1f02a5"/>
-  </ds:schemaRefs>
-</ds:datastoreItem>
+<file path=customXml/item3.xml><?xml version="1.0" encoding="utf-8"?>
+<?mso-contentType ?>
+<FormTemplates xmlns="http://schemas.microsoft.com/sharepoint/v3/contenttype/forms">
+  <Display>DocumentLibraryForm</Display>
+  <Edit>DocumentLibraryForm</Edit>
+  <New>DocumentLibraryForm</New>
+</FormTemplates>
 </file>
 
-<file path=customXml/itemProps3.xml><?xml version="1.0" encoding="utf-8"?>
+<file path=customXml/itemProps1.xml><?xml version="1.0" encoding="utf-8"?>
 <ds:datastoreItem xmlns:ds="http://schemas.openxmlformats.org/officeDocument/2006/customXml" ds:itemID="{E661F654-B318-449E-80A5-A95570B90262}">
   <ds:schemaRefs>
     <ds:schemaRef ds:uri="http://schemas.microsoft.com/office/2006/metadata/contentType"/>
@@ -6126,4 +6109,22 @@
     <ds:schemaRef ds:uri="http://schemas.microsoft.com/internal/obd"/>
   </ds:schemaRefs>
 </ds:datastoreItem>
+</file>
+
+<file path=customXml/itemProps2.xml><?xml version="1.0" encoding="utf-8"?>
+<ds:datastoreItem xmlns:ds="http://schemas.openxmlformats.org/officeDocument/2006/customXml" ds:itemID="{3B837835-72CB-4299-965D-EC30EB543F7B}">
+  <ds:schemaRefs>
+    <ds:schemaRef ds:uri="http://schemas.microsoft.com/office/2006/metadata/properties"/>
+    <ds:schemaRef ds:uri="http://schemas.microsoft.com/office/infopath/2007/PartnerControls"/>
+    <ds:schemaRef ds:uri="71af3243-3dd4-4a8d-8c0d-dd76da1f02a5"/>
+  </ds:schemaRefs>
+</ds:datastoreItem>
+</file>
+
+<file path=customXml/itemProps3.xml><?xml version="1.0" encoding="utf-8"?>
+<ds:datastoreItem xmlns:ds="http://schemas.openxmlformats.org/officeDocument/2006/customXml" ds:itemID="{BFF75F1C-B41B-488A-9267-68864D3C15A5}">
+  <ds:schemaRefs>
+    <ds:schemaRef ds:uri="http://schemas.microsoft.com/sharepoint/v3/contenttype/forms"/>
+  </ds:schemaRefs>
+</ds:datastoreItem>
 </file>
</xml_diff>

<commit_message>
Exercício II a) adicionado ao relatório.
</commit_message>
<xml_diff>
--- a/Relatorio.docx
+++ b/Relatorio.docx
@@ -827,27 +827,7 @@
           <w:sz w:val="24"/>
           <w:szCs w:val="24"/>
         </w:rPr>
-        <w:t xml:space="preserve">Adicionalmente, torna-se necessário garantir que não é possível reservar o mesmo quarto para a mesma altura a dois clientes diferentes. Neste caso, escolhemos não usar </w:t>
-      </w:r>
-      <w:proofErr w:type="spellStart"/>
-      <w:r>
-        <w:rPr>
-          <w:rFonts w:ascii="Calibri" w:hAnsi="Calibri" w:cs="Calibri"/>
-          <w:color w:val="auto"/>
-          <w:sz w:val="24"/>
-          <w:szCs w:val="24"/>
-        </w:rPr>
-        <w:t>CONSTRAINTs</w:t>
-      </w:r>
-      <w:proofErr w:type="spellEnd"/>
-      <w:r>
-        <w:rPr>
-          <w:rFonts w:ascii="Calibri" w:hAnsi="Calibri" w:cs="Calibri"/>
-          <w:color w:val="auto"/>
-          <w:sz w:val="24"/>
-          <w:szCs w:val="24"/>
-        </w:rPr>
-        <w:t xml:space="preserve"> no script de criação das tabelas. Em alternativa, definimos o número de quarto (número de andar + número sequencial) como NULL por defeito, o que representa a criação de uma reserva sem atribuição de quarto. Posteriormente, no script de inserção de linhas nas tabelas, fazemos o UPDATE das reservas, verificando quais os quartos disponíveis que cumprem os requisitos e atribuindo automaticamente.</w:t>
+        <w:t>Adicionalmente, torna-se necessário garantir que não é possível reservar o mesmo quarto para a mesma altura a dois clientes diferentes. Neste caso, escolhemos não usar CONSTRAINTs no script de criação das tabelas. Em alternativa, definimos o número de quarto (número de andar + número sequencial) como NULL por defeito, o que representa a criação de uma reserva sem atribuição de quarto. Posteriormente, no script de inserção de linhas nas tabelas, fazemos o UPDATE das reservas, verificando quais os quartos disponíveis que cumprem os requisitos e atribuindo automaticamente.</w:t>
       </w:r>
     </w:p>
     <w:p>
@@ -1157,7 +1137,6 @@
         </w:rPr>
         <w:t xml:space="preserve">Na tabela </w:t>
       </w:r>
-      <w:proofErr w:type="spellStart"/>
       <w:r>
         <w:rPr>
           <w:rFonts w:ascii="Calibri" w:hAnsi="Calibri" w:cs="Calibri"/>
@@ -1169,7 +1148,6 @@
         </w:rPr>
         <w:t>Manutencao</w:t>
       </w:r>
-      <w:proofErr w:type="spellEnd"/>
       <w:r>
         <w:rPr>
           <w:rFonts w:ascii="Calibri" w:hAnsi="Calibri" w:cs="Calibri"/>
@@ -1310,34 +1288,7 @@
           <w:sz w:val="24"/>
           <w:szCs w:val="24"/>
         </w:rPr>
-        <w:t xml:space="preserve"> é indicado “</w:t>
-      </w:r>
-      <w:r>
-        <w:rPr>
-          <w:rFonts w:ascii="Calibri" w:hAnsi="Calibri" w:cs="Calibri"/>
-          <w:color w:val="auto"/>
-          <w:sz w:val="24"/>
-          <w:szCs w:val="24"/>
-        </w:rPr>
-        <w:t>Os quartos têm</w:t>
-      </w:r>
-      <w:r>
-        <w:rPr>
-          <w:rFonts w:ascii="Calibri" w:hAnsi="Calibri" w:cs="Calibri"/>
-          <w:color w:val="auto"/>
-          <w:sz w:val="24"/>
-          <w:szCs w:val="24"/>
-        </w:rPr>
-        <w:t xml:space="preserve"> </w:t>
-      </w:r>
-      <w:r>
-        <w:rPr>
-          <w:rFonts w:ascii="Calibri" w:hAnsi="Calibri" w:cs="Calibri"/>
-          <w:color w:val="auto"/>
-          <w:sz w:val="24"/>
-          <w:szCs w:val="24"/>
-        </w:rPr>
-        <w:t>uma lotação máxima, podem ser de diferentes tipos e pertencem a diferentes</w:t>
+        <w:t xml:space="preserve"> é indicado “Os quartos têm uma lotação máxima, podem ser de diferentes tipos e pertencem a diferentes</w:t>
       </w:r>
       <w:r>
         <w:rPr>
@@ -1706,9 +1657,9 @@
         <w:tblLook w:val="0600" w:firstRow="0" w:lastRow="0" w:firstColumn="0" w:lastColumn="0" w:noHBand="1" w:noVBand="1"/>
       </w:tblPr>
       <w:tblGrid>
-        <w:gridCol w:w="3964"/>
-        <w:gridCol w:w="574"/>
-        <w:gridCol w:w="4247"/>
+        <w:gridCol w:w="7933"/>
+        <w:gridCol w:w="105"/>
+        <w:gridCol w:w="747"/>
       </w:tblGrid>
       <w:tr>
         <w:trPr>
@@ -1757,10 +1708,173 @@
           </w:p>
           <w:p>
             <w:pPr>
+              <w:pStyle w:val="PargrafodaLista"/>
+              <w:numPr>
+                <w:ilvl w:val="0"/>
+                <w:numId w:val="17"/>
+              </w:numPr>
               <w:rPr>
                 <w:rFonts w:ascii="Calibri" w:hAnsi="Calibri" w:cs="Calibri"/>
+                <w:color w:val="auto"/>
+                <w:sz w:val="22"/>
+                <w:szCs w:val="22"/>
+              </w:rPr>
+            </w:pPr>
+            <w:r>
+              <w:rPr>
+                <w:noProof/>
+              </w:rPr>
+              <w:drawing>
+                <wp:anchor distT="0" distB="0" distL="114300" distR="114300" simplePos="0" relativeHeight="251662336" behindDoc="1" locked="0" layoutInCell="1" allowOverlap="1" wp14:anchorId="40DA56F5" wp14:editId="54D95F29">
+                  <wp:simplePos x="0" y="0"/>
+                  <wp:positionH relativeFrom="column">
+                    <wp:posOffset>123</wp:posOffset>
+                  </wp:positionH>
+                  <wp:positionV relativeFrom="paragraph">
+                    <wp:posOffset>1288169</wp:posOffset>
+                  </wp:positionV>
+                  <wp:extent cx="5037455" cy="2272030"/>
+                  <wp:effectExtent l="0" t="0" r="0" b="0"/>
+                  <wp:wrapSquare wrapText="bothSides"/>
+                  <wp:docPr id="5" name="Imagem 5"/>
+                  <wp:cNvGraphicFramePr>
+                    <a:graphicFrameLocks xmlns:a="http://schemas.openxmlformats.org/drawingml/2006/main" noChangeAspect="1"/>
+                  </wp:cNvGraphicFramePr>
+                  <a:graphic xmlns:a="http://schemas.openxmlformats.org/drawingml/2006/main">
+                    <a:graphicData uri="http://schemas.openxmlformats.org/drawingml/2006/picture">
+                      <pic:pic xmlns:pic="http://schemas.openxmlformats.org/drawingml/2006/picture">
+                        <pic:nvPicPr>
+                          <pic:cNvPr id="1" name=""/>
+                          <pic:cNvPicPr/>
+                        </pic:nvPicPr>
+                        <pic:blipFill rotWithShape="1">
+                          <a:blip r:embed="rId19">
+                            <a:extLst>
+                              <a:ext uri="{28A0092B-C50C-407E-A947-70E740481C1C}">
+                                <a14:useLocalDpi xmlns:a14="http://schemas.microsoft.com/office/drawing/2010/main" val="0"/>
+                              </a:ext>
+                            </a:extLst>
+                          </a:blip>
+                          <a:srcRect l="17823" t="23125" r="19487" b="26614"/>
+                          <a:stretch/>
+                        </pic:blipFill>
+                        <pic:spPr bwMode="auto">
+                          <a:xfrm>
+                            <a:off x="0" y="0"/>
+                            <a:ext cx="5037455" cy="2272030"/>
+                          </a:xfrm>
+                          <a:prstGeom prst="rect">
+                            <a:avLst/>
+                          </a:prstGeom>
+                          <a:ln>
+                            <a:noFill/>
+                          </a:ln>
+                          <a:extLst>
+                            <a:ext uri="{53640926-AAD7-44D8-BBD7-CCE9431645EC}">
+                              <a14:shadowObscured xmlns:a14="http://schemas.microsoft.com/office/drawing/2010/main"/>
+                            </a:ext>
+                          </a:extLst>
+                        </pic:spPr>
+                      </pic:pic>
+                    </a:graphicData>
+                  </a:graphic>
+                </wp:anchor>
+              </w:drawing>
+            </w:r>
+            <w:r>
+              <w:rPr>
+                <w:rFonts w:ascii="Calibri" w:hAnsi="Calibri" w:cs="Calibri"/>
+                <w:color w:val="auto"/>
                 <w:sz w:val="24"/>
                 <w:szCs w:val="24"/>
+              </w:rPr>
+              <w:t xml:space="preserve"> </w:t>
+            </w:r>
+            <w:r>
+              <w:rPr>
+                <w:rFonts w:ascii="Calibri" w:hAnsi="Calibri" w:cs="Calibri"/>
+                <w:color w:val="auto"/>
+                <w:sz w:val="24"/>
+                <w:szCs w:val="24"/>
+              </w:rPr>
+              <w:t>Neste exercício, era pedido que apresentássemos o nome, a localidade e o concelho dos clientes que já estiveram alojados nos quartos já reservados pelo cliente cujo nome é José Silva, que é do concelho de Vila Real</w:t>
+            </w:r>
+            <w:r>
+              <w:rPr>
+                <w:rFonts w:ascii="Calibri" w:hAnsi="Calibri" w:cs="Calibri"/>
+                <w:color w:val="auto"/>
+                <w:sz w:val="24"/>
+                <w:szCs w:val="24"/>
+              </w:rPr>
+              <w:t>, considerando</w:t>
+            </w:r>
+            <w:r>
+              <w:rPr>
+                <w:rFonts w:ascii="Calibri" w:hAnsi="Calibri" w:cs="Calibri"/>
+                <w:color w:val="auto"/>
+                <w:sz w:val="24"/>
+                <w:szCs w:val="24"/>
+              </w:rPr>
+              <w:t xml:space="preserve"> </w:t>
+            </w:r>
+            <w:r>
+              <w:rPr>
+                <w:rFonts w:ascii="Calibri" w:hAnsi="Calibri" w:cs="Calibri"/>
+                <w:color w:val="auto"/>
+                <w:sz w:val="24"/>
+                <w:szCs w:val="24"/>
+              </w:rPr>
+              <w:t>apenas</w:t>
+            </w:r>
+            <w:r>
+              <w:rPr>
+                <w:rFonts w:ascii="Calibri" w:hAnsi="Calibri" w:cs="Calibri"/>
+                <w:color w:val="auto"/>
+                <w:sz w:val="24"/>
+                <w:szCs w:val="24"/>
+              </w:rPr>
+              <w:t xml:space="preserve"> as reservas “finalizadas” do cliente José Silva</w:t>
+            </w:r>
+            <w:r>
+              <w:rPr>
+                <w:rFonts w:ascii="Calibri" w:hAnsi="Calibri" w:cs="Calibri"/>
+                <w:color w:val="auto"/>
+                <w:sz w:val="24"/>
+                <w:szCs w:val="24"/>
+              </w:rPr>
+              <w:t>. Assim sendo, de forma a cumprir com o que era requisitado, apresentámos a seguinte solução:</w:t>
+            </w:r>
+          </w:p>
+          <w:p>
+            <w:pPr>
+              <w:pStyle w:val="PargrafodaLista"/>
+              <w:numPr>
+                <w:ilvl w:val="0"/>
+                <w:numId w:val="0"/>
+              </w:numPr>
+              <w:ind w:left="720"/>
+              <w:rPr>
+                <w:rFonts w:ascii="Calibri" w:hAnsi="Calibri" w:cs="Calibri"/>
+                <w:color w:val="auto"/>
+                <w:sz w:val="22"/>
+                <w:szCs w:val="22"/>
+              </w:rPr>
+            </w:pPr>
+            <w:r>
+              <w:rPr>
+                <w:rFonts w:ascii="Calibri" w:hAnsi="Calibri" w:cs="Calibri"/>
+                <w:color w:val="auto"/>
+                <w:sz w:val="22"/>
+                <w:szCs w:val="22"/>
+              </w:rPr>
+              <w:t>Começamos por procurar quais os quartos já reservados pelo cliente José Silva, selecionando o numero do andar e o numero sequencial dos quartos que estiveram reservados por José Silva, sendo que a reserva já deve ter sido finalizada. Seguidamente, verificamos quais são os clientes que fizeram as reservas desses quartos, através do seu NIF. Sendo que apresentamos o nome, a localidade e o concelho dos clientes que correspondem a esse NIF</w:t>
+            </w:r>
+          </w:p>
+          <w:p>
+            <w:pPr>
+              <w:pStyle w:val="Ttulo2"/>
+              <w:rPr>
+                <w:color w:val="808080" w:themeColor="background1" w:themeShade="80"/>
               </w:rPr>
             </w:pPr>
           </w:p>
@@ -3258,6 +3372,95 @@
     </w:lvl>
   </w:abstractNum>
   <w:abstractNum w:abstractNumId="11" w15:restartNumberingAfterBreak="0">
+    <w:nsid w:val="4F72183B"/>
+    <w:multiLevelType w:val="hybridMultilevel"/>
+    <w:tmpl w:val="A094FF1E"/>
+    <w:lvl w:ilvl="0" w:tplc="C922B3A8">
+      <w:start w:val="1"/>
+      <w:numFmt w:val="upperLetter"/>
+      <w:lvlText w:val="%1)"/>
+      <w:lvlJc w:val="left"/>
+      <w:pPr>
+        <w:ind w:left="720" w:hanging="360"/>
+      </w:pPr>
+      <w:rPr>
+        <w:rFonts w:hint="default"/>
+      </w:rPr>
+    </w:lvl>
+    <w:lvl w:ilvl="1" w:tplc="08160019" w:tentative="1">
+      <w:start w:val="1"/>
+      <w:numFmt w:val="lowerLetter"/>
+      <w:lvlText w:val="%2."/>
+      <w:lvlJc w:val="left"/>
+      <w:pPr>
+        <w:ind w:left="1440" w:hanging="360"/>
+      </w:pPr>
+    </w:lvl>
+    <w:lvl w:ilvl="2" w:tplc="0816001B" w:tentative="1">
+      <w:start w:val="1"/>
+      <w:numFmt w:val="lowerRoman"/>
+      <w:lvlText w:val="%3."/>
+      <w:lvlJc w:val="right"/>
+      <w:pPr>
+        <w:ind w:left="2160" w:hanging="180"/>
+      </w:pPr>
+    </w:lvl>
+    <w:lvl w:ilvl="3" w:tplc="0816000F" w:tentative="1">
+      <w:start w:val="1"/>
+      <w:numFmt w:val="decimal"/>
+      <w:lvlText w:val="%4."/>
+      <w:lvlJc w:val="left"/>
+      <w:pPr>
+        <w:ind w:left="2880" w:hanging="360"/>
+      </w:pPr>
+    </w:lvl>
+    <w:lvl w:ilvl="4" w:tplc="08160019" w:tentative="1">
+      <w:start w:val="1"/>
+      <w:numFmt w:val="lowerLetter"/>
+      <w:lvlText w:val="%5."/>
+      <w:lvlJc w:val="left"/>
+      <w:pPr>
+        <w:ind w:left="3600" w:hanging="360"/>
+      </w:pPr>
+    </w:lvl>
+    <w:lvl w:ilvl="5" w:tplc="0816001B" w:tentative="1">
+      <w:start w:val="1"/>
+      <w:numFmt w:val="lowerRoman"/>
+      <w:lvlText w:val="%6."/>
+      <w:lvlJc w:val="right"/>
+      <w:pPr>
+        <w:ind w:left="4320" w:hanging="180"/>
+      </w:pPr>
+    </w:lvl>
+    <w:lvl w:ilvl="6" w:tplc="0816000F" w:tentative="1">
+      <w:start w:val="1"/>
+      <w:numFmt w:val="decimal"/>
+      <w:lvlText w:val="%7."/>
+      <w:lvlJc w:val="left"/>
+      <w:pPr>
+        <w:ind w:left="5040" w:hanging="360"/>
+      </w:pPr>
+    </w:lvl>
+    <w:lvl w:ilvl="7" w:tplc="08160019" w:tentative="1">
+      <w:start w:val="1"/>
+      <w:numFmt w:val="lowerLetter"/>
+      <w:lvlText w:val="%8."/>
+      <w:lvlJc w:val="left"/>
+      <w:pPr>
+        <w:ind w:left="5760" w:hanging="360"/>
+      </w:pPr>
+    </w:lvl>
+    <w:lvl w:ilvl="8" w:tplc="0816001B" w:tentative="1">
+      <w:start w:val="1"/>
+      <w:numFmt w:val="lowerRoman"/>
+      <w:lvlText w:val="%9."/>
+      <w:lvlJc w:val="right"/>
+      <w:pPr>
+        <w:ind w:left="6480" w:hanging="180"/>
+      </w:pPr>
+    </w:lvl>
+  </w:abstractNum>
+  <w:abstractNum w:abstractNumId="12" w15:restartNumberingAfterBreak="0">
     <w:nsid w:val="50EB0726"/>
     <w:multiLevelType w:val="hybridMultilevel"/>
     <w:tmpl w:val="F4282682"/>
@@ -3371,7 +3574,7 @@
       </w:rPr>
     </w:lvl>
   </w:abstractNum>
-  <w:abstractNum w:abstractNumId="12" w15:restartNumberingAfterBreak="0">
+  <w:abstractNum w:abstractNumId="13" w15:restartNumberingAfterBreak="0">
     <w:nsid w:val="588773FE"/>
     <w:multiLevelType w:val="hybridMultilevel"/>
     <w:tmpl w:val="4DE6F468"/>
@@ -3485,7 +3688,7 @@
       </w:rPr>
     </w:lvl>
   </w:abstractNum>
-  <w:abstractNum w:abstractNumId="13" w15:restartNumberingAfterBreak="0">
+  <w:abstractNum w:abstractNumId="14" w15:restartNumberingAfterBreak="0">
     <w:nsid w:val="6A145D7A"/>
     <w:multiLevelType w:val="multilevel"/>
     <w:tmpl w:val="7E5E73A2"/>
@@ -3629,7 +3832,7 @@
       </w:rPr>
     </w:lvl>
   </w:abstractNum>
-  <w:abstractNum w:abstractNumId="14" w15:restartNumberingAfterBreak="0">
+  <w:abstractNum w:abstractNumId="15" w15:restartNumberingAfterBreak="0">
     <w:nsid w:val="6EEB7DF2"/>
     <w:multiLevelType w:val="hybridMultilevel"/>
     <w:tmpl w:val="AF0A84D0"/>
@@ -3743,7 +3946,7 @@
       </w:rPr>
     </w:lvl>
   </w:abstractNum>
-  <w:abstractNum w:abstractNumId="15" w15:restartNumberingAfterBreak="0">
+  <w:abstractNum w:abstractNumId="16" w15:restartNumberingAfterBreak="0">
     <w:nsid w:val="78397663"/>
     <w:multiLevelType w:val="hybridMultilevel"/>
     <w:tmpl w:val="0E3C59FC"/>
@@ -3833,13 +4036,13 @@
     <w:abstractNumId w:val="4"/>
   </w:num>
   <w:num w:numId="2">
-    <w:abstractNumId w:val="14"/>
+    <w:abstractNumId w:val="15"/>
   </w:num>
   <w:num w:numId="3">
     <w:abstractNumId w:val="10"/>
   </w:num>
   <w:num w:numId="4">
-    <w:abstractNumId w:val="12"/>
+    <w:abstractNumId w:val="13"/>
   </w:num>
   <w:num w:numId="5">
     <w:abstractNumId w:val="7"/>
@@ -3851,13 +4054,13 @@
     <w:abstractNumId w:val="6"/>
   </w:num>
   <w:num w:numId="8">
-    <w:abstractNumId w:val="11"/>
+    <w:abstractNumId w:val="12"/>
   </w:num>
   <w:num w:numId="9">
     <w:abstractNumId w:val="1"/>
   </w:num>
   <w:num w:numId="10">
-    <w:abstractNumId w:val="13"/>
+    <w:abstractNumId w:val="14"/>
   </w:num>
   <w:num w:numId="11">
     <w:abstractNumId w:val="0"/>
@@ -3866,7 +4069,7 @@
     <w:abstractNumId w:val="9"/>
   </w:num>
   <w:num w:numId="13">
-    <w:abstractNumId w:val="15"/>
+    <w:abstractNumId w:val="16"/>
   </w:num>
   <w:num w:numId="14">
     <w:abstractNumId w:val="3"/>
@@ -3876,6 +4079,9 @@
   </w:num>
   <w:num w:numId="16">
     <w:abstractNumId w:val="2"/>
+  </w:num>
+  <w:num w:numId="17">
+    <w:abstractNumId w:val="11"/>
   </w:num>
 </w:numbering>
 </file>
@@ -5078,6 +5284,7 @@
   </w:compat>
   <w:rsids>
     <w:rsidRoot w:val="00F163DD"/>
+    <w:rsid w:val="003200BA"/>
     <w:rsid w:val="00477083"/>
     <w:rsid w:val="00BE3F0F"/>
     <w:rsid w:val="00F163DD"/>
@@ -5854,6 +6061,24 @@
 </file>
 
 <file path=customXml/item1.xml><?xml version="1.0" encoding="utf-8"?>
+<?mso-contentType ?>
+<FormTemplates xmlns="http://schemas.microsoft.com/sharepoint/v3/contenttype/forms">
+  <Display>DocumentLibraryForm</Display>
+  <Edit>DocumentLibraryForm</Edit>
+  <New>DocumentLibraryForm</New>
+</FormTemplates>
+</file>
+
+<file path=customXml/item2.xml><?xml version="1.0" encoding="utf-8"?>
+<p:properties xmlns:p="http://schemas.microsoft.com/office/2006/metadata/properties" xmlns:xsi="http://www.w3.org/2001/XMLSchema-instance" xmlns:pc="http://schemas.microsoft.com/office/infopath/2007/PartnerControls">
+  <documentManagement>
+    <Status xmlns="71af3243-3dd4-4a8d-8c0d-dd76da1f02a5">Not started</Status>
+    <MediaServiceKeyPoints xmlns="71af3243-3dd4-4a8d-8c0d-dd76da1f02a5" xsi:nil="true"/>
+  </documentManagement>
+</p:properties>
+</file>
+
+<file path=customXml/item3.xml><?xml version="1.0" encoding="utf-8"?>
 <ct:contentTypeSchema xmlns:ct="http://schemas.microsoft.com/office/2006/metadata/contentType" xmlns:ma="http://schemas.microsoft.com/office/2006/metadata/properties/metaAttributes" ct:_="" ma:_="" ma:contentTypeName="Document" ma:contentTypeID="0x01010079F111ED35F8CC479449609E8A0923A6" ma:contentTypeVersion="12" ma:contentTypeDescription="Create a new document." ma:contentTypeScope="" ma:versionID="fa6e671f1cd7e4d96ff9652be322dd5e">
   <xsd:schema xmlns:xsd="http://www.w3.org/2001/XMLSchema" xmlns:xs="http://www.w3.org/2001/XMLSchema" xmlns:p="http://schemas.microsoft.com/office/2006/metadata/properties" xmlns:ns2="71af3243-3dd4-4a8d-8c0d-dd76da1f02a5" xmlns:ns3="16c05727-aa75-4e4a-9b5f-8a80a1165891" targetNamespace="http://schemas.microsoft.com/office/2006/metadata/properties" ma:root="true" ma:fieldsID="4e2496f70b101db0b8013f30a071bbf7" ns2:_="" ns3:_="">
     <xsd:import namespace="71af3243-3dd4-4a8d-8c0d-dd76da1f02a5"/>
@@ -6074,25 +6299,25 @@
 </ct:contentTypeSchema>
 </file>
 
-<file path=customXml/item2.xml><?xml version="1.0" encoding="utf-8"?>
-<p:properties xmlns:p="http://schemas.microsoft.com/office/2006/metadata/properties" xmlns:xsi="http://www.w3.org/2001/XMLSchema-instance" xmlns:pc="http://schemas.microsoft.com/office/infopath/2007/PartnerControls">
-  <documentManagement>
-    <Status xmlns="71af3243-3dd4-4a8d-8c0d-dd76da1f02a5">Not started</Status>
-    <MediaServiceKeyPoints xmlns="71af3243-3dd4-4a8d-8c0d-dd76da1f02a5" xsi:nil="true"/>
-  </documentManagement>
-</p:properties>
+<file path=customXml/itemProps1.xml><?xml version="1.0" encoding="utf-8"?>
+<ds:datastoreItem xmlns:ds="http://schemas.openxmlformats.org/officeDocument/2006/customXml" ds:itemID="{BFF75F1C-B41B-488A-9267-68864D3C15A5}">
+  <ds:schemaRefs>
+    <ds:schemaRef ds:uri="http://schemas.microsoft.com/sharepoint/v3/contenttype/forms"/>
+  </ds:schemaRefs>
+</ds:datastoreItem>
 </file>
 
-<file path=customXml/item3.xml><?xml version="1.0" encoding="utf-8"?>
-<?mso-contentType ?>
-<FormTemplates xmlns="http://schemas.microsoft.com/sharepoint/v3/contenttype/forms">
-  <Display>DocumentLibraryForm</Display>
-  <Edit>DocumentLibraryForm</Edit>
-  <New>DocumentLibraryForm</New>
-</FormTemplates>
+<file path=customXml/itemProps2.xml><?xml version="1.0" encoding="utf-8"?>
+<ds:datastoreItem xmlns:ds="http://schemas.openxmlformats.org/officeDocument/2006/customXml" ds:itemID="{3B837835-72CB-4299-965D-EC30EB543F7B}">
+  <ds:schemaRefs>
+    <ds:schemaRef ds:uri="http://schemas.microsoft.com/office/2006/metadata/properties"/>
+    <ds:schemaRef ds:uri="http://schemas.microsoft.com/office/infopath/2007/PartnerControls"/>
+    <ds:schemaRef ds:uri="71af3243-3dd4-4a8d-8c0d-dd76da1f02a5"/>
+  </ds:schemaRefs>
+</ds:datastoreItem>
 </file>
 
-<file path=customXml/itemProps1.xml><?xml version="1.0" encoding="utf-8"?>
+<file path=customXml/itemProps3.xml><?xml version="1.0" encoding="utf-8"?>
 <ds:datastoreItem xmlns:ds="http://schemas.openxmlformats.org/officeDocument/2006/customXml" ds:itemID="{E661F654-B318-449E-80A5-A95570B90262}">
   <ds:schemaRefs>
     <ds:schemaRef ds:uri="http://schemas.microsoft.com/office/2006/metadata/contentType"/>
@@ -6109,22 +6334,4 @@
     <ds:schemaRef ds:uri="http://schemas.microsoft.com/internal/obd"/>
   </ds:schemaRefs>
 </ds:datastoreItem>
-</file>
-
-<file path=customXml/itemProps2.xml><?xml version="1.0" encoding="utf-8"?>
-<ds:datastoreItem xmlns:ds="http://schemas.openxmlformats.org/officeDocument/2006/customXml" ds:itemID="{3B837835-72CB-4299-965D-EC30EB543F7B}">
-  <ds:schemaRefs>
-    <ds:schemaRef ds:uri="http://schemas.microsoft.com/office/2006/metadata/properties"/>
-    <ds:schemaRef ds:uri="http://schemas.microsoft.com/office/infopath/2007/PartnerControls"/>
-    <ds:schemaRef ds:uri="71af3243-3dd4-4a8d-8c0d-dd76da1f02a5"/>
-  </ds:schemaRefs>
-</ds:datastoreItem>
-</file>
-
-<file path=customXml/itemProps3.xml><?xml version="1.0" encoding="utf-8"?>
-<ds:datastoreItem xmlns:ds="http://schemas.openxmlformats.org/officeDocument/2006/customXml" ds:itemID="{BFF75F1C-B41B-488A-9267-68864D3C15A5}">
-  <ds:schemaRefs>
-    <ds:schemaRef ds:uri="http://schemas.microsoft.com/sharepoint/v3/contenttype/forms"/>
-  </ds:schemaRefs>
-</ds:datastoreItem>
 </file>
</xml_diff>

<commit_message>
Parte I + Introdução + Conclusão no relatório
</commit_message>
<xml_diff>
--- a/Relatorio.docx
+++ b/Relatorio.docx
@@ -462,12 +462,94 @@
         <w:pStyle w:val="Ttulo1"/>
       </w:pPr>
       <w:r>
-        <w:rPr>
-          <w:rFonts w:ascii="Calibri" w:hAnsi="Calibri" w:cs="Calibri"/>
+        <w:lastRenderedPageBreak/>
+        <w:t>Introdução</w:t>
+      </w:r>
+    </w:p>
+    <w:p>
+      <w:pPr>
+        <w:rPr>
+          <w:rFonts w:ascii="Calibri" w:hAnsi="Calibri" w:cs="Calibri"/>
+          <w:color w:val="auto"/>
+          <w:sz w:val="24"/>
+          <w:szCs w:val="24"/>
           <w:lang w:bidi="pt-PT"/>
         </w:rPr>
+      </w:pPr>
+      <w:r>
+        <w:rPr>
+          <w:rFonts w:ascii="Calibri" w:hAnsi="Calibri" w:cs="Calibri"/>
+          <w:color w:val="auto"/>
+          <w:sz w:val="24"/>
+          <w:szCs w:val="24"/>
+          <w:lang w:bidi="pt-PT"/>
+        </w:rPr>
+        <w:t>Neste trabalho prático aplicamos os conceitos de modelos relacionais, normalização e programação em Structured Query Language (SQL)</w:t>
+      </w:r>
+      <w:r>
+        <w:rPr>
+          <w:rFonts w:ascii="Calibri" w:hAnsi="Calibri" w:cs="Calibri"/>
+          <w:color w:val="auto"/>
+          <w:sz w:val="24"/>
+          <w:szCs w:val="24"/>
+          <w:lang w:bidi="pt-PT"/>
+        </w:rPr>
+        <w:t xml:space="preserve"> para desenvolver um</w:t>
+      </w:r>
+      <w:r>
+        <w:rPr>
+          <w:rFonts w:ascii="Calibri" w:hAnsi="Calibri" w:cs="Calibri"/>
+          <w:color w:val="auto"/>
+          <w:sz w:val="24"/>
+          <w:szCs w:val="24"/>
+          <w:lang w:bidi="pt-PT"/>
+        </w:rPr>
+        <w:t>a</w:t>
+      </w:r>
+      <w:r>
+        <w:rPr>
+          <w:rFonts w:ascii="Calibri" w:hAnsi="Calibri" w:cs="Calibri"/>
+          <w:color w:val="auto"/>
+          <w:sz w:val="24"/>
+          <w:szCs w:val="24"/>
+          <w:lang w:bidi="pt-PT"/>
+        </w:rPr>
+        <w:t xml:space="preserve"> </w:t>
+      </w:r>
+      <w:r>
+        <w:rPr>
+          <w:rFonts w:ascii="Calibri" w:hAnsi="Calibri" w:cs="Calibri"/>
+          <w:color w:val="auto"/>
+          <w:sz w:val="24"/>
+          <w:szCs w:val="24"/>
+          <w:lang w:bidi="pt-PT"/>
+        </w:rPr>
+        <w:t>base de dados para um hotel, contendo registos de reservas, clientes, quartos, funcionários, intervenções, etc.</w:t>
+      </w:r>
+    </w:p>
+    <w:p>
+      <w:pPr>
+        <w:rPr>
+          <w:rFonts w:ascii="Calibri" w:hAnsi="Calibri" w:cs="Calibri"/>
+          <w:sz w:val="24"/>
+          <w:szCs w:val="24"/>
+          <w:lang w:bidi="pt-PT"/>
+        </w:rPr>
+      </w:pPr>
+      <w:r>
+        <w:rPr>
+          <w:rFonts w:ascii="Calibri" w:hAnsi="Calibri" w:cs="Calibri"/>
+          <w:sz w:val="24"/>
+          <w:szCs w:val="24"/>
+          <w:lang w:bidi="pt-PT"/>
+        </w:rPr>
         <w:br w:type="page"/>
       </w:r>
+    </w:p>
+    <w:p>
+      <w:pPr>
+        <w:pStyle w:val="Ttulo1"/>
+      </w:pPr>
       <w:r>
         <w:lastRenderedPageBreak/>
         <w:t>Modelo Relacional</w:t>
@@ -920,7 +1002,18 @@
           <w:sz w:val="24"/>
           <w:szCs w:val="24"/>
         </w:rPr>
-        <w:t>Exemplo parcial do código utilizado</w:t>
+        <w:t>Exemplo parcial do código utilizad</w:t>
+      </w:r>
+      <w:r>
+        <w:rPr>
+          <w:rFonts w:ascii="Calibri" w:hAnsi="Calibri" w:cs="Calibri"/>
+          <w:i/>
+          <w:iCs/>
+          <w:color w:val="auto"/>
+          <w:sz w:val="24"/>
+          <w:szCs w:val="24"/>
+        </w:rPr>
+        <w:t>o</w:t>
       </w:r>
     </w:p>
     <w:p>
@@ -995,7 +1088,37 @@
           <w:szCs w:val="24"/>
           <w:vertAlign w:val="subscript"/>
         </w:rPr>
-        <w:t>– restrição 2 a 5</w:t>
+        <w:t xml:space="preserve">– restrição 2 </w:t>
+      </w:r>
+      <w:r>
+        <w:rPr>
+          <w:rFonts w:ascii="Calibri" w:hAnsi="Calibri" w:cs="Calibri"/>
+          <w:color w:val="auto"/>
+          <w:sz w:val="24"/>
+          <w:szCs w:val="24"/>
+          <w:vertAlign w:val="subscript"/>
+        </w:rPr>
+        <w:t>e</w:t>
+      </w:r>
+      <w:r>
+        <w:rPr>
+          <w:rFonts w:ascii="Calibri" w:hAnsi="Calibri" w:cs="Calibri"/>
+          <w:color w:val="auto"/>
+          <w:sz w:val="24"/>
+          <w:szCs w:val="24"/>
+          <w:vertAlign w:val="subscript"/>
+        </w:rPr>
+        <w:t xml:space="preserve"> </w:t>
+      </w:r>
+      <w:r>
+        <w:rPr>
+          <w:rFonts w:ascii="Calibri" w:hAnsi="Calibri" w:cs="Calibri"/>
+          <w:color w:val="auto"/>
+          <w:sz w:val="24"/>
+          <w:szCs w:val="24"/>
+          <w:vertAlign w:val="subscript"/>
+        </w:rPr>
+        <w:t>3</w:t>
       </w:r>
       <w:r>
         <w:rPr>
@@ -1057,23 +1180,27 @@
     </w:p>
     <w:p>
       <w:pPr>
-        <w:jc w:val="right"/>
-        <w:rPr>
-          <w:rFonts w:ascii="Calibri" w:hAnsi="Calibri" w:cs="Calibri"/>
-          <w:color w:val="auto"/>
-          <w:sz w:val="24"/>
-          <w:szCs w:val="24"/>
-        </w:rPr>
-      </w:pPr>
-      <w:r>
-        <w:rPr>
+        <w:jc w:val="center"/>
+        <w:rPr>
+          <w:rFonts w:ascii="Calibri" w:hAnsi="Calibri" w:cs="Calibri"/>
+          <w:color w:val="auto"/>
+          <w:sz w:val="24"/>
+          <w:szCs w:val="24"/>
+        </w:rPr>
+      </w:pPr>
+      <w:r>
+        <w:rPr>
+          <w:rFonts w:ascii="Calibri" w:hAnsi="Calibri" w:cs="Calibri"/>
           <w:noProof/>
+          <w:color w:val="auto"/>
+          <w:sz w:val="24"/>
+          <w:szCs w:val="24"/>
         </w:rPr>
         <w:drawing>
-          <wp:inline distT="0" distB="0" distL="0" distR="0" wp14:anchorId="5F44F5A3" wp14:editId="07044307">
-            <wp:extent cx="5018568" cy="2343150"/>
-            <wp:effectExtent l="0" t="0" r="0" b="0"/>
-            <wp:docPr id="10" name="Imagem 10"/>
+          <wp:inline distT="0" distB="0" distL="0" distR="0" wp14:anchorId="6123BA60" wp14:editId="32B1F1B5">
+            <wp:extent cx="5477639" cy="2324424"/>
+            <wp:effectExtent l="0" t="0" r="8890" b="0"/>
+            <wp:docPr id="8" name="Imagem 8"/>
             <wp:cNvGraphicFramePr>
               <a:graphicFrameLocks xmlns:a="http://schemas.openxmlformats.org/drawingml/2006/main" noChangeAspect="1"/>
             </wp:cNvGraphicFramePr>
@@ -1084,27 +1211,20 @@
                     <pic:cNvPr id="1" name=""/>
                     <pic:cNvPicPr/>
                   </pic:nvPicPr>
-                  <pic:blipFill rotWithShape="1">
+                  <pic:blipFill>
                     <a:blip r:embed="rId13"/>
-                    <a:srcRect r="1701"/>
-                    <a:stretch/>
+                    <a:stretch>
+                      <a:fillRect/>
+                    </a:stretch>
                   </pic:blipFill>
-                  <pic:spPr bwMode="auto">
+                  <pic:spPr>
                     <a:xfrm>
                       <a:off x="0" y="0"/>
-                      <a:ext cx="5019268" cy="2343477"/>
+                      <a:ext cx="5477639" cy="2324424"/>
                     </a:xfrm>
                     <a:prstGeom prst="rect">
                       <a:avLst/>
                     </a:prstGeom>
-                    <a:ln>
-                      <a:noFill/>
-                    </a:ln>
-                    <a:extLst>
-                      <a:ext uri="{53640926-AAD7-44D8-BBD7-CCE9431645EC}">
-                        <a14:shadowObscured xmlns:a14="http://schemas.microsoft.com/office/drawing/2010/main"/>
-                      </a:ext>
-                    </a:extLst>
                   </pic:spPr>
                 </pic:pic>
               </a:graphicData>
@@ -1160,7 +1280,7 @@
     </w:p>
     <w:p>
       <w:pPr>
-        <w:jc w:val="right"/>
+        <w:jc w:val="center"/>
         <w:rPr>
           <w:rFonts w:ascii="Calibri" w:hAnsi="Calibri" w:cs="Calibri"/>
           <w:color w:val="auto"/>
@@ -1315,7 +1435,43 @@
           <w:sz w:val="24"/>
           <w:szCs w:val="24"/>
         </w:rPr>
-        <w:t>”, o que parece indicar que a lotação máximo é uma característica do quarto em si.  Podemos justificar a aplicação no mundo real como a capacidade de instalar uma cama extra em certos quartos ou não.</w:t>
+        <w:t>”, o que parece indicar que a lotação máximo é uma característica do quarto em si</w:t>
+      </w:r>
+      <w:r>
+        <w:rPr>
+          <w:rFonts w:ascii="Calibri" w:hAnsi="Calibri" w:cs="Calibri"/>
+          <w:color w:val="auto"/>
+          <w:sz w:val="24"/>
+          <w:szCs w:val="24"/>
+        </w:rPr>
+        <w:t xml:space="preserve"> e, de acordo com a indicação do docente, escolhemos interpretar da maneira que achamos mais adequada.</w:t>
+      </w:r>
+      <w:r>
+        <w:rPr>
+          <w:rFonts w:ascii="Calibri" w:hAnsi="Calibri" w:cs="Calibri"/>
+          <w:color w:val="auto"/>
+          <w:sz w:val="24"/>
+          <w:szCs w:val="24"/>
+        </w:rPr>
+        <w:t xml:space="preserve"> Podemos justificar </w:t>
+      </w:r>
+      <w:r>
+        <w:rPr>
+          <w:rFonts w:ascii="Calibri" w:hAnsi="Calibri" w:cs="Calibri"/>
+          <w:color w:val="auto"/>
+          <w:sz w:val="24"/>
+          <w:szCs w:val="24"/>
+        </w:rPr>
+        <w:t>esta</w:t>
+      </w:r>
+      <w:r>
+        <w:rPr>
+          <w:rFonts w:ascii="Calibri" w:hAnsi="Calibri" w:cs="Calibri"/>
+          <w:color w:val="auto"/>
+          <w:sz w:val="24"/>
+          <w:szCs w:val="24"/>
+        </w:rPr>
+        <w:t xml:space="preserve"> aplicação no mundo real como a capacidade de instalar uma cama extra em certos quartos ou não.</w:t>
       </w:r>
     </w:p>
     <w:p>
@@ -1381,63 +1537,71 @@
                                 <w:rFonts w:ascii="Calibri" w:hAnsi="Calibri" w:cs="Calibri"/>
                                 <w:noProof/>
                                 <w:color w:val="auto"/>
-                                <w:sz w:val="18"/>
+                                <w:sz w:val="14"/>
+                                <w:szCs w:val="14"/>
                               </w:rPr>
                             </w:pPr>
                             <w:r>
                               <w:rPr>
+                                <w:rFonts w:ascii="Calibri" w:hAnsi="Calibri" w:cs="Calibri"/>
                                 <w:color w:val="auto"/>
-                                <w:sz w:val="24"/>
-                                <w:szCs w:val="12"/>
+                                <w:sz w:val="20"/>
+                                <w:szCs w:val="8"/>
                               </w:rPr>
                               <w:t xml:space="preserve">Figura </w:t>
                             </w:r>
                             <w:r>
                               <w:rPr>
+                                <w:rFonts w:ascii="Calibri" w:hAnsi="Calibri" w:cs="Calibri"/>
                                 <w:color w:val="auto"/>
-                                <w:sz w:val="24"/>
-                                <w:szCs w:val="12"/>
+                                <w:sz w:val="20"/>
+                                <w:szCs w:val="8"/>
                               </w:rPr>
                               <w:fldChar w:fldCharType="begin"/>
                             </w:r>
                             <w:r>
                               <w:rPr>
+                                <w:rFonts w:ascii="Calibri" w:hAnsi="Calibri" w:cs="Calibri"/>
                                 <w:color w:val="auto"/>
-                                <w:sz w:val="24"/>
-                                <w:szCs w:val="12"/>
+                                <w:sz w:val="20"/>
+                                <w:szCs w:val="8"/>
                               </w:rPr>
                               <w:instrText xml:space="preserve"> SEQ Figura \* ARABIC </w:instrText>
                             </w:r>
                             <w:r>
                               <w:rPr>
+                                <w:rFonts w:ascii="Calibri" w:hAnsi="Calibri" w:cs="Calibri"/>
                                 <w:color w:val="auto"/>
-                                <w:sz w:val="24"/>
-                                <w:szCs w:val="12"/>
+                                <w:sz w:val="20"/>
+                                <w:szCs w:val="8"/>
                               </w:rPr>
                               <w:fldChar w:fldCharType="separate"/>
                             </w:r>
                             <w:r>
                               <w:rPr>
+                                <w:rFonts w:ascii="Calibri" w:hAnsi="Calibri" w:cs="Calibri"/>
                                 <w:noProof/>
                                 <w:color w:val="auto"/>
-                                <w:sz w:val="24"/>
-                                <w:szCs w:val="12"/>
+                                <w:sz w:val="20"/>
+                                <w:szCs w:val="8"/>
                               </w:rPr>
                               <w:t>1</w:t>
                             </w:r>
                             <w:r>
                               <w:rPr>
+                                <w:rFonts w:ascii="Calibri" w:hAnsi="Calibri" w:cs="Calibri"/>
                                 <w:color w:val="auto"/>
-                                <w:sz w:val="24"/>
-                                <w:szCs w:val="12"/>
+                                <w:sz w:val="20"/>
+                                <w:szCs w:val="8"/>
                               </w:rPr>
                               <w:fldChar w:fldCharType="end"/>
                             </w:r>
                             <w:r>
                               <w:rPr>
+                                <w:rFonts w:ascii="Calibri" w:hAnsi="Calibri" w:cs="Calibri"/>
                                 <w:color w:val="auto"/>
-                                <w:sz w:val="24"/>
-                                <w:szCs w:val="12"/>
+                                <w:sz w:val="20"/>
+                                <w:szCs w:val="8"/>
                               </w:rPr>
                               <w:t>: Modelo Relacional</w:t>
                             </w:r>
@@ -1478,63 +1642,71 @@
                           <w:rFonts w:ascii="Calibri" w:hAnsi="Calibri" w:cs="Calibri"/>
                           <w:noProof/>
                           <w:color w:val="auto"/>
-                          <w:sz w:val="18"/>
+                          <w:sz w:val="14"/>
+                          <w:szCs w:val="14"/>
                         </w:rPr>
                       </w:pPr>
                       <w:r>
                         <w:rPr>
+                          <w:rFonts w:ascii="Calibri" w:hAnsi="Calibri" w:cs="Calibri"/>
                           <w:color w:val="auto"/>
-                          <w:sz w:val="24"/>
-                          <w:szCs w:val="12"/>
+                          <w:sz w:val="20"/>
+                          <w:szCs w:val="8"/>
                         </w:rPr>
                         <w:t xml:space="preserve">Figura </w:t>
                       </w:r>
                       <w:r>
                         <w:rPr>
+                          <w:rFonts w:ascii="Calibri" w:hAnsi="Calibri" w:cs="Calibri"/>
                           <w:color w:val="auto"/>
-                          <w:sz w:val="24"/>
-                          <w:szCs w:val="12"/>
+                          <w:sz w:val="20"/>
+                          <w:szCs w:val="8"/>
                         </w:rPr>
                         <w:fldChar w:fldCharType="begin"/>
                       </w:r>
                       <w:r>
                         <w:rPr>
+                          <w:rFonts w:ascii="Calibri" w:hAnsi="Calibri" w:cs="Calibri"/>
                           <w:color w:val="auto"/>
-                          <w:sz w:val="24"/>
-                          <w:szCs w:val="12"/>
+                          <w:sz w:val="20"/>
+                          <w:szCs w:val="8"/>
                         </w:rPr>
                         <w:instrText xml:space="preserve"> SEQ Figura \* ARABIC </w:instrText>
                       </w:r>
                       <w:r>
                         <w:rPr>
+                          <w:rFonts w:ascii="Calibri" w:hAnsi="Calibri" w:cs="Calibri"/>
                           <w:color w:val="auto"/>
-                          <w:sz w:val="24"/>
-                          <w:szCs w:val="12"/>
+                          <w:sz w:val="20"/>
+                          <w:szCs w:val="8"/>
                         </w:rPr>
                         <w:fldChar w:fldCharType="separate"/>
                       </w:r>
                       <w:r>
                         <w:rPr>
+                          <w:rFonts w:ascii="Calibri" w:hAnsi="Calibri" w:cs="Calibri"/>
                           <w:noProof/>
                           <w:color w:val="auto"/>
-                          <w:sz w:val="24"/>
-                          <w:szCs w:val="12"/>
+                          <w:sz w:val="20"/>
+                          <w:szCs w:val="8"/>
                         </w:rPr>
                         <w:t>1</w:t>
                       </w:r>
                       <w:r>
                         <w:rPr>
+                          <w:rFonts w:ascii="Calibri" w:hAnsi="Calibri" w:cs="Calibri"/>
                           <w:color w:val="auto"/>
-                          <w:sz w:val="24"/>
-                          <w:szCs w:val="12"/>
+                          <w:sz w:val="20"/>
+                          <w:szCs w:val="8"/>
                         </w:rPr>
                         <w:fldChar w:fldCharType="end"/>
                       </w:r>
                       <w:r>
                         <w:rPr>
+                          <w:rFonts w:ascii="Calibri" w:hAnsi="Calibri" w:cs="Calibri"/>
                           <w:color w:val="auto"/>
-                          <w:sz w:val="24"/>
-                          <w:szCs w:val="12"/>
+                          <w:sz w:val="20"/>
+                          <w:szCs w:val="8"/>
                         </w:rPr>
                         <w:t>: Modelo Relacional</w:t>
                       </w:r>
@@ -1631,6 +1803,9 @@
     <w:p>
       <w:pPr>
         <w:pStyle w:val="Ttulo1"/>
+        <w:rPr>
+          <w:iCs/>
+        </w:rPr>
       </w:pPr>
       <w:r>
         <w:rPr>
@@ -1646,282 +1821,938 @@
         <w:t>onsultas</w:t>
       </w:r>
     </w:p>
-    <w:tbl>
-      <w:tblPr>
-        <w:tblW w:w="4843" w:type="pct"/>
-        <w:tblInd w:w="284" w:type="dxa"/>
-        <w:tblCellMar>
-          <w:left w:w="0" w:type="dxa"/>
-          <w:right w:w="0" w:type="dxa"/>
-        </w:tblCellMar>
-        <w:tblLook w:val="0600" w:firstRow="0" w:lastRow="0" w:firstColumn="0" w:lastColumn="0" w:noHBand="1" w:noVBand="1"/>
-      </w:tblPr>
-      <w:tblGrid>
-        <w:gridCol w:w="7933"/>
-        <w:gridCol w:w="105"/>
-        <w:gridCol w:w="747"/>
-      </w:tblGrid>
-      <w:tr>
-        <w:trPr>
-          <w:trHeight w:val="6746"/>
-        </w:trPr>
-        <w:tc>
-          <w:tcPr>
-            <w:tcW w:w="3964" w:type="dxa"/>
-          </w:tcPr>
-          <w:p>
-            <w:pPr>
-              <w:pStyle w:val="Ttulo2"/>
-              <w:rPr>
-                <w:color w:val="808080" w:themeColor="background1" w:themeShade="80"/>
-              </w:rPr>
-            </w:pPr>
-            <w:r>
-              <w:rPr>
-                <w:color w:val="808080" w:themeColor="background1" w:themeShade="80"/>
-              </w:rPr>
-              <w:t>Parte I</w:t>
-            </w:r>
-          </w:p>
-          <w:p>
-            <w:pPr>
-              <w:rPr>
-                <w:rFonts w:ascii="Calibri" w:hAnsi="Calibri" w:cs="Calibri"/>
-                <w:sz w:val="24"/>
-                <w:szCs w:val="24"/>
-              </w:rPr>
-            </w:pPr>
-          </w:p>
-          <w:p>
-            <w:pPr>
-              <w:pStyle w:val="Ttulo2"/>
-              <w:rPr>
-                <w:color w:val="808080" w:themeColor="background1" w:themeShade="80"/>
-              </w:rPr>
-            </w:pPr>
-            <w:r>
-              <w:rPr>
-                <w:color w:val="808080" w:themeColor="background1" w:themeShade="80"/>
-              </w:rPr>
-              <w:t>Parte II</w:t>
-            </w:r>
-          </w:p>
-          <w:p>
-            <w:pPr>
-              <w:pStyle w:val="PargrafodaLista"/>
-              <w:numPr>
-                <w:ilvl w:val="0"/>
-                <w:numId w:val="17"/>
-              </w:numPr>
-              <w:rPr>
-                <w:rFonts w:ascii="Calibri" w:hAnsi="Calibri" w:cs="Calibri"/>
-                <w:color w:val="auto"/>
-                <w:sz w:val="22"/>
-                <w:szCs w:val="22"/>
-              </w:rPr>
-            </w:pPr>
-            <w:r>
-              <w:rPr>
-                <w:noProof/>
-              </w:rPr>
-              <w:drawing>
-                <wp:anchor distT="0" distB="0" distL="114300" distR="114300" simplePos="0" relativeHeight="251662336" behindDoc="1" locked="0" layoutInCell="1" allowOverlap="1" wp14:anchorId="40DA56F5" wp14:editId="54D95F29">
-                  <wp:simplePos x="0" y="0"/>
-                  <wp:positionH relativeFrom="column">
-                    <wp:posOffset>123</wp:posOffset>
-                  </wp:positionH>
-                  <wp:positionV relativeFrom="paragraph">
-                    <wp:posOffset>1288169</wp:posOffset>
-                  </wp:positionV>
-                  <wp:extent cx="5037455" cy="2272030"/>
-                  <wp:effectExtent l="0" t="0" r="0" b="0"/>
-                  <wp:wrapSquare wrapText="bothSides"/>
-                  <wp:docPr id="5" name="Imagem 5"/>
-                  <wp:cNvGraphicFramePr>
-                    <a:graphicFrameLocks xmlns:a="http://schemas.openxmlformats.org/drawingml/2006/main" noChangeAspect="1"/>
-                  </wp:cNvGraphicFramePr>
-                  <a:graphic xmlns:a="http://schemas.openxmlformats.org/drawingml/2006/main">
-                    <a:graphicData uri="http://schemas.openxmlformats.org/drawingml/2006/picture">
-                      <pic:pic xmlns:pic="http://schemas.openxmlformats.org/drawingml/2006/picture">
-                        <pic:nvPicPr>
-                          <pic:cNvPr id="1" name=""/>
-                          <pic:cNvPicPr/>
-                        </pic:nvPicPr>
-                        <pic:blipFill rotWithShape="1">
-                          <a:blip r:embed="rId19">
-                            <a:extLst>
-                              <a:ext uri="{28A0092B-C50C-407E-A947-70E740481C1C}">
-                                <a14:useLocalDpi xmlns:a14="http://schemas.microsoft.com/office/drawing/2010/main" val="0"/>
-                              </a:ext>
-                            </a:extLst>
-                          </a:blip>
-                          <a:srcRect l="17823" t="23125" r="19487" b="26614"/>
-                          <a:stretch/>
-                        </pic:blipFill>
-                        <pic:spPr bwMode="auto">
-                          <a:xfrm>
-                            <a:off x="0" y="0"/>
-                            <a:ext cx="5037455" cy="2272030"/>
-                          </a:xfrm>
-                          <a:prstGeom prst="rect">
-                            <a:avLst/>
-                          </a:prstGeom>
-                          <a:ln>
-                            <a:noFill/>
-                          </a:ln>
-                          <a:extLst>
-                            <a:ext uri="{53640926-AAD7-44D8-BBD7-CCE9431645EC}">
-                              <a14:shadowObscured xmlns:a14="http://schemas.microsoft.com/office/drawing/2010/main"/>
-                            </a:ext>
-                          </a:extLst>
-                        </pic:spPr>
-                      </pic:pic>
-                    </a:graphicData>
-                  </a:graphic>
-                </wp:anchor>
-              </w:drawing>
-            </w:r>
-            <w:r>
-              <w:rPr>
-                <w:rFonts w:ascii="Calibri" w:hAnsi="Calibri" w:cs="Calibri"/>
-                <w:color w:val="auto"/>
-                <w:sz w:val="24"/>
-                <w:szCs w:val="24"/>
-              </w:rPr>
-              <w:t xml:space="preserve"> </w:t>
-            </w:r>
-            <w:r>
-              <w:rPr>
-                <w:rFonts w:ascii="Calibri" w:hAnsi="Calibri" w:cs="Calibri"/>
-                <w:color w:val="auto"/>
-                <w:sz w:val="24"/>
-                <w:szCs w:val="24"/>
-              </w:rPr>
-              <w:t>Neste exercício, era pedido que apresentássemos o nome, a localidade e o concelho dos clientes que já estiveram alojados nos quartos já reservados pelo cliente cujo nome é José Silva, que é do concelho de Vila Real</w:t>
-            </w:r>
-            <w:r>
-              <w:rPr>
-                <w:rFonts w:ascii="Calibri" w:hAnsi="Calibri" w:cs="Calibri"/>
-                <w:color w:val="auto"/>
-                <w:sz w:val="24"/>
-                <w:szCs w:val="24"/>
-              </w:rPr>
-              <w:t>, considerando</w:t>
-            </w:r>
-            <w:r>
-              <w:rPr>
-                <w:rFonts w:ascii="Calibri" w:hAnsi="Calibri" w:cs="Calibri"/>
-                <w:color w:val="auto"/>
-                <w:sz w:val="24"/>
-                <w:szCs w:val="24"/>
-              </w:rPr>
-              <w:t xml:space="preserve"> </w:t>
-            </w:r>
-            <w:r>
-              <w:rPr>
-                <w:rFonts w:ascii="Calibri" w:hAnsi="Calibri" w:cs="Calibri"/>
-                <w:color w:val="auto"/>
-                <w:sz w:val="24"/>
-                <w:szCs w:val="24"/>
-              </w:rPr>
-              <w:t>apenas</w:t>
-            </w:r>
-            <w:r>
-              <w:rPr>
-                <w:rFonts w:ascii="Calibri" w:hAnsi="Calibri" w:cs="Calibri"/>
-                <w:color w:val="auto"/>
-                <w:sz w:val="24"/>
-                <w:szCs w:val="24"/>
-              </w:rPr>
-              <w:t xml:space="preserve"> as reservas “finalizadas” do cliente José Silva</w:t>
-            </w:r>
-            <w:r>
-              <w:rPr>
-                <w:rFonts w:ascii="Calibri" w:hAnsi="Calibri" w:cs="Calibri"/>
-                <w:color w:val="auto"/>
-                <w:sz w:val="24"/>
-                <w:szCs w:val="24"/>
-              </w:rPr>
-              <w:t>. Assim sendo, de forma a cumprir com o que era requisitado, apresentámos a seguinte solução:</w:t>
-            </w:r>
-          </w:p>
-          <w:p>
-            <w:pPr>
-              <w:pStyle w:val="PargrafodaLista"/>
-              <w:numPr>
-                <w:ilvl w:val="0"/>
-                <w:numId w:val="0"/>
-              </w:numPr>
-              <w:ind w:left="720"/>
-              <w:rPr>
-                <w:rFonts w:ascii="Calibri" w:hAnsi="Calibri" w:cs="Calibri"/>
-                <w:color w:val="auto"/>
-                <w:sz w:val="22"/>
-                <w:szCs w:val="22"/>
-              </w:rPr>
-            </w:pPr>
-            <w:r>
-              <w:rPr>
-                <w:rFonts w:ascii="Calibri" w:hAnsi="Calibri" w:cs="Calibri"/>
-                <w:color w:val="auto"/>
-                <w:sz w:val="22"/>
-                <w:szCs w:val="22"/>
-              </w:rPr>
-              <w:t>Começamos por procurar quais os quartos já reservados pelo cliente José Silva, selecionando o numero do andar e o numero sequencial dos quartos que estiveram reservados por José Silva, sendo que a reserva já deve ter sido finalizada. Seguidamente, verificamos quais são os clientes que fizeram as reservas desses quartos, através do seu NIF. Sendo que apresentamos o nome, a localidade e o concelho dos clientes que correspondem a esse NIF</w:t>
-            </w:r>
-          </w:p>
-          <w:p>
-            <w:pPr>
-              <w:pStyle w:val="Ttulo2"/>
-              <w:rPr>
-                <w:color w:val="808080" w:themeColor="background1" w:themeShade="80"/>
-              </w:rPr>
-            </w:pPr>
-          </w:p>
-          <w:p>
-            <w:pPr>
-              <w:pStyle w:val="Ttulo2"/>
-              <w:rPr>
-                <w:color w:val="808080" w:themeColor="background1" w:themeShade="80"/>
-              </w:rPr>
-            </w:pPr>
-            <w:r>
-              <w:rPr>
-                <w:color w:val="808080" w:themeColor="background1" w:themeShade="80"/>
-              </w:rPr>
-              <w:t>Parte III</w:t>
-            </w:r>
-          </w:p>
-          <w:p>
-            <w:pPr>
-              <w:rPr>
-                <w:rFonts w:ascii="Calibri" w:hAnsi="Calibri" w:cs="Calibri"/>
-                <w:sz w:val="24"/>
-                <w:szCs w:val="24"/>
-              </w:rPr>
-            </w:pPr>
-          </w:p>
-        </w:tc>
-        <w:tc>
-          <w:tcPr>
-            <w:tcW w:w="574" w:type="dxa"/>
-          </w:tcPr>
-          <w:p/>
-        </w:tc>
-        <w:tc>
-          <w:tcPr>
-            <w:tcW w:w="4248" w:type="dxa"/>
-          </w:tcPr>
-          <w:p/>
-        </w:tc>
-      </w:tr>
-    </w:tbl>
     <w:p>
       <w:pPr>
+        <w:pStyle w:val="TtulodeCapa1"/>
+      </w:pPr>
+      <w:r>
+        <w:t>Parte I</w:t>
+      </w:r>
+    </w:p>
+    <w:p>
+      <w:r>
+        <w:t>Alínea a)</w:t>
+      </w:r>
+    </w:p>
+    <w:p>
+      <w:pPr>
+        <w:spacing w:after="0"/>
+        <w:rPr>
+          <w:rFonts w:ascii="Calibri" w:hAnsi="Calibri" w:cs="Calibri"/>
+          <w:sz w:val="22"/>
+          <w:szCs w:val="22"/>
+        </w:rPr>
+      </w:pPr>
+      <w:r>
+        <w:rPr>
+          <w:rFonts w:ascii="Calibri" w:hAnsi="Calibri" w:cs="Calibri"/>
+          <w:sz w:val="22"/>
+          <w:szCs w:val="22"/>
+        </w:rPr>
+        <w:t>Apresentar todos os pedidos de intervenção em aberto (intervenção ainda não</w:t>
+      </w:r>
+      <w:r>
+        <w:rPr>
+          <w:rFonts w:ascii="Calibri" w:hAnsi="Calibri" w:cs="Calibri"/>
+          <w:sz w:val="22"/>
+          <w:szCs w:val="22"/>
+        </w:rPr>
+        <w:t xml:space="preserve"> </w:t>
+      </w:r>
+      <w:r>
+        <w:rPr>
+          <w:rFonts w:ascii="Calibri" w:hAnsi="Calibri" w:cs="Calibri"/>
+          <w:sz w:val="22"/>
+          <w:szCs w:val="22"/>
+        </w:rPr>
+        <w:t>registada) alocados a funcionários de manutenção que não fizeram nenhuma</w:t>
+      </w:r>
+      <w:r>
+        <w:rPr>
+          <w:rFonts w:ascii="Calibri" w:hAnsi="Calibri" w:cs="Calibri"/>
+          <w:sz w:val="22"/>
+          <w:szCs w:val="22"/>
+        </w:rPr>
+        <w:t xml:space="preserve"> </w:t>
+      </w:r>
+      <w:r>
+        <w:rPr>
+          <w:rFonts w:ascii="Calibri" w:hAnsi="Calibri" w:cs="Calibri"/>
+          <w:sz w:val="22"/>
+          <w:szCs w:val="22"/>
+        </w:rPr>
+        <w:t>intervenção (registo) nas últimas 48 horas.</w:t>
+      </w:r>
+    </w:p>
+    <w:p>
+      <w:pPr>
+        <w:spacing w:after="0"/>
+        <w:rPr>
+          <w:rFonts w:ascii="Calibri" w:hAnsi="Calibri" w:cs="Calibri"/>
+          <w:sz w:val="22"/>
+          <w:szCs w:val="22"/>
+        </w:rPr>
+      </w:pPr>
+    </w:p>
+    <w:p>
+      <w:pPr>
+        <w:spacing w:after="0"/>
+        <w:rPr>
+          <w:rFonts w:ascii="Calibri" w:hAnsi="Calibri" w:cs="Calibri"/>
+          <w:color w:val="auto"/>
+          <w:sz w:val="24"/>
+          <w:szCs w:val="24"/>
+        </w:rPr>
+      </w:pPr>
+      <w:r>
+        <w:rPr>
+          <w:rFonts w:ascii="Calibri" w:hAnsi="Calibri" w:cs="Calibri"/>
+          <w:color w:val="auto"/>
+          <w:sz w:val="24"/>
+          <w:szCs w:val="24"/>
+        </w:rPr>
+        <w:t>Neste caso, a solução desenvolvida envolveu apenas o uso da clausula de exclusão NOT IN e uma simples subquery para obter todos os funcionários identificados em manutenções com data compreendida nos últimos dois dias.</w:t>
+      </w:r>
+    </w:p>
+    <w:p>
+      <w:pPr>
+        <w:keepNext/>
+        <w:spacing w:after="0"/>
+      </w:pPr>
+      <w:r>
+        <w:rPr>
+          <w:rFonts w:ascii="Calibri" w:hAnsi="Calibri" w:cs="Calibri"/>
+          <w:noProof/>
+          <w:sz w:val="22"/>
+          <w:szCs w:val="22"/>
+        </w:rPr>
+        <w:drawing>
+          <wp:inline distT="0" distB="0" distL="0" distR="0" wp14:anchorId="61B8AB4D" wp14:editId="0752DAC1">
+            <wp:extent cx="5759450" cy="1269365"/>
+            <wp:effectExtent l="0" t="0" r="0" b="6985"/>
+            <wp:docPr id="18" name="Imagem 18"/>
+            <wp:cNvGraphicFramePr>
+              <a:graphicFrameLocks xmlns:a="http://schemas.openxmlformats.org/drawingml/2006/main" noChangeAspect="1"/>
+            </wp:cNvGraphicFramePr>
+            <a:graphic xmlns:a="http://schemas.openxmlformats.org/drawingml/2006/main">
+              <a:graphicData uri="http://schemas.openxmlformats.org/drawingml/2006/picture">
+                <pic:pic xmlns:pic="http://schemas.openxmlformats.org/drawingml/2006/picture">
+                  <pic:nvPicPr>
+                    <pic:cNvPr id="1" name=""/>
+                    <pic:cNvPicPr/>
+                  </pic:nvPicPr>
+                  <pic:blipFill>
+                    <a:blip r:embed="rId19"/>
+                    <a:stretch>
+                      <a:fillRect/>
+                    </a:stretch>
+                  </pic:blipFill>
+                  <pic:spPr>
+                    <a:xfrm>
+                      <a:off x="0" y="0"/>
+                      <a:ext cx="5759450" cy="1269365"/>
+                    </a:xfrm>
+                    <a:prstGeom prst="rect">
+                      <a:avLst/>
+                    </a:prstGeom>
+                  </pic:spPr>
+                </pic:pic>
+              </a:graphicData>
+            </a:graphic>
+          </wp:inline>
+        </w:drawing>
+      </w:r>
+    </w:p>
+    <w:p>
+      <w:pPr>
+        <w:pStyle w:val="Legenda"/>
+        <w:spacing w:before="120"/>
+        <w:rPr>
+          <w:rFonts w:ascii="Calibri" w:hAnsi="Calibri" w:cs="Calibri"/>
+          <w:color w:val="auto"/>
+          <w:sz w:val="20"/>
+          <w:szCs w:val="20"/>
+        </w:rPr>
+      </w:pPr>
+      <w:r>
+        <w:rPr>
+          <w:rFonts w:ascii="Calibri" w:hAnsi="Calibri" w:cs="Calibri"/>
+          <w:color w:val="auto"/>
+          <w:sz w:val="20"/>
+          <w:szCs w:val="20"/>
+        </w:rPr>
+        <w:t xml:space="preserve">Figura </w:t>
+      </w:r>
+      <w:r>
+        <w:rPr>
+          <w:rFonts w:ascii="Calibri" w:hAnsi="Calibri" w:cs="Calibri"/>
+          <w:color w:val="auto"/>
+          <w:sz w:val="20"/>
+          <w:szCs w:val="20"/>
+        </w:rPr>
+        <w:fldChar w:fldCharType="begin"/>
+      </w:r>
+      <w:r>
+        <w:rPr>
+          <w:rFonts w:ascii="Calibri" w:hAnsi="Calibri" w:cs="Calibri"/>
+          <w:color w:val="auto"/>
+          <w:sz w:val="20"/>
+          <w:szCs w:val="20"/>
+        </w:rPr>
+        <w:instrText xml:space="preserve"> SEQ Figura \* ARABIC </w:instrText>
+      </w:r>
+      <w:r>
+        <w:rPr>
+          <w:rFonts w:ascii="Calibri" w:hAnsi="Calibri" w:cs="Calibri"/>
+          <w:color w:val="auto"/>
+          <w:sz w:val="20"/>
+          <w:szCs w:val="20"/>
+        </w:rPr>
+        <w:fldChar w:fldCharType="separate"/>
+      </w:r>
+      <w:r>
+        <w:rPr>
+          <w:rFonts w:ascii="Calibri" w:hAnsi="Calibri" w:cs="Calibri"/>
+          <w:color w:val="auto"/>
+          <w:sz w:val="20"/>
+          <w:szCs w:val="20"/>
+        </w:rPr>
+        <w:t>2</w:t>
+      </w:r>
+      <w:r>
+        <w:rPr>
+          <w:rFonts w:ascii="Calibri" w:hAnsi="Calibri" w:cs="Calibri"/>
+          <w:color w:val="auto"/>
+          <w:sz w:val="20"/>
+          <w:szCs w:val="20"/>
+        </w:rPr>
+        <w:fldChar w:fldCharType="end"/>
+      </w:r>
+      <w:r>
+        <w:rPr>
+          <w:rFonts w:ascii="Calibri" w:hAnsi="Calibri" w:cs="Calibri"/>
+          <w:color w:val="auto"/>
+          <w:sz w:val="20"/>
+          <w:szCs w:val="20"/>
+        </w:rPr>
+        <w:t>: Código SQL usado para a alínea a).</w:t>
+      </w:r>
+    </w:p>
+    <w:p/>
+    <w:p>
+      <w:r>
+        <w:t>Alínea b)</w:t>
+      </w:r>
+    </w:p>
+    <w:p>
+      <w:pPr>
+        <w:rPr>
+          <w:rFonts w:ascii="Calibri" w:hAnsi="Calibri" w:cs="Calibri"/>
+          <w:sz w:val="22"/>
+          <w:szCs w:val="22"/>
+        </w:rPr>
+      </w:pPr>
+      <w:r>
+        <w:rPr>
+          <w:rFonts w:ascii="Calibri" w:hAnsi="Calibri" w:cs="Calibri"/>
+          <w:sz w:val="22"/>
+          <w:szCs w:val="22"/>
+        </w:rPr>
+        <w:t xml:space="preserve">Apresentar a data, a hora e o nome dos clientes que reservaram quartos somente durante o mês de </w:t>
+      </w:r>
+      <w:proofErr w:type="gramStart"/>
+      <w:r>
+        <w:rPr>
+          <w:rFonts w:ascii="Calibri" w:hAnsi="Calibri" w:cs="Calibri"/>
+          <w:sz w:val="22"/>
+          <w:szCs w:val="22"/>
+        </w:rPr>
+        <w:t>Abril</w:t>
+      </w:r>
+      <w:proofErr w:type="gramEnd"/>
+      <w:r>
+        <w:rPr>
+          <w:rFonts w:ascii="Calibri" w:hAnsi="Calibri" w:cs="Calibri"/>
+          <w:sz w:val="22"/>
+          <w:szCs w:val="22"/>
+        </w:rPr>
+        <w:t xml:space="preserve"> e Junho deste ano. No caso de algum cliente ter reservado um quarto do tipo suite, deverá apresentar a localidade desse cliente numa coluna intitulada “Zona do País”.</w:t>
+      </w:r>
+    </w:p>
+    <w:p>
+      <w:pPr>
+        <w:rPr>
+          <w:rFonts w:ascii="Calibri" w:hAnsi="Calibri" w:cs="Calibri"/>
+          <w:color w:val="auto"/>
+          <w:sz w:val="24"/>
+          <w:szCs w:val="24"/>
+        </w:rPr>
+      </w:pPr>
+      <w:r>
+        <w:rPr>
+          <w:rFonts w:ascii="Calibri" w:hAnsi="Calibri" w:cs="Calibri"/>
+          <w:color w:val="auto"/>
+          <w:sz w:val="24"/>
+          <w:szCs w:val="24"/>
+        </w:rPr>
+        <w:t>Para a resolução, recorreu-se a uma UNION entre os registos de quartos do tipo suite e os restantes tipos de quarto para obter o resultado pretendido na coluna “Zona do País”</w:t>
+      </w:r>
+      <w:r>
+        <w:rPr>
+          <w:rFonts w:ascii="Calibri" w:hAnsi="Calibri" w:cs="Calibri"/>
+          <w:color w:val="auto"/>
+          <w:sz w:val="24"/>
+          <w:szCs w:val="24"/>
+        </w:rPr>
+        <w:t>, como mostrado abaixo.</w:t>
+      </w:r>
+    </w:p>
+    <w:p>
+      <w:pPr>
+        <w:keepNext/>
+      </w:pPr>
+      <w:r>
+        <w:rPr>
+          <w:rFonts w:ascii="Calibri" w:hAnsi="Calibri" w:cs="Calibri"/>
+          <w:noProof/>
+          <w:color w:val="auto"/>
+          <w:sz w:val="24"/>
+          <w:szCs w:val="24"/>
+        </w:rPr>
+        <w:lastRenderedPageBreak/>
+        <w:drawing>
+          <wp:inline distT="0" distB="0" distL="0" distR="0" wp14:anchorId="5494AEAF" wp14:editId="66FE618A">
+            <wp:extent cx="4896533" cy="2905530"/>
+            <wp:effectExtent l="0" t="0" r="0" b="9525"/>
+            <wp:docPr id="17" name="Imagem 17"/>
+            <wp:cNvGraphicFramePr>
+              <a:graphicFrameLocks xmlns:a="http://schemas.openxmlformats.org/drawingml/2006/main" noChangeAspect="1"/>
+            </wp:cNvGraphicFramePr>
+            <a:graphic xmlns:a="http://schemas.openxmlformats.org/drawingml/2006/main">
+              <a:graphicData uri="http://schemas.openxmlformats.org/drawingml/2006/picture">
+                <pic:pic xmlns:pic="http://schemas.openxmlformats.org/drawingml/2006/picture">
+                  <pic:nvPicPr>
+                    <pic:cNvPr id="1" name=""/>
+                    <pic:cNvPicPr/>
+                  </pic:nvPicPr>
+                  <pic:blipFill>
+                    <a:blip r:embed="rId20"/>
+                    <a:stretch>
+                      <a:fillRect/>
+                    </a:stretch>
+                  </pic:blipFill>
+                  <pic:spPr>
+                    <a:xfrm>
+                      <a:off x="0" y="0"/>
+                      <a:ext cx="4896533" cy="2905530"/>
+                    </a:xfrm>
+                    <a:prstGeom prst="rect">
+                      <a:avLst/>
+                    </a:prstGeom>
+                  </pic:spPr>
+                </pic:pic>
+              </a:graphicData>
+            </a:graphic>
+          </wp:inline>
+        </w:drawing>
+      </w:r>
+    </w:p>
+    <w:p>
+      <w:pPr>
+        <w:pStyle w:val="Legenda"/>
+        <w:spacing w:before="120"/>
+        <w:rPr>
+          <w:rFonts w:ascii="Calibri" w:hAnsi="Calibri" w:cs="Calibri"/>
+          <w:color w:val="auto"/>
+          <w:sz w:val="20"/>
+          <w:szCs w:val="20"/>
+        </w:rPr>
+      </w:pPr>
+      <w:r>
+        <w:rPr>
+          <w:rFonts w:ascii="Calibri" w:hAnsi="Calibri" w:cs="Calibri"/>
+          <w:color w:val="auto"/>
+          <w:sz w:val="20"/>
+          <w:szCs w:val="20"/>
+        </w:rPr>
+        <w:t xml:space="preserve">Figura </w:t>
+      </w:r>
+      <w:r>
+        <w:rPr>
+          <w:rFonts w:ascii="Calibri" w:hAnsi="Calibri" w:cs="Calibri"/>
+          <w:color w:val="auto"/>
+          <w:sz w:val="20"/>
+          <w:szCs w:val="20"/>
+        </w:rPr>
+        <w:fldChar w:fldCharType="begin"/>
+      </w:r>
+      <w:r>
+        <w:rPr>
+          <w:rFonts w:ascii="Calibri" w:hAnsi="Calibri" w:cs="Calibri"/>
+          <w:color w:val="auto"/>
+          <w:sz w:val="20"/>
+          <w:szCs w:val="20"/>
+        </w:rPr>
+        <w:instrText xml:space="preserve"> SEQ Figura \* ARABIC </w:instrText>
+      </w:r>
+      <w:r>
+        <w:rPr>
+          <w:rFonts w:ascii="Calibri" w:hAnsi="Calibri" w:cs="Calibri"/>
+          <w:color w:val="auto"/>
+          <w:sz w:val="20"/>
+          <w:szCs w:val="20"/>
+        </w:rPr>
+        <w:fldChar w:fldCharType="separate"/>
+      </w:r>
+      <w:r>
+        <w:rPr>
+          <w:rFonts w:ascii="Calibri" w:hAnsi="Calibri" w:cs="Calibri"/>
+          <w:noProof/>
+          <w:color w:val="auto"/>
+          <w:sz w:val="20"/>
+          <w:szCs w:val="20"/>
+        </w:rPr>
+        <w:t>3</w:t>
+      </w:r>
+      <w:r>
+        <w:rPr>
+          <w:rFonts w:ascii="Calibri" w:hAnsi="Calibri" w:cs="Calibri"/>
+          <w:color w:val="auto"/>
+          <w:sz w:val="20"/>
+          <w:szCs w:val="20"/>
+        </w:rPr>
+        <w:fldChar w:fldCharType="end"/>
+      </w:r>
+      <w:r>
+        <w:rPr>
+          <w:rFonts w:ascii="Calibri" w:hAnsi="Calibri" w:cs="Calibri"/>
+          <w:color w:val="auto"/>
+          <w:sz w:val="20"/>
+          <w:szCs w:val="20"/>
+        </w:rPr>
+        <w:t xml:space="preserve">: Código SQL usado para a </w:t>
+      </w:r>
+      <w:r>
+        <w:rPr>
+          <w:rFonts w:ascii="Calibri" w:hAnsi="Calibri" w:cs="Calibri"/>
+          <w:color w:val="auto"/>
+          <w:sz w:val="20"/>
+          <w:szCs w:val="20"/>
+        </w:rPr>
+        <w:t xml:space="preserve">alínea </w:t>
+      </w:r>
+      <w:r>
+        <w:rPr>
+          <w:rFonts w:ascii="Calibri" w:hAnsi="Calibri" w:cs="Calibri"/>
+          <w:color w:val="auto"/>
+          <w:sz w:val="20"/>
+          <w:szCs w:val="20"/>
+        </w:rPr>
+        <w:t>b).</w:t>
+      </w:r>
+    </w:p>
+    <w:p>
+      <w:pPr>
+        <w:keepNext/>
+      </w:pPr>
+      <w:r>
+        <w:rPr>
+          <w:rFonts w:ascii="Calibri" w:hAnsi="Calibri" w:cs="Calibri"/>
+          <w:noProof/>
+          <w:sz w:val="24"/>
+          <w:szCs w:val="24"/>
+        </w:rPr>
+        <w:drawing>
+          <wp:inline distT="0" distB="0" distL="0" distR="0" wp14:anchorId="45A92746" wp14:editId="055481E6">
+            <wp:extent cx="3772426" cy="2105319"/>
+            <wp:effectExtent l="0" t="0" r="0" b="9525"/>
+            <wp:docPr id="12" name="Imagem 12"/>
+            <wp:cNvGraphicFramePr>
+              <a:graphicFrameLocks xmlns:a="http://schemas.openxmlformats.org/drawingml/2006/main" noChangeAspect="1"/>
+            </wp:cNvGraphicFramePr>
+            <a:graphic xmlns:a="http://schemas.openxmlformats.org/drawingml/2006/main">
+              <a:graphicData uri="http://schemas.openxmlformats.org/drawingml/2006/picture">
+                <pic:pic xmlns:pic="http://schemas.openxmlformats.org/drawingml/2006/picture">
+                  <pic:nvPicPr>
+                    <pic:cNvPr id="1" name=""/>
+                    <pic:cNvPicPr/>
+                  </pic:nvPicPr>
+                  <pic:blipFill>
+                    <a:blip r:embed="rId21"/>
+                    <a:stretch>
+                      <a:fillRect/>
+                    </a:stretch>
+                  </pic:blipFill>
+                  <pic:spPr>
+                    <a:xfrm>
+                      <a:off x="0" y="0"/>
+                      <a:ext cx="3772426" cy="2105319"/>
+                    </a:xfrm>
+                    <a:prstGeom prst="rect">
+                      <a:avLst/>
+                    </a:prstGeom>
+                  </pic:spPr>
+                </pic:pic>
+              </a:graphicData>
+            </a:graphic>
+          </wp:inline>
+        </w:drawing>
+      </w:r>
+    </w:p>
+    <w:p>
+      <w:pPr>
+        <w:pStyle w:val="Legenda"/>
+        <w:spacing w:before="120"/>
+        <w:rPr>
+          <w:rFonts w:ascii="Calibri" w:hAnsi="Calibri" w:cs="Calibri"/>
+          <w:color w:val="auto"/>
+          <w:sz w:val="20"/>
+          <w:szCs w:val="20"/>
+        </w:rPr>
+      </w:pPr>
+      <w:r>
+        <w:rPr>
+          <w:rFonts w:ascii="Calibri" w:hAnsi="Calibri" w:cs="Calibri"/>
+          <w:color w:val="auto"/>
+          <w:sz w:val="20"/>
+          <w:szCs w:val="20"/>
+        </w:rPr>
+        <w:t xml:space="preserve">Figura </w:t>
+      </w:r>
+      <w:r>
+        <w:rPr>
+          <w:rFonts w:ascii="Calibri" w:hAnsi="Calibri" w:cs="Calibri"/>
+          <w:color w:val="auto"/>
+          <w:sz w:val="20"/>
+          <w:szCs w:val="20"/>
+        </w:rPr>
+        <w:fldChar w:fldCharType="begin"/>
+      </w:r>
+      <w:r>
+        <w:rPr>
+          <w:rFonts w:ascii="Calibri" w:hAnsi="Calibri" w:cs="Calibri"/>
+          <w:color w:val="auto"/>
+          <w:sz w:val="20"/>
+          <w:szCs w:val="20"/>
+        </w:rPr>
+        <w:instrText xml:space="preserve"> SEQ Figura \* ARABIC </w:instrText>
+      </w:r>
+      <w:r>
+        <w:rPr>
+          <w:rFonts w:ascii="Calibri" w:hAnsi="Calibri" w:cs="Calibri"/>
+          <w:color w:val="auto"/>
+          <w:sz w:val="20"/>
+          <w:szCs w:val="20"/>
+        </w:rPr>
+        <w:fldChar w:fldCharType="separate"/>
+      </w:r>
+      <w:r>
+        <w:rPr>
+          <w:rFonts w:ascii="Calibri" w:hAnsi="Calibri" w:cs="Calibri"/>
+          <w:noProof/>
+          <w:color w:val="auto"/>
+          <w:sz w:val="20"/>
+          <w:szCs w:val="20"/>
+        </w:rPr>
+        <w:t>4</w:t>
+      </w:r>
+      <w:r>
+        <w:rPr>
+          <w:rFonts w:ascii="Calibri" w:hAnsi="Calibri" w:cs="Calibri"/>
+          <w:color w:val="auto"/>
+          <w:sz w:val="20"/>
+          <w:szCs w:val="20"/>
+        </w:rPr>
+        <w:fldChar w:fldCharType="end"/>
+      </w:r>
+      <w:r>
+        <w:rPr>
+          <w:rFonts w:ascii="Calibri" w:hAnsi="Calibri" w:cs="Calibri"/>
+          <w:color w:val="auto"/>
+          <w:sz w:val="20"/>
+          <w:szCs w:val="20"/>
+        </w:rPr>
+        <w:t>: Resultado da alínea b).</w:t>
+      </w:r>
+    </w:p>
+    <w:p>
+      <w:pPr>
+        <w:pStyle w:val="TtulodeCapa1"/>
+      </w:pPr>
+      <w:r>
+        <w:t>Parte I</w:t>
+      </w:r>
+      <w:r>
+        <w:t>I</w:t>
+      </w:r>
+    </w:p>
+    <w:p>
+      <w:r>
+        <w:t>Alínea a)</w:t>
+      </w:r>
+    </w:p>
+    <w:p>
+      <w:pPr>
+        <w:rPr>
+          <w:rFonts w:ascii="Calibri" w:hAnsi="Calibri" w:cs="Calibri"/>
+          <w:color w:val="auto"/>
+          <w:sz w:val="24"/>
+          <w:szCs w:val="24"/>
+        </w:rPr>
+      </w:pPr>
+      <w:r>
+        <w:rPr>
+          <w:rFonts w:ascii="Calibri" w:hAnsi="Calibri" w:cs="Calibri"/>
+          <w:color w:val="auto"/>
+          <w:sz w:val="24"/>
+          <w:szCs w:val="24"/>
+        </w:rPr>
+        <w:t>Neste exercício, era pedido que apresentássemos o nome, a localidade e o concelho dos clientes que já estiveram alojados nos quartos já reservados pelo cliente cujo nome é José Silva, que é do concelho de Vila Real, considerando apenas as reservas “finalizadas” do cliente José Silva. Assim sendo, de forma a cumprir com o que era requisitado, apresentámos a seguinte solução:</w:t>
+      </w:r>
+    </w:p>
+    <w:p>
+      <w:pPr>
+        <w:rPr>
+          <w:rFonts w:ascii="Calibri" w:hAnsi="Calibri" w:cs="Calibri"/>
+          <w:color w:val="auto"/>
+          <w:sz w:val="24"/>
+          <w:szCs w:val="24"/>
+        </w:rPr>
+      </w:pPr>
+      <w:r>
+        <w:rPr>
+          <w:noProof/>
+        </w:rPr>
+        <w:lastRenderedPageBreak/>
+        <w:drawing>
+          <wp:anchor distT="0" distB="0" distL="114300" distR="114300" simplePos="0" relativeHeight="251663360" behindDoc="1" locked="0" layoutInCell="1" allowOverlap="1" wp14:anchorId="0A132348" wp14:editId="1B3D2DAB">
+            <wp:simplePos x="0" y="0"/>
+            <wp:positionH relativeFrom="column">
+              <wp:posOffset>0</wp:posOffset>
+            </wp:positionH>
+            <wp:positionV relativeFrom="paragraph">
+              <wp:posOffset>285115</wp:posOffset>
+            </wp:positionV>
+            <wp:extent cx="5037455" cy="2272030"/>
+            <wp:effectExtent l="0" t="0" r="0" b="0"/>
+            <wp:wrapSquare wrapText="bothSides"/>
+            <wp:docPr id="5" name="Imagem 5"/>
+            <wp:cNvGraphicFramePr>
+              <a:graphicFrameLocks xmlns:a="http://schemas.openxmlformats.org/drawingml/2006/main" noChangeAspect="1"/>
+            </wp:cNvGraphicFramePr>
+            <a:graphic xmlns:a="http://schemas.openxmlformats.org/drawingml/2006/main">
+              <a:graphicData uri="http://schemas.openxmlformats.org/drawingml/2006/picture">
+                <pic:pic xmlns:pic="http://schemas.openxmlformats.org/drawingml/2006/picture">
+                  <pic:nvPicPr>
+                    <pic:cNvPr id="1" name=""/>
+                    <pic:cNvPicPr/>
+                  </pic:nvPicPr>
+                  <pic:blipFill rotWithShape="1">
+                    <a:blip r:embed="rId22">
+                      <a:extLst>
+                        <a:ext uri="{28A0092B-C50C-407E-A947-70E740481C1C}">
+                          <a14:useLocalDpi xmlns:a14="http://schemas.microsoft.com/office/drawing/2010/main" val="0"/>
+                        </a:ext>
+                      </a:extLst>
+                    </a:blip>
+                    <a:srcRect l="17823" t="23125" r="19487" b="26614"/>
+                    <a:stretch/>
+                  </pic:blipFill>
+                  <pic:spPr bwMode="auto">
+                    <a:xfrm>
+                      <a:off x="0" y="0"/>
+                      <a:ext cx="5037455" cy="2272030"/>
+                    </a:xfrm>
+                    <a:prstGeom prst="rect">
+                      <a:avLst/>
+                    </a:prstGeom>
+                    <a:ln>
+                      <a:noFill/>
+                    </a:ln>
+                    <a:extLst>
+                      <a:ext uri="{53640926-AAD7-44D8-BBD7-CCE9431645EC}">
+                        <a14:shadowObscured xmlns:a14="http://schemas.microsoft.com/office/drawing/2010/main"/>
+                      </a:ext>
+                    </a:extLst>
+                  </pic:spPr>
+                </pic:pic>
+              </a:graphicData>
+            </a:graphic>
+          </wp:anchor>
+        </w:drawing>
+      </w:r>
+    </w:p>
+    <w:p/>
+    <w:p/>
+    <w:p/>
+    <w:p/>
+    <w:p/>
+    <w:p/>
+    <w:p/>
+    <w:p/>
+    <w:p>
+      <w:pPr>
+        <w:rPr>
+          <w:rFonts w:ascii="Calibri" w:hAnsi="Calibri" w:cs="Calibri"/>
+          <w:color w:val="auto"/>
+          <w:sz w:val="24"/>
+          <w:szCs w:val="24"/>
+        </w:rPr>
+      </w:pPr>
+      <w:r>
+        <w:rPr>
+          <w:rFonts w:ascii="Calibri" w:hAnsi="Calibri" w:cs="Calibri"/>
+          <w:color w:val="auto"/>
+          <w:sz w:val="24"/>
+          <w:szCs w:val="24"/>
+        </w:rPr>
+        <w:t xml:space="preserve">Começamos por procurar quais os quartos já reservados pelo cliente José Silva, selecionando o </w:t>
+      </w:r>
+      <w:proofErr w:type="gramStart"/>
+      <w:r>
+        <w:rPr>
+          <w:rFonts w:ascii="Calibri" w:hAnsi="Calibri" w:cs="Calibri"/>
+          <w:color w:val="auto"/>
+          <w:sz w:val="24"/>
+          <w:szCs w:val="24"/>
+        </w:rPr>
+        <w:t>numero</w:t>
+      </w:r>
+      <w:proofErr w:type="gramEnd"/>
+      <w:r>
+        <w:rPr>
+          <w:rFonts w:ascii="Calibri" w:hAnsi="Calibri" w:cs="Calibri"/>
+          <w:color w:val="auto"/>
+          <w:sz w:val="24"/>
+          <w:szCs w:val="24"/>
+        </w:rPr>
+        <w:t xml:space="preserve"> do andar e o numero sequencial dos quartos que estiveram reservados por José Silva, sendo que a reserva já deve ter sido finalizada. Seguidamente, verificamos quais são os clientes que fizeram as reservas desses quartos, através do seu NIF. Sendo que apresentamos o nome, a localidade e o concelho dos clientes que correspondem a esse NIF</w:t>
+      </w:r>
+      <w:r>
+        <w:rPr>
+          <w:rFonts w:ascii="Calibri" w:hAnsi="Calibri" w:cs="Calibri"/>
+          <w:color w:val="auto"/>
+          <w:sz w:val="24"/>
+          <w:szCs w:val="24"/>
+        </w:rPr>
+        <w:t>.</w:t>
+      </w:r>
+    </w:p>
+    <w:p>
+      <w:pPr>
+        <w:rPr>
+          <w:rFonts w:asciiTheme="majorHAnsi" w:hAnsiTheme="majorHAnsi"/>
+          <w:b/>
+          <w:bCs/>
+          <w:sz w:val="72"/>
+          <w:szCs w:val="18"/>
+        </w:rPr>
+      </w:pPr>
+      <w:r>
+        <w:br w:type="page"/>
+      </w:r>
+    </w:p>
+    <w:p>
+      <w:pPr>
         <w:pStyle w:val="Ttulo1"/>
       </w:pPr>
       <w:r>
+        <w:lastRenderedPageBreak/>
         <w:t>Conclusões</w:t>
+      </w:r>
+    </w:p>
+    <w:p>
+      <w:pPr>
+        <w:rPr>
+          <w:rFonts w:ascii="Calibri" w:hAnsi="Calibri" w:cs="Calibri"/>
+          <w:color w:val="auto"/>
+          <w:sz w:val="24"/>
+          <w:szCs w:val="24"/>
+        </w:rPr>
+      </w:pPr>
+      <w:r>
+        <w:rPr>
+          <w:rFonts w:ascii="Calibri" w:hAnsi="Calibri" w:cs="Calibri"/>
+          <w:color w:val="auto"/>
+          <w:sz w:val="24"/>
+          <w:szCs w:val="24"/>
+        </w:rPr>
+        <w:t xml:space="preserve">Ao longo deste trabalho deparamo-nos com algumas dificuldades, </w:t>
+      </w:r>
+      <w:r>
+        <w:rPr>
+          <w:rFonts w:ascii="Calibri" w:hAnsi="Calibri" w:cs="Calibri"/>
+          <w:color w:val="auto"/>
+          <w:sz w:val="24"/>
+          <w:szCs w:val="24"/>
+        </w:rPr>
+        <w:t xml:space="preserve">sendo que </w:t>
+      </w:r>
+      <w:r>
+        <w:rPr>
+          <w:rFonts w:ascii="Calibri" w:hAnsi="Calibri" w:cs="Calibri"/>
+          <w:color w:val="auto"/>
+          <w:sz w:val="24"/>
+          <w:szCs w:val="24"/>
+        </w:rPr>
+        <w:t>u</w:t>
+      </w:r>
+      <w:r>
+        <w:rPr>
+          <w:rFonts w:ascii="Calibri" w:hAnsi="Calibri" w:cs="Calibri"/>
+          <w:color w:val="auto"/>
+          <w:sz w:val="24"/>
+          <w:szCs w:val="24"/>
+        </w:rPr>
+        <w:t>ma das principais passou p</w:t>
+      </w:r>
+      <w:r>
+        <w:rPr>
+          <w:rFonts w:ascii="Calibri" w:hAnsi="Calibri" w:cs="Calibri"/>
+          <w:color w:val="auto"/>
+          <w:sz w:val="24"/>
+          <w:szCs w:val="24"/>
+        </w:rPr>
+        <w:t>or</w:t>
+      </w:r>
+      <w:r>
+        <w:rPr>
+          <w:rFonts w:ascii="Calibri" w:hAnsi="Calibri" w:cs="Calibri"/>
+          <w:color w:val="auto"/>
+          <w:sz w:val="24"/>
+          <w:szCs w:val="24"/>
+        </w:rPr>
+        <w:t xml:space="preserve"> garanti</w:t>
+      </w:r>
+      <w:r>
+        <w:rPr>
+          <w:rFonts w:ascii="Calibri" w:hAnsi="Calibri" w:cs="Calibri"/>
+          <w:color w:val="auto"/>
+          <w:sz w:val="24"/>
+          <w:szCs w:val="24"/>
+        </w:rPr>
+        <w:t>r</w:t>
+      </w:r>
+      <w:r>
+        <w:rPr>
+          <w:rFonts w:ascii="Calibri" w:hAnsi="Calibri" w:cs="Calibri"/>
+          <w:color w:val="auto"/>
+          <w:sz w:val="24"/>
+          <w:szCs w:val="24"/>
+        </w:rPr>
+        <w:t xml:space="preserve"> a não sobreposição de reservas nos mesmos quartos para um mesmo período de datas.</w:t>
+      </w:r>
+    </w:p>
+    <w:p>
+      <w:pPr>
+        <w:rPr>
+          <w:rFonts w:ascii="Calibri" w:hAnsi="Calibri" w:cs="Calibri"/>
+          <w:color w:val="auto"/>
+          <w:sz w:val="24"/>
+          <w:szCs w:val="24"/>
+        </w:rPr>
+      </w:pPr>
+      <w:r>
+        <w:rPr>
+          <w:rFonts w:ascii="Calibri" w:hAnsi="Calibri" w:cs="Calibri"/>
+          <w:color w:val="auto"/>
+          <w:sz w:val="24"/>
+          <w:szCs w:val="24"/>
+        </w:rPr>
+        <w:t>A primeira abordagem com CONSTRAINTs mostrou ser insuficiente e, apesar da abordagem com UPDATE ter sido eficaz, foi necessário repetir o comando após cada INSERT, uma vez que a execução do UPDATE apenas no final fazia com que as linhas fossem reescritas com as mesmas atribuições de quarto, e não com quartos diferentes.</w:t>
+      </w:r>
+    </w:p>
+    <w:p>
+      <w:pPr>
+        <w:rPr>
+          <w:rFonts w:ascii="Calibri" w:hAnsi="Calibri" w:cs="Calibri"/>
+          <w:color w:val="auto"/>
+          <w:sz w:val="24"/>
+          <w:szCs w:val="24"/>
+        </w:rPr>
+      </w:pPr>
+      <w:r>
+        <w:rPr>
+          <w:rFonts w:ascii="Calibri" w:hAnsi="Calibri" w:cs="Calibri"/>
+          <w:color w:val="auto"/>
+          <w:sz w:val="24"/>
+          <w:szCs w:val="24"/>
+        </w:rPr>
+        <w:t xml:space="preserve">A solução a este problema poderia ser desenvolvida com PL/SQL, através de </w:t>
+      </w:r>
+      <w:r>
+        <w:rPr>
+          <w:rFonts w:ascii="Calibri" w:hAnsi="Calibri" w:cs="Calibri"/>
+          <w:i/>
+          <w:iCs/>
+          <w:color w:val="auto"/>
+          <w:sz w:val="24"/>
+          <w:szCs w:val="24"/>
+        </w:rPr>
+        <w:t>triggers</w:t>
+      </w:r>
+      <w:r>
+        <w:rPr>
+          <w:rFonts w:ascii="Calibri" w:hAnsi="Calibri" w:cs="Calibri"/>
+          <w:color w:val="auto"/>
+          <w:sz w:val="24"/>
+          <w:szCs w:val="24"/>
+        </w:rPr>
+        <w:t xml:space="preserve">, por exemplo, no entanto não temos ainda conhecimentos solidificados para a aplicar, </w:t>
+      </w:r>
+      <w:r>
+        <w:rPr>
+          <w:rFonts w:ascii="Calibri" w:hAnsi="Calibri" w:cs="Calibri"/>
+          <w:color w:val="auto"/>
+          <w:sz w:val="24"/>
+          <w:szCs w:val="24"/>
+        </w:rPr>
+        <w:t xml:space="preserve">tendo </w:t>
+      </w:r>
+      <w:r>
+        <w:rPr>
+          <w:rFonts w:ascii="Calibri" w:hAnsi="Calibri" w:cs="Calibri"/>
+          <w:color w:val="auto"/>
+          <w:sz w:val="24"/>
+          <w:szCs w:val="24"/>
+        </w:rPr>
+        <w:t>escolh</w:t>
+      </w:r>
+      <w:r>
+        <w:rPr>
+          <w:rFonts w:ascii="Calibri" w:hAnsi="Calibri" w:cs="Calibri"/>
+          <w:color w:val="auto"/>
+          <w:sz w:val="24"/>
+          <w:szCs w:val="24"/>
+        </w:rPr>
+        <w:t>id</w:t>
+      </w:r>
+      <w:r>
+        <w:rPr>
+          <w:rFonts w:ascii="Calibri" w:hAnsi="Calibri" w:cs="Calibri"/>
+          <w:color w:val="auto"/>
+          <w:sz w:val="24"/>
+          <w:szCs w:val="24"/>
+        </w:rPr>
+        <w:t xml:space="preserve">o por isso algo menos </w:t>
+      </w:r>
+      <w:r>
+        <w:rPr>
+          <w:rFonts w:ascii="Calibri" w:hAnsi="Calibri" w:cs="Calibri"/>
+          <w:color w:val="auto"/>
+          <w:sz w:val="24"/>
+          <w:szCs w:val="24"/>
+        </w:rPr>
+        <w:t>eficiente,</w:t>
+      </w:r>
+      <w:r>
+        <w:rPr>
+          <w:rFonts w:ascii="Calibri" w:hAnsi="Calibri" w:cs="Calibri"/>
+          <w:color w:val="auto"/>
+          <w:sz w:val="24"/>
+          <w:szCs w:val="24"/>
+        </w:rPr>
+        <w:t xml:space="preserve"> mas exequível.</w:t>
       </w:r>
     </w:p>
     <w:sectPr>
@@ -3372,95 +4203,6 @@
     </w:lvl>
   </w:abstractNum>
   <w:abstractNum w:abstractNumId="11" w15:restartNumberingAfterBreak="0">
-    <w:nsid w:val="4F72183B"/>
-    <w:multiLevelType w:val="hybridMultilevel"/>
-    <w:tmpl w:val="A094FF1E"/>
-    <w:lvl w:ilvl="0" w:tplc="C922B3A8">
-      <w:start w:val="1"/>
-      <w:numFmt w:val="upperLetter"/>
-      <w:lvlText w:val="%1)"/>
-      <w:lvlJc w:val="left"/>
-      <w:pPr>
-        <w:ind w:left="720" w:hanging="360"/>
-      </w:pPr>
-      <w:rPr>
-        <w:rFonts w:hint="default"/>
-      </w:rPr>
-    </w:lvl>
-    <w:lvl w:ilvl="1" w:tplc="08160019" w:tentative="1">
-      <w:start w:val="1"/>
-      <w:numFmt w:val="lowerLetter"/>
-      <w:lvlText w:val="%2."/>
-      <w:lvlJc w:val="left"/>
-      <w:pPr>
-        <w:ind w:left="1440" w:hanging="360"/>
-      </w:pPr>
-    </w:lvl>
-    <w:lvl w:ilvl="2" w:tplc="0816001B" w:tentative="1">
-      <w:start w:val="1"/>
-      <w:numFmt w:val="lowerRoman"/>
-      <w:lvlText w:val="%3."/>
-      <w:lvlJc w:val="right"/>
-      <w:pPr>
-        <w:ind w:left="2160" w:hanging="180"/>
-      </w:pPr>
-    </w:lvl>
-    <w:lvl w:ilvl="3" w:tplc="0816000F" w:tentative="1">
-      <w:start w:val="1"/>
-      <w:numFmt w:val="decimal"/>
-      <w:lvlText w:val="%4."/>
-      <w:lvlJc w:val="left"/>
-      <w:pPr>
-        <w:ind w:left="2880" w:hanging="360"/>
-      </w:pPr>
-    </w:lvl>
-    <w:lvl w:ilvl="4" w:tplc="08160019" w:tentative="1">
-      <w:start w:val="1"/>
-      <w:numFmt w:val="lowerLetter"/>
-      <w:lvlText w:val="%5."/>
-      <w:lvlJc w:val="left"/>
-      <w:pPr>
-        <w:ind w:left="3600" w:hanging="360"/>
-      </w:pPr>
-    </w:lvl>
-    <w:lvl w:ilvl="5" w:tplc="0816001B" w:tentative="1">
-      <w:start w:val="1"/>
-      <w:numFmt w:val="lowerRoman"/>
-      <w:lvlText w:val="%6."/>
-      <w:lvlJc w:val="right"/>
-      <w:pPr>
-        <w:ind w:left="4320" w:hanging="180"/>
-      </w:pPr>
-    </w:lvl>
-    <w:lvl w:ilvl="6" w:tplc="0816000F" w:tentative="1">
-      <w:start w:val="1"/>
-      <w:numFmt w:val="decimal"/>
-      <w:lvlText w:val="%7."/>
-      <w:lvlJc w:val="left"/>
-      <w:pPr>
-        <w:ind w:left="5040" w:hanging="360"/>
-      </w:pPr>
-    </w:lvl>
-    <w:lvl w:ilvl="7" w:tplc="08160019" w:tentative="1">
-      <w:start w:val="1"/>
-      <w:numFmt w:val="lowerLetter"/>
-      <w:lvlText w:val="%8."/>
-      <w:lvlJc w:val="left"/>
-      <w:pPr>
-        <w:ind w:left="5760" w:hanging="360"/>
-      </w:pPr>
-    </w:lvl>
-    <w:lvl w:ilvl="8" w:tplc="0816001B" w:tentative="1">
-      <w:start w:val="1"/>
-      <w:numFmt w:val="lowerRoman"/>
-      <w:lvlText w:val="%9."/>
-      <w:lvlJc w:val="right"/>
-      <w:pPr>
-        <w:ind w:left="6480" w:hanging="180"/>
-      </w:pPr>
-    </w:lvl>
-  </w:abstractNum>
-  <w:abstractNum w:abstractNumId="12" w15:restartNumberingAfterBreak="0">
     <w:nsid w:val="50EB0726"/>
     <w:multiLevelType w:val="hybridMultilevel"/>
     <w:tmpl w:val="F4282682"/>
@@ -3574,7 +4316,7 @@
       </w:rPr>
     </w:lvl>
   </w:abstractNum>
-  <w:abstractNum w:abstractNumId="13" w15:restartNumberingAfterBreak="0">
+  <w:abstractNum w:abstractNumId="12" w15:restartNumberingAfterBreak="0">
     <w:nsid w:val="588773FE"/>
     <w:multiLevelType w:val="hybridMultilevel"/>
     <w:tmpl w:val="4DE6F468"/>
@@ -3688,7 +4430,7 @@
       </w:rPr>
     </w:lvl>
   </w:abstractNum>
-  <w:abstractNum w:abstractNumId="14" w15:restartNumberingAfterBreak="0">
+  <w:abstractNum w:abstractNumId="13" w15:restartNumberingAfterBreak="0">
     <w:nsid w:val="6A145D7A"/>
     <w:multiLevelType w:val="multilevel"/>
     <w:tmpl w:val="7E5E73A2"/>
@@ -3832,7 +4574,7 @@
       </w:rPr>
     </w:lvl>
   </w:abstractNum>
-  <w:abstractNum w:abstractNumId="15" w15:restartNumberingAfterBreak="0">
+  <w:abstractNum w:abstractNumId="14" w15:restartNumberingAfterBreak="0">
     <w:nsid w:val="6EEB7DF2"/>
     <w:multiLevelType w:val="hybridMultilevel"/>
     <w:tmpl w:val="AF0A84D0"/>
@@ -3946,7 +4688,7 @@
       </w:rPr>
     </w:lvl>
   </w:abstractNum>
-  <w:abstractNum w:abstractNumId="16" w15:restartNumberingAfterBreak="0">
+  <w:abstractNum w:abstractNumId="15" w15:restartNumberingAfterBreak="0">
     <w:nsid w:val="78397663"/>
     <w:multiLevelType w:val="hybridMultilevel"/>
     <w:tmpl w:val="0E3C59FC"/>
@@ -4036,13 +4778,13 @@
     <w:abstractNumId w:val="4"/>
   </w:num>
   <w:num w:numId="2">
-    <w:abstractNumId w:val="15"/>
+    <w:abstractNumId w:val="14"/>
   </w:num>
   <w:num w:numId="3">
     <w:abstractNumId w:val="10"/>
   </w:num>
   <w:num w:numId="4">
-    <w:abstractNumId w:val="13"/>
+    <w:abstractNumId w:val="12"/>
   </w:num>
   <w:num w:numId="5">
     <w:abstractNumId w:val="7"/>
@@ -4054,13 +4796,13 @@
     <w:abstractNumId w:val="6"/>
   </w:num>
   <w:num w:numId="8">
-    <w:abstractNumId w:val="12"/>
+    <w:abstractNumId w:val="11"/>
   </w:num>
   <w:num w:numId="9">
     <w:abstractNumId w:val="1"/>
   </w:num>
   <w:num w:numId="10">
-    <w:abstractNumId w:val="14"/>
+    <w:abstractNumId w:val="13"/>
   </w:num>
   <w:num w:numId="11">
     <w:abstractNumId w:val="0"/>
@@ -4069,7 +4811,7 @@
     <w:abstractNumId w:val="9"/>
   </w:num>
   <w:num w:numId="13">
-    <w:abstractNumId w:val="16"/>
+    <w:abstractNumId w:val="15"/>
   </w:num>
   <w:num w:numId="14">
     <w:abstractNumId w:val="3"/>
@@ -4079,9 +4821,6 @@
   </w:num>
   <w:num w:numId="16">
     <w:abstractNumId w:val="2"/>
-  </w:num>
-  <w:num w:numId="17">
-    <w:abstractNumId w:val="11"/>
   </w:num>
 </w:numbering>
 </file>
@@ -5284,10 +6023,11 @@
   </w:compat>
   <w:rsids>
     <w:rsidRoot w:val="00F163DD"/>
-    <w:rsid w:val="003200BA"/>
     <w:rsid w:val="00477083"/>
+    <w:rsid w:val="00A455DD"/>
     <w:rsid w:val="00BE3F0F"/>
     <w:rsid w:val="00F163DD"/>
+    <w:rsid w:val="00F517BA"/>
   </w:rsids>
   <m:mathPr>
     <m:mathFont m:val="Cambria Math"/>
@@ -6061,24 +6801,6 @@
 </file>
 
 <file path=customXml/item1.xml><?xml version="1.0" encoding="utf-8"?>
-<?mso-contentType ?>
-<FormTemplates xmlns="http://schemas.microsoft.com/sharepoint/v3/contenttype/forms">
-  <Display>DocumentLibraryForm</Display>
-  <Edit>DocumentLibraryForm</Edit>
-  <New>DocumentLibraryForm</New>
-</FormTemplates>
-</file>
-
-<file path=customXml/item2.xml><?xml version="1.0" encoding="utf-8"?>
-<p:properties xmlns:p="http://schemas.microsoft.com/office/2006/metadata/properties" xmlns:xsi="http://www.w3.org/2001/XMLSchema-instance" xmlns:pc="http://schemas.microsoft.com/office/infopath/2007/PartnerControls">
-  <documentManagement>
-    <Status xmlns="71af3243-3dd4-4a8d-8c0d-dd76da1f02a5">Not started</Status>
-    <MediaServiceKeyPoints xmlns="71af3243-3dd4-4a8d-8c0d-dd76da1f02a5" xsi:nil="true"/>
-  </documentManagement>
-</p:properties>
-</file>
-
-<file path=customXml/item3.xml><?xml version="1.0" encoding="utf-8"?>
 <ct:contentTypeSchema xmlns:ct="http://schemas.microsoft.com/office/2006/metadata/contentType" xmlns:ma="http://schemas.microsoft.com/office/2006/metadata/properties/metaAttributes" ct:_="" ma:_="" ma:contentTypeName="Document" ma:contentTypeID="0x01010079F111ED35F8CC479449609E8A0923A6" ma:contentTypeVersion="12" ma:contentTypeDescription="Create a new document." ma:contentTypeScope="" ma:versionID="fa6e671f1cd7e4d96ff9652be322dd5e">
   <xsd:schema xmlns:xsd="http://www.w3.org/2001/XMLSchema" xmlns:xs="http://www.w3.org/2001/XMLSchema" xmlns:p="http://schemas.microsoft.com/office/2006/metadata/properties" xmlns:ns2="71af3243-3dd4-4a8d-8c0d-dd76da1f02a5" xmlns:ns3="16c05727-aa75-4e4a-9b5f-8a80a1165891" targetNamespace="http://schemas.microsoft.com/office/2006/metadata/properties" ma:root="true" ma:fieldsID="4e2496f70b101db0b8013f30a071bbf7" ns2:_="" ns3:_="">
     <xsd:import namespace="71af3243-3dd4-4a8d-8c0d-dd76da1f02a5"/>
@@ -6299,25 +7021,25 @@
 </ct:contentTypeSchema>
 </file>
 
-<file path=customXml/itemProps1.xml><?xml version="1.0" encoding="utf-8"?>
-<ds:datastoreItem xmlns:ds="http://schemas.openxmlformats.org/officeDocument/2006/customXml" ds:itemID="{BFF75F1C-B41B-488A-9267-68864D3C15A5}">
-  <ds:schemaRefs>
-    <ds:schemaRef ds:uri="http://schemas.microsoft.com/sharepoint/v3/contenttype/forms"/>
-  </ds:schemaRefs>
-</ds:datastoreItem>
+<file path=customXml/item2.xml><?xml version="1.0" encoding="utf-8"?>
+<p:properties xmlns:p="http://schemas.microsoft.com/office/2006/metadata/properties" xmlns:xsi="http://www.w3.org/2001/XMLSchema-instance" xmlns:pc="http://schemas.microsoft.com/office/infopath/2007/PartnerControls">
+  <documentManagement>
+    <Status xmlns="71af3243-3dd4-4a8d-8c0d-dd76da1f02a5">Not started</Status>
+    <MediaServiceKeyPoints xmlns="71af3243-3dd4-4a8d-8c0d-dd76da1f02a5" xsi:nil="true"/>
+  </documentManagement>
+</p:properties>
 </file>
 
-<file path=customXml/itemProps2.xml><?xml version="1.0" encoding="utf-8"?>
-<ds:datastoreItem xmlns:ds="http://schemas.openxmlformats.org/officeDocument/2006/customXml" ds:itemID="{3B837835-72CB-4299-965D-EC30EB543F7B}">
-  <ds:schemaRefs>
-    <ds:schemaRef ds:uri="http://schemas.microsoft.com/office/2006/metadata/properties"/>
-    <ds:schemaRef ds:uri="http://schemas.microsoft.com/office/infopath/2007/PartnerControls"/>
-    <ds:schemaRef ds:uri="71af3243-3dd4-4a8d-8c0d-dd76da1f02a5"/>
-  </ds:schemaRefs>
-</ds:datastoreItem>
+<file path=customXml/item3.xml><?xml version="1.0" encoding="utf-8"?>
+<?mso-contentType ?>
+<FormTemplates xmlns="http://schemas.microsoft.com/sharepoint/v3/contenttype/forms">
+  <Display>DocumentLibraryForm</Display>
+  <Edit>DocumentLibraryForm</Edit>
+  <New>DocumentLibraryForm</New>
+</FormTemplates>
 </file>
 
-<file path=customXml/itemProps3.xml><?xml version="1.0" encoding="utf-8"?>
+<file path=customXml/itemProps1.xml><?xml version="1.0" encoding="utf-8"?>
 <ds:datastoreItem xmlns:ds="http://schemas.openxmlformats.org/officeDocument/2006/customXml" ds:itemID="{E661F654-B318-449E-80A5-A95570B90262}">
   <ds:schemaRefs>
     <ds:schemaRef ds:uri="http://schemas.microsoft.com/office/2006/metadata/contentType"/>
@@ -6334,4 +7056,22 @@
     <ds:schemaRef ds:uri="http://schemas.microsoft.com/internal/obd"/>
   </ds:schemaRefs>
 </ds:datastoreItem>
+</file>
+
+<file path=customXml/itemProps2.xml><?xml version="1.0" encoding="utf-8"?>
+<ds:datastoreItem xmlns:ds="http://schemas.openxmlformats.org/officeDocument/2006/customXml" ds:itemID="{3B837835-72CB-4299-965D-EC30EB543F7B}">
+  <ds:schemaRefs>
+    <ds:schemaRef ds:uri="http://schemas.microsoft.com/office/2006/metadata/properties"/>
+    <ds:schemaRef ds:uri="http://schemas.microsoft.com/office/infopath/2007/PartnerControls"/>
+    <ds:schemaRef ds:uri="71af3243-3dd4-4a8d-8c0d-dd76da1f02a5"/>
+  </ds:schemaRefs>
+</ds:datastoreItem>
+</file>
+
+<file path=customXml/itemProps3.xml><?xml version="1.0" encoding="utf-8"?>
+<ds:datastoreItem xmlns:ds="http://schemas.openxmlformats.org/officeDocument/2006/customXml" ds:itemID="{BFF75F1C-B41B-488A-9267-68864D3C15A5}">
+  <ds:schemaRefs>
+    <ds:schemaRef ds:uri="http://schemas.microsoft.com/sharepoint/v3/contenttype/forms"/>
+  </ds:schemaRefs>
+</ds:datastoreItem>
 </file>
</xml_diff>

<commit_message>
Adição do resultado da alínea a) da parte II
</commit_message>
<xml_diff>
--- a/Relatorio.docx
+++ b/Relatorio.docx
@@ -134,8 +134,19 @@
           <w:sz w:val="32"/>
           <w:szCs w:val="24"/>
         </w:rPr>
-        <w:t>Hotel SweetDreams</w:t>
-      </w:r>
+        <w:t xml:space="preserve">Hotel </w:t>
+      </w:r>
+      <w:proofErr w:type="spellStart"/>
+      <w:r>
+        <w:rPr>
+          <w:rFonts w:ascii="Calibri" w:hAnsi="Calibri" w:cs="Calibri"/>
+          <w:color w:val="A6A6A6" w:themeColor="background1" w:themeShade="A6"/>
+          <w:sz w:val="32"/>
+          <w:szCs w:val="24"/>
+        </w:rPr>
+        <w:t>SweetDreams</w:t>
+      </w:r>
+      <w:proofErr w:type="spellEnd"/>
     </w:p>
     <w:p>
       <w:pPr>
@@ -484,7 +495,73 @@
           <w:szCs w:val="24"/>
           <w:lang w:bidi="pt-PT"/>
         </w:rPr>
-        <w:t>Neste trabalho prático aplicamos os conceitos de modelos relacionais, normalização e programação em Structured Query Language (SQL)</w:t>
+        <w:t xml:space="preserve">Neste trabalho prático aplicamos os conceitos de modelos relacionais, normalização e programação em </w:t>
+      </w:r>
+      <w:proofErr w:type="spellStart"/>
+      <w:r>
+        <w:rPr>
+          <w:rFonts w:ascii="Calibri" w:hAnsi="Calibri" w:cs="Calibri"/>
+          <w:color w:val="auto"/>
+          <w:sz w:val="24"/>
+          <w:szCs w:val="24"/>
+          <w:lang w:bidi="pt-PT"/>
+        </w:rPr>
+        <w:t>Structured</w:t>
+      </w:r>
+      <w:proofErr w:type="spellEnd"/>
+      <w:r>
+        <w:rPr>
+          <w:rFonts w:ascii="Calibri" w:hAnsi="Calibri" w:cs="Calibri"/>
+          <w:color w:val="auto"/>
+          <w:sz w:val="24"/>
+          <w:szCs w:val="24"/>
+          <w:lang w:bidi="pt-PT"/>
+        </w:rPr>
+        <w:t xml:space="preserve"> </w:t>
+      </w:r>
+      <w:proofErr w:type="spellStart"/>
+      <w:r>
+        <w:rPr>
+          <w:rFonts w:ascii="Calibri" w:hAnsi="Calibri" w:cs="Calibri"/>
+          <w:color w:val="auto"/>
+          <w:sz w:val="24"/>
+          <w:szCs w:val="24"/>
+          <w:lang w:bidi="pt-PT"/>
+        </w:rPr>
+        <w:t>Query</w:t>
+      </w:r>
+      <w:proofErr w:type="spellEnd"/>
+      <w:r>
+        <w:rPr>
+          <w:rFonts w:ascii="Calibri" w:hAnsi="Calibri" w:cs="Calibri"/>
+          <w:color w:val="auto"/>
+          <w:sz w:val="24"/>
+          <w:szCs w:val="24"/>
+          <w:lang w:bidi="pt-PT"/>
+        </w:rPr>
+        <w:t xml:space="preserve"> </w:t>
+      </w:r>
+      <w:proofErr w:type="spellStart"/>
+      <w:r>
+        <w:rPr>
+          <w:rFonts w:ascii="Calibri" w:hAnsi="Calibri" w:cs="Calibri"/>
+          <w:color w:val="auto"/>
+          <w:sz w:val="24"/>
+          <w:szCs w:val="24"/>
+          <w:lang w:bidi="pt-PT"/>
+        </w:rPr>
+        <w:t>Language</w:t>
+      </w:r>
+      <w:proofErr w:type="spellEnd"/>
+      <w:r>
+        <w:rPr>
+          <w:rFonts w:ascii="Calibri" w:hAnsi="Calibri" w:cs="Calibri"/>
+          <w:color w:val="auto"/>
+          <w:sz w:val="24"/>
+          <w:szCs w:val="24"/>
+          <w:lang w:bidi="pt-PT"/>
+        </w:rPr>
+        <w:t xml:space="preserve"> (SQL)</w:t>
       </w:r>
       <w:r>
         <w:rPr>
@@ -909,7 +986,27 @@
           <w:sz w:val="24"/>
           <w:szCs w:val="24"/>
         </w:rPr>
-        <w:t>Adicionalmente, torna-se necessário garantir que não é possível reservar o mesmo quarto para a mesma altura a dois clientes diferentes. Neste caso, escolhemos não usar CONSTRAINTs no script de criação das tabelas. Em alternativa, definimos o número de quarto (número de andar + número sequencial) como NULL por defeito, o que representa a criação de uma reserva sem atribuição de quarto. Posteriormente, no script de inserção de linhas nas tabelas, fazemos o UPDATE das reservas, verificando quais os quartos disponíveis que cumprem os requisitos e atribuindo automaticamente.</w:t>
+        <w:t xml:space="preserve">Adicionalmente, torna-se necessário garantir que não é possível reservar o mesmo quarto para a mesma altura a dois clientes diferentes. Neste caso, escolhemos não usar </w:t>
+      </w:r>
+      <w:proofErr w:type="spellStart"/>
+      <w:r>
+        <w:rPr>
+          <w:rFonts w:ascii="Calibri" w:hAnsi="Calibri" w:cs="Calibri"/>
+          <w:color w:val="auto"/>
+          <w:sz w:val="24"/>
+          <w:szCs w:val="24"/>
+        </w:rPr>
+        <w:t>CONSTRAINTs</w:t>
+      </w:r>
+      <w:proofErr w:type="spellEnd"/>
+      <w:r>
+        <w:rPr>
+          <w:rFonts w:ascii="Calibri" w:hAnsi="Calibri" w:cs="Calibri"/>
+          <w:color w:val="auto"/>
+          <w:sz w:val="24"/>
+          <w:szCs w:val="24"/>
+        </w:rPr>
+        <w:t xml:space="preserve"> no script de criação das tabelas. Em alternativa, definimos o número de quarto (número de andar + número sequencial) como NULL por defeito, o que representa a criação de uma reserva sem atribuição de quarto. Posteriormente, no script de inserção de linhas nas tabelas, fazemos o UPDATE das reservas, verificando quais os quartos disponíveis que cumprem os requisitos e atribuindo automaticamente.</w:t>
       </w:r>
     </w:p>
     <w:p>
@@ -1060,6 +1157,7 @@
         <w:lastRenderedPageBreak/>
         <w:t xml:space="preserve">Na tabela </w:t>
       </w:r>
+      <w:proofErr w:type="spellStart"/>
       <w:r>
         <w:rPr>
           <w:rFonts w:ascii="Calibri" w:hAnsi="Calibri" w:cs="Calibri"/>
@@ -1071,6 +1169,7 @@
         </w:rPr>
         <w:t>EpocaAno</w:t>
       </w:r>
+      <w:proofErr w:type="spellEnd"/>
       <w:r>
         <w:rPr>
           <w:rFonts w:ascii="Calibri" w:hAnsi="Calibri" w:cs="Calibri"/>
@@ -1257,6 +1356,7 @@
         </w:rPr>
         <w:t xml:space="preserve">Na tabela </w:t>
       </w:r>
+      <w:proofErr w:type="spellStart"/>
       <w:r>
         <w:rPr>
           <w:rFonts w:ascii="Calibri" w:hAnsi="Calibri" w:cs="Calibri"/>
@@ -1268,6 +1368,7 @@
         </w:rPr>
         <w:t>Manutencao</w:t>
       </w:r>
+      <w:proofErr w:type="spellEnd"/>
       <w:r>
         <w:rPr>
           <w:rFonts w:ascii="Calibri" w:hAnsi="Calibri" w:cs="Calibri"/>
@@ -1911,7 +2012,27 @@
           <w:sz w:val="24"/>
           <w:szCs w:val="24"/>
         </w:rPr>
-        <w:t>Neste caso, a solução desenvolvida envolveu apenas o uso da clausula de exclusão NOT IN e uma simples subquery para obter todos os funcionários identificados em manutenções com data compreendida nos últimos dois dias.</w:t>
+        <w:t xml:space="preserve">Neste caso, a solução desenvolvida envolveu apenas o uso da clausula de exclusão NOT IN e uma simples </w:t>
+      </w:r>
+      <w:proofErr w:type="spellStart"/>
+      <w:r>
+        <w:rPr>
+          <w:rFonts w:ascii="Calibri" w:hAnsi="Calibri" w:cs="Calibri"/>
+          <w:color w:val="auto"/>
+          <w:sz w:val="24"/>
+          <w:szCs w:val="24"/>
+        </w:rPr>
+        <w:t>subquery</w:t>
+      </w:r>
+      <w:proofErr w:type="spellEnd"/>
+      <w:r>
+        <w:rPr>
+          <w:rFonts w:ascii="Calibri" w:hAnsi="Calibri" w:cs="Calibri"/>
+          <w:color w:val="auto"/>
+          <w:sz w:val="24"/>
+          <w:szCs w:val="24"/>
+        </w:rPr>
+        <w:t xml:space="preserve"> para obter todos os funcionários identificados em manutenções com data compreendida nos últimos dois dias.</w:t>
       </w:r>
     </w:p>
     <w:p>
@@ -2013,6 +2134,7 @@
       <w:r>
         <w:rPr>
           <w:rFonts w:ascii="Calibri" w:hAnsi="Calibri" w:cs="Calibri"/>
+          <w:noProof/>
           <w:color w:val="auto"/>
           <w:sz w:val="20"/>
           <w:szCs w:val="20"/>
@@ -2380,10 +2502,7 @@
         <w:pStyle w:val="TtulodeCapa1"/>
       </w:pPr>
       <w:r>
-        <w:t>Parte I</w:t>
-      </w:r>
-      <w:r>
-        <w:t>I</w:t>
+        <w:t>Parte II</w:t>
       </w:r>
     </w:p>
     <w:p>
@@ -2506,7 +2625,43 @@
           <w:sz w:val="24"/>
           <w:szCs w:val="24"/>
         </w:rPr>
-        <w:t xml:space="preserve">Começamos por procurar quais os quartos já reservados pelo cliente José Silva, selecionando o </w:t>
+        <w:t>Começamos por procurar quais os quartos já reservados pelo cliente José Silva</w:t>
+      </w:r>
+      <w:r>
+        <w:rPr>
+          <w:rFonts w:ascii="Calibri" w:hAnsi="Calibri" w:cs="Calibri"/>
+          <w:color w:val="auto"/>
+          <w:sz w:val="24"/>
+          <w:szCs w:val="24"/>
+        </w:rPr>
+        <w:t>, de Vila Real</w:t>
+      </w:r>
+      <w:r>
+        <w:rPr>
+          <w:rFonts w:ascii="Calibri" w:hAnsi="Calibri" w:cs="Calibri"/>
+          <w:color w:val="auto"/>
+          <w:sz w:val="24"/>
+          <w:szCs w:val="24"/>
+        </w:rPr>
+        <w:t xml:space="preserve">, selecionando o </w:t>
+      </w:r>
+      <w:r>
+        <w:rPr>
+          <w:rFonts w:ascii="Calibri" w:hAnsi="Calibri" w:cs="Calibri"/>
+          <w:color w:val="auto"/>
+          <w:sz w:val="24"/>
+          <w:szCs w:val="24"/>
+        </w:rPr>
+        <w:t>número</w:t>
+      </w:r>
+      <w:r>
+        <w:rPr>
+          <w:rFonts w:ascii="Calibri" w:hAnsi="Calibri" w:cs="Calibri"/>
+          <w:color w:val="auto"/>
+          <w:sz w:val="24"/>
+          <w:szCs w:val="24"/>
+        </w:rPr>
+        <w:t xml:space="preserve"> do andar e o </w:t>
       </w:r>
       <w:proofErr w:type="gramStart"/>
       <w:r>
@@ -2526,7 +2681,25 @@
           <w:sz w:val="24"/>
           <w:szCs w:val="24"/>
         </w:rPr>
-        <w:t xml:space="preserve"> do andar e o numero sequencial dos quartos que estiveram reservados por José Silva, sendo que a reserva já deve ter sido finalizada. Seguidamente, verificamos quais são os clientes que fizeram as reservas desses quartos, através do seu NIF. Sendo que apresentamos o nome, a localidade e o concelho dos clientes que correspondem a esse NIF</w:t>
+        <w:t xml:space="preserve"> sequencial dos quartos que estiveram reservados por José Silva, sendo que a reserva já deve ter sido finalizada. Seguidamente, verificamos quais são os clientes que fizeram as reservas desses quartos, através do seu NIF</w:t>
+      </w:r>
+      <w:r>
+        <w:rPr>
+          <w:rFonts w:ascii="Calibri" w:hAnsi="Calibri" w:cs="Calibri"/>
+          <w:color w:val="auto"/>
+          <w:sz w:val="24"/>
+          <w:szCs w:val="24"/>
+        </w:rPr>
+        <w:t>, excluindo todos aqueles que se chamam José Silva e pertencem a Vila Real</w:t>
+      </w:r>
+      <w:r>
+        <w:rPr>
+          <w:rFonts w:ascii="Calibri" w:hAnsi="Calibri" w:cs="Calibri"/>
+          <w:color w:val="auto"/>
+          <w:sz w:val="24"/>
+          <w:szCs w:val="24"/>
+        </w:rPr>
+        <w:t>. Sendo que apresentamos o nome, a localidade e o concelho dos clientes que correspondem a esse NIF</w:t>
       </w:r>
       <w:r>
         <w:rPr>
@@ -2537,6 +2710,16 @@
         </w:rPr>
         <w:t>.</w:t>
       </w:r>
+    </w:p>
+    <w:p>
+      <w:pPr>
+        <w:rPr>
+          <w:rFonts w:ascii="Calibri" w:hAnsi="Calibri" w:cs="Calibri"/>
+          <w:color w:val="auto"/>
+          <w:sz w:val="24"/>
+          <w:szCs w:val="24"/>
+        </w:rPr>
+      </w:pPr>
     </w:p>
     <w:p>
       <w:pPr>
@@ -2549,6 +2732,314 @@
         </w:rPr>
       </w:pPr>
       <w:r>
+        <w:rPr>
+          <w:noProof/>
+        </w:rPr>
+        <mc:AlternateContent>
+          <mc:Choice Requires="wps">
+            <w:drawing>
+              <wp:anchor distT="0" distB="0" distL="114300" distR="114300" simplePos="0" relativeHeight="251666432" behindDoc="1" locked="0" layoutInCell="1" allowOverlap="1" wp14:anchorId="73B80A42" wp14:editId="0FFB7596">
+                <wp:simplePos x="0" y="0"/>
+                <wp:positionH relativeFrom="margin">
+                  <wp:align>center</wp:align>
+                </wp:positionH>
+                <wp:positionV relativeFrom="paragraph">
+                  <wp:posOffset>1612347</wp:posOffset>
+                </wp:positionV>
+                <wp:extent cx="3061335" cy="477520"/>
+                <wp:effectExtent l="0" t="0" r="5715" b="0"/>
+                <wp:wrapTight wrapText="bothSides">
+                  <wp:wrapPolygon edited="0">
+                    <wp:start x="0" y="0"/>
+                    <wp:lineTo x="0" y="20681"/>
+                    <wp:lineTo x="21506" y="20681"/>
+                    <wp:lineTo x="21506" y="0"/>
+                    <wp:lineTo x="0" y="0"/>
+                  </wp:wrapPolygon>
+                </wp:wrapTight>
+                <wp:docPr id="9" name="Caixa de texto 9"/>
+                <wp:cNvGraphicFramePr/>
+                <a:graphic xmlns:a="http://schemas.openxmlformats.org/drawingml/2006/main">
+                  <a:graphicData uri="http://schemas.microsoft.com/office/word/2010/wordprocessingShape">
+                    <wps:wsp>
+                      <wps:cNvSpPr txBox="1"/>
+                      <wps:spPr>
+                        <a:xfrm>
+                          <a:off x="0" y="0"/>
+                          <a:ext cx="3061335" cy="477520"/>
+                        </a:xfrm>
+                        <a:prstGeom prst="rect">
+                          <a:avLst/>
+                        </a:prstGeom>
+                        <a:solidFill>
+                          <a:prstClr val="white"/>
+                        </a:solidFill>
+                        <a:ln>
+                          <a:noFill/>
+                        </a:ln>
+                      </wps:spPr>
+                      <wps:txbx>
+                        <w:txbxContent>
+                          <w:p>
+                            <w:pPr>
+                              <w:pStyle w:val="Legenda"/>
+                              <w:jc w:val="center"/>
+                              <w:rPr>
+                                <w:rFonts w:ascii="Calibri" w:hAnsi="Calibri" w:cs="Calibri"/>
+                                <w:noProof/>
+                                <w:color w:val="auto"/>
+                                <w:sz w:val="20"/>
+                                <w:szCs w:val="20"/>
+                              </w:rPr>
+                            </w:pPr>
+                            <w:r>
+                              <w:rPr>
+                                <w:rFonts w:ascii="Calibri" w:hAnsi="Calibri" w:cs="Calibri"/>
+                                <w:color w:val="auto"/>
+                                <w:sz w:val="20"/>
+                                <w:szCs w:val="20"/>
+                              </w:rPr>
+                              <w:t xml:space="preserve">Figura </w:t>
+                            </w:r>
+                            <w:r>
+                              <w:rPr>
+                                <w:rFonts w:ascii="Calibri" w:hAnsi="Calibri" w:cs="Calibri"/>
+                                <w:color w:val="auto"/>
+                                <w:sz w:val="20"/>
+                                <w:szCs w:val="20"/>
+                              </w:rPr>
+                              <w:fldChar w:fldCharType="begin"/>
+                            </w:r>
+                            <w:r>
+                              <w:rPr>
+                                <w:rFonts w:ascii="Calibri" w:hAnsi="Calibri" w:cs="Calibri"/>
+                                <w:color w:val="auto"/>
+                                <w:sz w:val="20"/>
+                                <w:szCs w:val="20"/>
+                              </w:rPr>
+                              <w:instrText xml:space="preserve"> SEQ Figura \* ARABIC </w:instrText>
+                            </w:r>
+                            <w:r>
+                              <w:rPr>
+                                <w:rFonts w:ascii="Calibri" w:hAnsi="Calibri" w:cs="Calibri"/>
+                                <w:color w:val="auto"/>
+                                <w:sz w:val="20"/>
+                                <w:szCs w:val="20"/>
+                              </w:rPr>
+                              <w:fldChar w:fldCharType="separate"/>
+                            </w:r>
+                            <w:r>
+                              <w:rPr>
+                                <w:rFonts w:ascii="Calibri" w:hAnsi="Calibri" w:cs="Calibri"/>
+                                <w:noProof/>
+                                <w:color w:val="auto"/>
+                                <w:sz w:val="20"/>
+                                <w:szCs w:val="20"/>
+                              </w:rPr>
+                              <w:t>5</w:t>
+                            </w:r>
+                            <w:r>
+                              <w:rPr>
+                                <w:rFonts w:ascii="Calibri" w:hAnsi="Calibri" w:cs="Calibri"/>
+                                <w:color w:val="auto"/>
+                                <w:sz w:val="20"/>
+                                <w:szCs w:val="20"/>
+                              </w:rPr>
+                              <w:fldChar w:fldCharType="end"/>
+                            </w:r>
+                            <w:r>
+                              <w:rPr>
+                                <w:rFonts w:ascii="Calibri" w:hAnsi="Calibri" w:cs="Calibri"/>
+                                <w:color w:val="auto"/>
+                                <w:sz w:val="20"/>
+                                <w:szCs w:val="20"/>
+                              </w:rPr>
+                              <w:t xml:space="preserve"> - Resultado da alínea a)</w:t>
+                            </w:r>
+                          </w:p>
+                        </w:txbxContent>
+                      </wps:txbx>
+                      <wps:bodyPr rot="0" spcFirstLastPara="0" vertOverflow="overflow" horzOverflow="overflow" vert="horz" wrap="square" lIns="0" tIns="0" rIns="0" bIns="0" numCol="1" spcCol="0" rtlCol="0" fromWordArt="0" anchor="t" anchorCtr="0" forceAA="0" compatLnSpc="1">
+                        <a:prstTxWarp prst="textNoShape">
+                          <a:avLst/>
+                        </a:prstTxWarp>
+                        <a:noAutofit/>
+                      </wps:bodyPr>
+                    </wps:wsp>
+                  </a:graphicData>
+                </a:graphic>
+                <wp14:sizeRelH relativeFrom="margin">
+                  <wp14:pctWidth>0</wp14:pctWidth>
+                </wp14:sizeRelH>
+                <wp14:sizeRelV relativeFrom="margin">
+                  <wp14:pctHeight>0</wp14:pctHeight>
+                </wp14:sizeRelV>
+              </wp:anchor>
+            </w:drawing>
+          </mc:Choice>
+          <mc:Fallback>
+            <w:pict>
+              <v:shape w14:anchorId="73B80A42" id="Caixa de texto 9" o:spid="_x0000_s1027" type="#_x0000_t202" style="position:absolute;margin-left:0;margin-top:126.95pt;width:241.05pt;height:37.6pt;z-index:-251650048;visibility:visible;mso-wrap-style:square;mso-width-percent:0;mso-height-percent:0;mso-wrap-distance-left:9pt;mso-wrap-distance-top:0;mso-wrap-distance-right:9pt;mso-wrap-distance-bottom:0;mso-position-horizontal:center;mso-position-horizontal-relative:margin;mso-position-vertical:absolute;mso-position-vertical-relative:text;mso-width-percent:0;mso-height-percent:0;mso-width-relative:margin;mso-height-relative:margin;v-text-anchor:top" o:gfxdata="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" stroked="f">
+                <v:textbox inset="0,0,0,0">
+                  <w:txbxContent>
+                    <w:p>
+                      <w:pPr>
+                        <w:pStyle w:val="Legenda"/>
+                        <w:jc w:val="center"/>
+                        <w:rPr>
+                          <w:rFonts w:ascii="Calibri" w:hAnsi="Calibri" w:cs="Calibri"/>
+                          <w:noProof/>
+                          <w:color w:val="auto"/>
+                          <w:sz w:val="20"/>
+                          <w:szCs w:val="20"/>
+                        </w:rPr>
+                      </w:pPr>
+                      <w:r>
+                        <w:rPr>
+                          <w:rFonts w:ascii="Calibri" w:hAnsi="Calibri" w:cs="Calibri"/>
+                          <w:color w:val="auto"/>
+                          <w:sz w:val="20"/>
+                          <w:szCs w:val="20"/>
+                        </w:rPr>
+                        <w:t xml:space="preserve">Figura </w:t>
+                      </w:r>
+                      <w:r>
+                        <w:rPr>
+                          <w:rFonts w:ascii="Calibri" w:hAnsi="Calibri" w:cs="Calibri"/>
+                          <w:color w:val="auto"/>
+                          <w:sz w:val="20"/>
+                          <w:szCs w:val="20"/>
+                        </w:rPr>
+                        <w:fldChar w:fldCharType="begin"/>
+                      </w:r>
+                      <w:r>
+                        <w:rPr>
+                          <w:rFonts w:ascii="Calibri" w:hAnsi="Calibri" w:cs="Calibri"/>
+                          <w:color w:val="auto"/>
+                          <w:sz w:val="20"/>
+                          <w:szCs w:val="20"/>
+                        </w:rPr>
+                        <w:instrText xml:space="preserve"> SEQ Figura \* ARABIC </w:instrText>
+                      </w:r>
+                      <w:r>
+                        <w:rPr>
+                          <w:rFonts w:ascii="Calibri" w:hAnsi="Calibri" w:cs="Calibri"/>
+                          <w:color w:val="auto"/>
+                          <w:sz w:val="20"/>
+                          <w:szCs w:val="20"/>
+                        </w:rPr>
+                        <w:fldChar w:fldCharType="separate"/>
+                      </w:r>
+                      <w:r>
+                        <w:rPr>
+                          <w:rFonts w:ascii="Calibri" w:hAnsi="Calibri" w:cs="Calibri"/>
+                          <w:noProof/>
+                          <w:color w:val="auto"/>
+                          <w:sz w:val="20"/>
+                          <w:szCs w:val="20"/>
+                        </w:rPr>
+                        <w:t>5</w:t>
+                      </w:r>
+                      <w:r>
+                        <w:rPr>
+                          <w:rFonts w:ascii="Calibri" w:hAnsi="Calibri" w:cs="Calibri"/>
+                          <w:color w:val="auto"/>
+                          <w:sz w:val="20"/>
+                          <w:szCs w:val="20"/>
+                        </w:rPr>
+                        <w:fldChar w:fldCharType="end"/>
+                      </w:r>
+                      <w:r>
+                        <w:rPr>
+                          <w:rFonts w:ascii="Calibri" w:hAnsi="Calibri" w:cs="Calibri"/>
+                          <w:color w:val="auto"/>
+                          <w:sz w:val="20"/>
+                          <w:szCs w:val="20"/>
+                        </w:rPr>
+                        <w:t xml:space="preserve"> - Resultado da alínea a)</w:t>
+                      </w:r>
+                    </w:p>
+                  </w:txbxContent>
+                </v:textbox>
+                <w10:wrap type="tight" anchorx="margin"/>
+              </v:shape>
+            </w:pict>
+          </mc:Fallback>
+        </mc:AlternateContent>
+      </w:r>
+      <w:r>
+        <w:rPr>
+          <w:noProof/>
+        </w:rPr>
+        <w:drawing>
+          <wp:anchor distT="0" distB="0" distL="114300" distR="114300" simplePos="0" relativeHeight="251667456" behindDoc="1" locked="0" layoutInCell="1" allowOverlap="1" wp14:anchorId="2E1CE2CF" wp14:editId="2BC1DCE5">
+            <wp:simplePos x="0" y="0"/>
+            <wp:positionH relativeFrom="margin">
+              <wp:align>center</wp:align>
+            </wp:positionH>
+            <wp:positionV relativeFrom="paragraph">
+              <wp:posOffset>5408</wp:posOffset>
+            </wp:positionV>
+            <wp:extent cx="3061335" cy="1899285"/>
+            <wp:effectExtent l="0" t="0" r="5715" b="5715"/>
+            <wp:wrapTight wrapText="bothSides">
+              <wp:wrapPolygon edited="0">
+                <wp:start x="0" y="0"/>
+                <wp:lineTo x="0" y="21448"/>
+                <wp:lineTo x="21506" y="21448"/>
+                <wp:lineTo x="21506" y="0"/>
+                <wp:lineTo x="0" y="0"/>
+              </wp:wrapPolygon>
+            </wp:wrapTight>
+            <wp:docPr id="3" name="Imagem 3"/>
+            <wp:cNvGraphicFramePr>
+              <a:graphicFrameLocks xmlns:a="http://schemas.openxmlformats.org/drawingml/2006/main" noChangeAspect="1"/>
+            </wp:cNvGraphicFramePr>
+            <a:graphic xmlns:a="http://schemas.openxmlformats.org/drawingml/2006/main">
+              <a:graphicData uri="http://schemas.openxmlformats.org/drawingml/2006/picture">
+                <pic:pic xmlns:pic="http://schemas.openxmlformats.org/drawingml/2006/picture">
+                  <pic:nvPicPr>
+                    <pic:cNvPr id="1" name=""/>
+                    <pic:cNvPicPr/>
+                  </pic:nvPicPr>
+                  <pic:blipFill rotWithShape="1">
+                    <a:blip r:embed="rId23">
+                      <a:extLst>
+                        <a:ext uri="{28A0092B-C50C-407E-A947-70E740481C1C}">
+                          <a14:useLocalDpi xmlns:a14="http://schemas.microsoft.com/office/drawing/2010/main" val="0"/>
+                        </a:ext>
+                      </a:extLst>
+                    </a:blip>
+                    <a:srcRect l="17618" t="58269" r="66863" b="24613"/>
+                    <a:stretch/>
+                  </pic:blipFill>
+                  <pic:spPr bwMode="auto">
+                    <a:xfrm>
+                      <a:off x="0" y="0"/>
+                      <a:ext cx="3061831" cy="1899593"/>
+                    </a:xfrm>
+                    <a:prstGeom prst="rect">
+                      <a:avLst/>
+                    </a:prstGeom>
+                    <a:ln>
+                      <a:noFill/>
+                    </a:ln>
+                    <a:extLst>
+                      <a:ext uri="{53640926-AAD7-44D8-BBD7-CCE9431645EC}">
+                        <a14:shadowObscured xmlns:a14="http://schemas.microsoft.com/office/drawing/2010/main"/>
+                      </a:ext>
+                    </a:extLst>
+                  </pic:spPr>
+                </pic:pic>
+              </a:graphicData>
+            </a:graphic>
+            <wp14:sizeRelH relativeFrom="margin">
+              <wp14:pctWidth>0</wp14:pctWidth>
+            </wp14:sizeRelH>
+          </wp:anchor>
+        </w:drawing>
+      </w:r>
+      <w:r>
         <w:br w:type="page"/>
       </w:r>
     </w:p>
@@ -2659,7 +3150,27 @@
           <w:sz w:val="24"/>
           <w:szCs w:val="24"/>
         </w:rPr>
-        <w:t>A primeira abordagem com CONSTRAINTs mostrou ser insuficiente e, apesar da abordagem com UPDATE ter sido eficaz, foi necessário repetir o comando após cada INSERT, uma vez que a execução do UPDATE apenas no final fazia com que as linhas fossem reescritas com as mesmas atribuições de quarto, e não com quartos diferentes.</w:t>
+        <w:t xml:space="preserve">A primeira abordagem com </w:t>
+      </w:r>
+      <w:proofErr w:type="spellStart"/>
+      <w:r>
+        <w:rPr>
+          <w:rFonts w:ascii="Calibri" w:hAnsi="Calibri" w:cs="Calibri"/>
+          <w:color w:val="auto"/>
+          <w:sz w:val="24"/>
+          <w:szCs w:val="24"/>
+        </w:rPr>
+        <w:t>CONSTRAINTs</w:t>
+      </w:r>
+      <w:proofErr w:type="spellEnd"/>
+      <w:r>
+        <w:rPr>
+          <w:rFonts w:ascii="Calibri" w:hAnsi="Calibri" w:cs="Calibri"/>
+          <w:color w:val="auto"/>
+          <w:sz w:val="24"/>
+          <w:szCs w:val="24"/>
+        </w:rPr>
+        <w:t xml:space="preserve"> mostrou ser insuficiente e, apesar da abordagem com UPDATE ter sido eficaz, foi necessário repetir o comando após cada INSERT, uma vez que a execução do UPDATE apenas no final fazia com que as linhas fossem reescritas com as mesmas atribuições de quarto, e não com quartos diferentes.</w:t>
       </w:r>
     </w:p>
     <w:p>
@@ -2680,6 +3191,7 @@
         </w:rPr>
         <w:t xml:space="preserve">A solução a este problema poderia ser desenvolvida com PL/SQL, através de </w:t>
       </w:r>
+      <w:proofErr w:type="spellStart"/>
       <w:r>
         <w:rPr>
           <w:rFonts w:ascii="Calibri" w:hAnsi="Calibri" w:cs="Calibri"/>
@@ -2691,6 +3203,7 @@
         </w:rPr>
         <w:t>triggers</w:t>
       </w:r>
+      <w:proofErr w:type="spellEnd"/>
       <w:r>
         <w:rPr>
           <w:rFonts w:ascii="Calibri" w:hAnsi="Calibri" w:cs="Calibri"/>
@@ -6023,6 +6536,7 @@
   </w:compat>
   <w:rsids>
     <w:rsidRoot w:val="00F163DD"/>
+    <w:rsid w:val="00367936"/>
     <w:rsid w:val="00477083"/>
     <w:rsid w:val="00A455DD"/>
     <w:rsid w:val="00BE3F0F"/>
@@ -6801,6 +7315,24 @@
 </file>
 
 <file path=customXml/item1.xml><?xml version="1.0" encoding="utf-8"?>
+<?mso-contentType ?>
+<FormTemplates xmlns="http://schemas.microsoft.com/sharepoint/v3/contenttype/forms">
+  <Display>DocumentLibraryForm</Display>
+  <Edit>DocumentLibraryForm</Edit>
+  <New>DocumentLibraryForm</New>
+</FormTemplates>
+</file>
+
+<file path=customXml/item2.xml><?xml version="1.0" encoding="utf-8"?>
+<p:properties xmlns:p="http://schemas.microsoft.com/office/2006/metadata/properties" xmlns:xsi="http://www.w3.org/2001/XMLSchema-instance" xmlns:pc="http://schemas.microsoft.com/office/infopath/2007/PartnerControls">
+  <documentManagement>
+    <Status xmlns="71af3243-3dd4-4a8d-8c0d-dd76da1f02a5">Not started</Status>
+    <MediaServiceKeyPoints xmlns="71af3243-3dd4-4a8d-8c0d-dd76da1f02a5" xsi:nil="true"/>
+  </documentManagement>
+</p:properties>
+</file>
+
+<file path=customXml/item3.xml><?xml version="1.0" encoding="utf-8"?>
 <ct:contentTypeSchema xmlns:ct="http://schemas.microsoft.com/office/2006/metadata/contentType" xmlns:ma="http://schemas.microsoft.com/office/2006/metadata/properties/metaAttributes" ct:_="" ma:_="" ma:contentTypeName="Document" ma:contentTypeID="0x01010079F111ED35F8CC479449609E8A0923A6" ma:contentTypeVersion="12" ma:contentTypeDescription="Create a new document." ma:contentTypeScope="" ma:versionID="fa6e671f1cd7e4d96ff9652be322dd5e">
   <xsd:schema xmlns:xsd="http://www.w3.org/2001/XMLSchema" xmlns:xs="http://www.w3.org/2001/XMLSchema" xmlns:p="http://schemas.microsoft.com/office/2006/metadata/properties" xmlns:ns2="71af3243-3dd4-4a8d-8c0d-dd76da1f02a5" xmlns:ns3="16c05727-aa75-4e4a-9b5f-8a80a1165891" targetNamespace="http://schemas.microsoft.com/office/2006/metadata/properties" ma:root="true" ma:fieldsID="4e2496f70b101db0b8013f30a071bbf7" ns2:_="" ns3:_="">
     <xsd:import namespace="71af3243-3dd4-4a8d-8c0d-dd76da1f02a5"/>
@@ -7021,25 +7553,25 @@
 </ct:contentTypeSchema>
 </file>
 
-<file path=customXml/item2.xml><?xml version="1.0" encoding="utf-8"?>
-<p:properties xmlns:p="http://schemas.microsoft.com/office/2006/metadata/properties" xmlns:xsi="http://www.w3.org/2001/XMLSchema-instance" xmlns:pc="http://schemas.microsoft.com/office/infopath/2007/PartnerControls">
-  <documentManagement>
-    <Status xmlns="71af3243-3dd4-4a8d-8c0d-dd76da1f02a5">Not started</Status>
-    <MediaServiceKeyPoints xmlns="71af3243-3dd4-4a8d-8c0d-dd76da1f02a5" xsi:nil="true"/>
-  </documentManagement>
-</p:properties>
+<file path=customXml/itemProps1.xml><?xml version="1.0" encoding="utf-8"?>
+<ds:datastoreItem xmlns:ds="http://schemas.openxmlformats.org/officeDocument/2006/customXml" ds:itemID="{BFF75F1C-B41B-488A-9267-68864D3C15A5}">
+  <ds:schemaRefs>
+    <ds:schemaRef ds:uri="http://schemas.microsoft.com/sharepoint/v3/contenttype/forms"/>
+  </ds:schemaRefs>
+</ds:datastoreItem>
 </file>
 
-<file path=customXml/item3.xml><?xml version="1.0" encoding="utf-8"?>
-<?mso-contentType ?>
-<FormTemplates xmlns="http://schemas.microsoft.com/sharepoint/v3/contenttype/forms">
-  <Display>DocumentLibraryForm</Display>
-  <Edit>DocumentLibraryForm</Edit>
-  <New>DocumentLibraryForm</New>
-</FormTemplates>
+<file path=customXml/itemProps2.xml><?xml version="1.0" encoding="utf-8"?>
+<ds:datastoreItem xmlns:ds="http://schemas.openxmlformats.org/officeDocument/2006/customXml" ds:itemID="{3B837835-72CB-4299-965D-EC30EB543F7B}">
+  <ds:schemaRefs>
+    <ds:schemaRef ds:uri="http://schemas.microsoft.com/office/2006/metadata/properties"/>
+    <ds:schemaRef ds:uri="http://schemas.microsoft.com/office/infopath/2007/PartnerControls"/>
+    <ds:schemaRef ds:uri="71af3243-3dd4-4a8d-8c0d-dd76da1f02a5"/>
+  </ds:schemaRefs>
+</ds:datastoreItem>
 </file>
 
-<file path=customXml/itemProps1.xml><?xml version="1.0" encoding="utf-8"?>
+<file path=customXml/itemProps3.xml><?xml version="1.0" encoding="utf-8"?>
 <ds:datastoreItem xmlns:ds="http://schemas.openxmlformats.org/officeDocument/2006/customXml" ds:itemID="{E661F654-B318-449E-80A5-A95570B90262}">
   <ds:schemaRefs>
     <ds:schemaRef ds:uri="http://schemas.microsoft.com/office/2006/metadata/contentType"/>
@@ -7056,22 +7588,4 @@
     <ds:schemaRef ds:uri="http://schemas.microsoft.com/internal/obd"/>
   </ds:schemaRefs>
 </ds:datastoreItem>
-</file>
-
-<file path=customXml/itemProps2.xml><?xml version="1.0" encoding="utf-8"?>
-<ds:datastoreItem xmlns:ds="http://schemas.openxmlformats.org/officeDocument/2006/customXml" ds:itemID="{3B837835-72CB-4299-965D-EC30EB543F7B}">
-  <ds:schemaRefs>
-    <ds:schemaRef ds:uri="http://schemas.microsoft.com/office/2006/metadata/properties"/>
-    <ds:schemaRef ds:uri="http://schemas.microsoft.com/office/infopath/2007/PartnerControls"/>
-    <ds:schemaRef ds:uri="71af3243-3dd4-4a8d-8c0d-dd76da1f02a5"/>
-  </ds:schemaRefs>
-</ds:datastoreItem>
-</file>
-
-<file path=customXml/itemProps3.xml><?xml version="1.0" encoding="utf-8"?>
-<ds:datastoreItem xmlns:ds="http://schemas.openxmlformats.org/officeDocument/2006/customXml" ds:itemID="{BFF75F1C-B41B-488A-9267-68864D3C15A5}">
-  <ds:schemaRefs>
-    <ds:schemaRef ds:uri="http://schemas.microsoft.com/sharepoint/v3/contenttype/forms"/>
-  </ds:schemaRefs>
-</ds:datastoreItem>
 </file>
</xml_diff>

<commit_message>
Relatorio da parte III ainda sem resultados
</commit_message>
<xml_diff>
--- a/Relatorio.docx
+++ b/Relatorio.docx
@@ -3045,10 +3045,804 @@
     </w:p>
     <w:p>
       <w:pPr>
+        <w:pStyle w:val="TtulodeCapa1"/>
+      </w:pPr>
+      <w:r>
+        <w:lastRenderedPageBreak/>
+        <w:t>Parte I</w:t>
+      </w:r>
+      <w:r>
+        <w:t>I</w:t>
+      </w:r>
+      <w:r>
+        <w:t>I</w:t>
+      </w:r>
+    </w:p>
+    <w:p>
+      <w:r>
+        <w:t>Alínea a)</w:t>
+      </w:r>
+    </w:p>
+    <w:p>
+      <w:r>
+        <w:rPr>
+          <w:noProof/>
+        </w:rPr>
+        <w:drawing>
+          <wp:inline distT="0" distB="0" distL="0" distR="0" wp14:anchorId="46E58485" wp14:editId="6E19CE83">
+            <wp:extent cx="6313266" cy="2133600"/>
+            <wp:effectExtent l="0" t="0" r="0" b="0"/>
+            <wp:docPr id="10" name="Imagem 10"/>
+            <wp:cNvGraphicFramePr>
+              <a:graphicFrameLocks xmlns:a="http://schemas.openxmlformats.org/drawingml/2006/main" noChangeAspect="1"/>
+            </wp:cNvGraphicFramePr>
+            <a:graphic xmlns:a="http://schemas.openxmlformats.org/drawingml/2006/main">
+              <a:graphicData uri="http://schemas.openxmlformats.org/drawingml/2006/picture">
+                <pic:pic xmlns:pic="http://schemas.openxmlformats.org/drawingml/2006/picture">
+                  <pic:nvPicPr>
+                    <pic:cNvPr id="1" name=""/>
+                    <pic:cNvPicPr/>
+                  </pic:nvPicPr>
+                  <pic:blipFill>
+                    <a:blip r:embed="rId24"/>
+                    <a:stretch>
+                      <a:fillRect/>
+                    </a:stretch>
+                  </pic:blipFill>
+                  <pic:spPr>
+                    <a:xfrm>
+                      <a:off x="0" y="0"/>
+                      <a:ext cx="6393677" cy="2160775"/>
+                    </a:xfrm>
+                    <a:prstGeom prst="rect">
+                      <a:avLst/>
+                    </a:prstGeom>
+                  </pic:spPr>
+                </pic:pic>
+              </a:graphicData>
+            </a:graphic>
+          </wp:inline>
+        </w:drawing>
+      </w:r>
+    </w:p>
+    <w:p/>
+    <w:p>
+      <w:pPr>
+        <w:rPr>
+          <w:color w:val="auto"/>
+          <w:sz w:val="24"/>
+          <w:szCs w:val="24"/>
+        </w:rPr>
+      </w:pPr>
+      <w:r>
+        <w:rPr>
+          <w:color w:val="auto"/>
+          <w:sz w:val="24"/>
+          <w:szCs w:val="24"/>
+        </w:rPr>
+        <w:t>Criar uma tabela com o número de andar, o número sequencial e o número de vezes que o quarto foi reservado, em reservas que não foram canceladas:</w:t>
+      </w:r>
+    </w:p>
+    <w:p>
+      <w:r>
+        <w:rPr>
+          <w:noProof/>
+        </w:rPr>
+        <w:drawing>
+          <wp:inline distT="0" distB="0" distL="0" distR="0" wp14:anchorId="6F145C84" wp14:editId="7B2E2790">
+            <wp:extent cx="5888355" cy="923925"/>
+            <wp:effectExtent l="0" t="0" r="0" b="9525"/>
+            <wp:docPr id="24" name="Imagem 24"/>
+            <wp:cNvGraphicFramePr>
+              <a:graphicFrameLocks xmlns:a="http://schemas.openxmlformats.org/drawingml/2006/main" noChangeAspect="1"/>
+            </wp:cNvGraphicFramePr>
+            <a:graphic xmlns:a="http://schemas.openxmlformats.org/drawingml/2006/main">
+              <a:graphicData uri="http://schemas.openxmlformats.org/drawingml/2006/picture">
+                <pic:pic xmlns:pic="http://schemas.openxmlformats.org/drawingml/2006/picture">
+                  <pic:nvPicPr>
+                    <pic:cNvPr id="1" name=""/>
+                    <pic:cNvPicPr/>
+                  </pic:nvPicPr>
+                  <pic:blipFill>
+                    <a:blip r:embed="rId25"/>
+                    <a:stretch>
+                      <a:fillRect/>
+                    </a:stretch>
+                  </pic:blipFill>
+                  <pic:spPr>
+                    <a:xfrm>
+                      <a:off x="0" y="0"/>
+                      <a:ext cx="6031930" cy="946453"/>
+                    </a:xfrm>
+                    <a:prstGeom prst="rect">
+                      <a:avLst/>
+                    </a:prstGeom>
+                  </pic:spPr>
+                </pic:pic>
+              </a:graphicData>
+            </a:graphic>
+          </wp:inline>
+        </w:drawing>
+      </w:r>
+    </w:p>
+    <w:p/>
+    <w:p>
+      <w:pPr>
+        <w:rPr>
+          <w:color w:val="auto"/>
+          <w:sz w:val="24"/>
+          <w:szCs w:val="24"/>
+        </w:rPr>
+      </w:pPr>
+      <w:r>
+        <w:rPr>
+          <w:color w:val="auto"/>
+          <w:sz w:val="24"/>
+          <w:szCs w:val="24"/>
+        </w:rPr>
+        <w:t>Selecionar o número de andar, o número sequencial e o tipo de quarto para quartos que foram reservados:</w:t>
+      </w:r>
+    </w:p>
+    <w:p>
+      <w:r>
+        <w:rPr>
+          <w:noProof/>
+        </w:rPr>
+        <w:drawing>
+          <wp:inline distT="0" distB="0" distL="0" distR="0" wp14:anchorId="34B0CA01" wp14:editId="7D426A97">
+            <wp:extent cx="5985510" cy="723900"/>
+            <wp:effectExtent l="0" t="0" r="0" b="0"/>
+            <wp:docPr id="14" name="Imagem 14"/>
+            <wp:cNvGraphicFramePr>
+              <a:graphicFrameLocks xmlns:a="http://schemas.openxmlformats.org/drawingml/2006/main" noChangeAspect="1"/>
+            </wp:cNvGraphicFramePr>
+            <a:graphic xmlns:a="http://schemas.openxmlformats.org/drawingml/2006/main">
+              <a:graphicData uri="http://schemas.openxmlformats.org/drawingml/2006/picture">
+                <pic:pic xmlns:pic="http://schemas.openxmlformats.org/drawingml/2006/picture">
+                  <pic:nvPicPr>
+                    <pic:cNvPr id="1" name=""/>
+                    <pic:cNvPicPr/>
+                  </pic:nvPicPr>
+                  <pic:blipFill>
+                    <a:blip r:embed="rId26"/>
+                    <a:stretch>
+                      <a:fillRect/>
+                    </a:stretch>
+                  </pic:blipFill>
+                  <pic:spPr>
+                    <a:xfrm>
+                      <a:off x="0" y="0"/>
+                      <a:ext cx="6009861" cy="726845"/>
+                    </a:xfrm>
+                    <a:prstGeom prst="rect">
+                      <a:avLst/>
+                    </a:prstGeom>
+                  </pic:spPr>
+                </pic:pic>
+              </a:graphicData>
+            </a:graphic>
+          </wp:inline>
+        </w:drawing>
+      </w:r>
+    </w:p>
+    <w:p/>
+    <w:p>
+      <w:pPr>
+        <w:rPr>
+          <w:color w:val="auto"/>
+          <w:sz w:val="24"/>
+          <w:szCs w:val="24"/>
+        </w:rPr>
+      </w:pPr>
+      <w:r>
+        <w:rPr>
+          <w:color w:val="auto"/>
+          <w:sz w:val="24"/>
+          <w:szCs w:val="24"/>
+        </w:rPr>
+        <w:t>Remover os quartos que foram reservados, mas são do tipo “single” e foram reservados menos do que duas vezes:</w:t>
+      </w:r>
+    </w:p>
+    <w:p>
+      <w:r>
+        <w:rPr>
+          <w:noProof/>
+        </w:rPr>
+        <w:drawing>
+          <wp:inline distT="0" distB="0" distL="0" distR="0" wp14:anchorId="78002813" wp14:editId="390E5F9B">
+            <wp:extent cx="6148705" cy="647700"/>
+            <wp:effectExtent l="0" t="0" r="4445" b="0"/>
+            <wp:docPr id="25" name="Imagem 25"/>
+            <wp:cNvGraphicFramePr>
+              <a:graphicFrameLocks xmlns:a="http://schemas.openxmlformats.org/drawingml/2006/main" noChangeAspect="1"/>
+            </wp:cNvGraphicFramePr>
+            <a:graphic xmlns:a="http://schemas.openxmlformats.org/drawingml/2006/main">
+              <a:graphicData uri="http://schemas.openxmlformats.org/drawingml/2006/picture">
+                <pic:pic xmlns:pic="http://schemas.openxmlformats.org/drawingml/2006/picture">
+                  <pic:nvPicPr>
+                    <pic:cNvPr id="1" name=""/>
+                    <pic:cNvPicPr/>
+                  </pic:nvPicPr>
+                  <pic:blipFill>
+                    <a:blip r:embed="rId27"/>
+                    <a:stretch>
+                      <a:fillRect/>
+                    </a:stretch>
+                  </pic:blipFill>
+                  <pic:spPr>
+                    <a:xfrm>
+                      <a:off x="0" y="0"/>
+                      <a:ext cx="6159252" cy="648811"/>
+                    </a:xfrm>
+                    <a:prstGeom prst="rect">
+                      <a:avLst/>
+                    </a:prstGeom>
+                  </pic:spPr>
+                </pic:pic>
+              </a:graphicData>
+            </a:graphic>
+          </wp:inline>
+        </w:drawing>
+      </w:r>
+    </w:p>
+    <w:p/>
+    <w:p/>
+    <w:p/>
+    <w:p/>
+    <w:p>
+      <w:pPr>
+        <w:rPr>
+          <w:color w:val="auto"/>
+        </w:rPr>
+      </w:pPr>
+    </w:p>
+    <w:p>
+      <w:pPr>
+        <w:rPr>
+          <w:color w:val="auto"/>
+          <w:sz w:val="24"/>
+          <w:szCs w:val="24"/>
+        </w:rPr>
+      </w:pPr>
+      <w:r>
+        <w:rPr>
+          <w:color w:val="auto"/>
+          <w:sz w:val="24"/>
+          <w:szCs w:val="24"/>
+        </w:rPr>
+        <w:lastRenderedPageBreak/>
+        <w:t>Selecionar apenas os quartos que foram os mais reservados para cada andar:</w:t>
+      </w:r>
+    </w:p>
+    <w:p>
+      <w:r>
+        <w:rPr>
+          <w:noProof/>
+        </w:rPr>
+        <w:drawing>
+          <wp:inline distT="0" distB="0" distL="0" distR="0" wp14:anchorId="77769D24" wp14:editId="1C775422">
+            <wp:extent cx="6070939" cy="672860"/>
+            <wp:effectExtent l="0" t="0" r="0" b="0"/>
+            <wp:docPr id="26" name="Imagem 26"/>
+            <wp:cNvGraphicFramePr>
+              <a:graphicFrameLocks xmlns:a="http://schemas.openxmlformats.org/drawingml/2006/main" noChangeAspect="1"/>
+            </wp:cNvGraphicFramePr>
+            <a:graphic xmlns:a="http://schemas.openxmlformats.org/drawingml/2006/main">
+              <a:graphicData uri="http://schemas.openxmlformats.org/drawingml/2006/picture">
+                <pic:pic xmlns:pic="http://schemas.openxmlformats.org/drawingml/2006/picture">
+                  <pic:nvPicPr>
+                    <pic:cNvPr id="1" name=""/>
+                    <pic:cNvPicPr/>
+                  </pic:nvPicPr>
+                  <pic:blipFill>
+                    <a:blip r:embed="rId28"/>
+                    <a:stretch>
+                      <a:fillRect/>
+                    </a:stretch>
+                  </pic:blipFill>
+                  <pic:spPr>
+                    <a:xfrm>
+                      <a:off x="0" y="0"/>
+                      <a:ext cx="6208542" cy="688111"/>
+                    </a:xfrm>
+                    <a:prstGeom prst="rect">
+                      <a:avLst/>
+                    </a:prstGeom>
+                  </pic:spPr>
+                </pic:pic>
+              </a:graphicData>
+            </a:graphic>
+          </wp:inline>
+        </w:drawing>
+      </w:r>
+    </w:p>
+    <w:p/>
+    <w:p>
+      <w:pPr>
+        <w:rPr>
+          <w:color w:val="auto"/>
+          <w:sz w:val="24"/>
+          <w:szCs w:val="24"/>
+        </w:rPr>
+      </w:pPr>
+      <w:r>
+        <w:rPr>
+          <w:color w:val="auto"/>
+          <w:sz w:val="24"/>
+          <w:szCs w:val="24"/>
+        </w:rPr>
+        <w:t xml:space="preserve">Ordenar o resultado por ordem crescente do </w:t>
+      </w:r>
+      <w:r>
+        <w:rPr>
+          <w:color w:val="auto"/>
+          <w:sz w:val="24"/>
+          <w:szCs w:val="24"/>
+        </w:rPr>
+        <w:t>número</w:t>
+      </w:r>
+      <w:r>
+        <w:rPr>
+          <w:color w:val="auto"/>
+          <w:sz w:val="24"/>
+          <w:szCs w:val="24"/>
+        </w:rPr>
+        <w:t xml:space="preserve"> de andar:</w:t>
+      </w:r>
+    </w:p>
+    <w:p>
+      <w:r>
+        <w:rPr>
+          <w:noProof/>
+        </w:rPr>
+        <w:drawing>
+          <wp:inline distT="0" distB="0" distL="0" distR="0" wp14:anchorId="28E35F1D" wp14:editId="35C4AF4E">
+            <wp:extent cx="1971675" cy="333375"/>
+            <wp:effectExtent l="0" t="0" r="9525" b="9525"/>
+            <wp:docPr id="27" name="Imagem 27"/>
+            <wp:cNvGraphicFramePr>
+              <a:graphicFrameLocks xmlns:a="http://schemas.openxmlformats.org/drawingml/2006/main" noChangeAspect="1"/>
+            </wp:cNvGraphicFramePr>
+            <a:graphic xmlns:a="http://schemas.openxmlformats.org/drawingml/2006/main">
+              <a:graphicData uri="http://schemas.openxmlformats.org/drawingml/2006/picture">
+                <pic:pic xmlns:pic="http://schemas.openxmlformats.org/drawingml/2006/picture">
+                  <pic:nvPicPr>
+                    <pic:cNvPr id="1" name=""/>
+                    <pic:cNvPicPr/>
+                  </pic:nvPicPr>
+                  <pic:blipFill>
+                    <a:blip r:embed="rId29"/>
+                    <a:stretch>
+                      <a:fillRect/>
+                    </a:stretch>
+                  </pic:blipFill>
+                  <pic:spPr>
+                    <a:xfrm>
+                      <a:off x="0" y="0"/>
+                      <a:ext cx="1971675" cy="333375"/>
+                    </a:xfrm>
+                    <a:prstGeom prst="rect">
+                      <a:avLst/>
+                    </a:prstGeom>
+                  </pic:spPr>
+                </pic:pic>
+              </a:graphicData>
+            </a:graphic>
+          </wp:inline>
+        </w:drawing>
+      </w:r>
+    </w:p>
+    <w:p/>
+    <w:p/>
+    <w:p>
+      <w:pPr>
+        <w:rPr>
+          <w:color w:val="auto"/>
+        </w:rPr>
+      </w:pPr>
+      <w:r>
+        <w:rPr>
+          <w:color w:val="auto"/>
+        </w:rPr>
+        <w:t>Resultado:</w:t>
+      </w:r>
+    </w:p>
+    <w:p/>
+    <w:p>
+      <w:r>
+        <w:t xml:space="preserve">Alínea </w:t>
+      </w:r>
+      <w:r>
+        <w:t>b</w:t>
+      </w:r>
+      <w:r>
+        <w:t>)</w:t>
+      </w:r>
+    </w:p>
+    <w:p>
+      <w:r>
+        <w:rPr>
+          <w:noProof/>
+        </w:rPr>
+        <w:drawing>
+          <wp:inline distT="0" distB="0" distL="0" distR="0" wp14:anchorId="55862005" wp14:editId="1587541C">
+            <wp:extent cx="6418379" cy="3554083"/>
+            <wp:effectExtent l="0" t="0" r="1905" b="8890"/>
+            <wp:docPr id="28" name="Imagem 28"/>
+            <wp:cNvGraphicFramePr>
+              <a:graphicFrameLocks xmlns:a="http://schemas.openxmlformats.org/drawingml/2006/main" noChangeAspect="1"/>
+            </wp:cNvGraphicFramePr>
+            <a:graphic xmlns:a="http://schemas.openxmlformats.org/drawingml/2006/main">
+              <a:graphicData uri="http://schemas.openxmlformats.org/drawingml/2006/picture">
+                <pic:pic xmlns:pic="http://schemas.openxmlformats.org/drawingml/2006/picture">
+                  <pic:nvPicPr>
+                    <pic:cNvPr id="1" name=""/>
+                    <pic:cNvPicPr/>
+                  </pic:nvPicPr>
+                  <pic:blipFill>
+                    <a:blip r:embed="rId30"/>
+                    <a:stretch>
+                      <a:fillRect/>
+                    </a:stretch>
+                  </pic:blipFill>
+                  <pic:spPr>
+                    <a:xfrm>
+                      <a:off x="0" y="0"/>
+                      <a:ext cx="6474699" cy="3585269"/>
+                    </a:xfrm>
+                    <a:prstGeom prst="rect">
+                      <a:avLst/>
+                    </a:prstGeom>
+                  </pic:spPr>
+                </pic:pic>
+              </a:graphicData>
+            </a:graphic>
+          </wp:inline>
+        </w:drawing>
+      </w:r>
+    </w:p>
+    <w:p/>
+    <w:p/>
+    <w:p/>
+    <w:p/>
+    <w:p/>
+    <w:p/>
+    <w:p>
+      <w:pPr>
+        <w:rPr>
+          <w:color w:val="auto"/>
+          <w:sz w:val="24"/>
+          <w:szCs w:val="24"/>
+        </w:rPr>
+      </w:pPr>
+      <w:r>
+        <w:rPr>
+          <w:color w:val="auto"/>
+          <w:sz w:val="24"/>
+          <w:szCs w:val="24"/>
+        </w:rPr>
+        <w:lastRenderedPageBreak/>
+        <w:t>Criar duas tabelas uma com o produto mais consumido e a outra com o segundo produto mais consumido:</w:t>
+      </w:r>
+    </w:p>
+    <w:p>
+      <w:r>
+        <w:rPr>
+          <w:noProof/>
+        </w:rPr>
+        <w:drawing>
+          <wp:inline distT="0" distB="0" distL="0" distR="0" wp14:anchorId="03B2660E" wp14:editId="6E01DD2F">
+            <wp:extent cx="6384953" cy="1621766"/>
+            <wp:effectExtent l="0" t="0" r="0" b="0"/>
+            <wp:docPr id="19" name="Imagem 19"/>
+            <wp:cNvGraphicFramePr>
+              <a:graphicFrameLocks xmlns:a="http://schemas.openxmlformats.org/drawingml/2006/main" noChangeAspect="1"/>
+            </wp:cNvGraphicFramePr>
+            <a:graphic xmlns:a="http://schemas.openxmlformats.org/drawingml/2006/main">
+              <a:graphicData uri="http://schemas.openxmlformats.org/drawingml/2006/picture">
+                <pic:pic xmlns:pic="http://schemas.openxmlformats.org/drawingml/2006/picture">
+                  <pic:nvPicPr>
+                    <pic:cNvPr id="1" name=""/>
+                    <pic:cNvPicPr/>
+                  </pic:nvPicPr>
+                  <pic:blipFill>
+                    <a:blip r:embed="rId31"/>
+                    <a:stretch>
+                      <a:fillRect/>
+                    </a:stretch>
+                  </pic:blipFill>
+                  <pic:spPr>
+                    <a:xfrm>
+                      <a:off x="0" y="0"/>
+                      <a:ext cx="6497658" cy="1650393"/>
+                    </a:xfrm>
+                    <a:prstGeom prst="rect">
+                      <a:avLst/>
+                    </a:prstGeom>
+                  </pic:spPr>
+                </pic:pic>
+              </a:graphicData>
+            </a:graphic>
+          </wp:inline>
+        </w:drawing>
+      </w:r>
+    </w:p>
+    <w:p/>
+    <w:p>
+      <w:pPr>
+        <w:rPr>
+          <w:color w:val="auto"/>
+          <w:sz w:val="24"/>
+          <w:szCs w:val="24"/>
+        </w:rPr>
+      </w:pPr>
+      <w:r>
+        <w:rPr>
+          <w:color w:val="auto"/>
+          <w:sz w:val="24"/>
+          <w:szCs w:val="24"/>
+        </w:rPr>
+        <w:t>Selecionar o nome, o NIF e o total dos custos dos clientes:</w:t>
+      </w:r>
+    </w:p>
+    <w:p>
+      <w:r>
+        <w:rPr>
+          <w:noProof/>
+        </w:rPr>
+        <w:drawing>
+          <wp:inline distT="0" distB="0" distL="0" distR="0" wp14:anchorId="588F3375" wp14:editId="08B5F230">
+            <wp:extent cx="4476750" cy="1247775"/>
+            <wp:effectExtent l="0" t="0" r="0" b="9525"/>
+            <wp:docPr id="20" name="Imagem 20"/>
+            <wp:cNvGraphicFramePr>
+              <a:graphicFrameLocks xmlns:a="http://schemas.openxmlformats.org/drawingml/2006/main" noChangeAspect="1"/>
+            </wp:cNvGraphicFramePr>
+            <a:graphic xmlns:a="http://schemas.openxmlformats.org/drawingml/2006/main">
+              <a:graphicData uri="http://schemas.openxmlformats.org/drawingml/2006/picture">
+                <pic:pic xmlns:pic="http://schemas.openxmlformats.org/drawingml/2006/picture">
+                  <pic:nvPicPr>
+                    <pic:cNvPr id="1" name=""/>
+                    <pic:cNvPicPr/>
+                  </pic:nvPicPr>
+                  <pic:blipFill>
+                    <a:blip r:embed="rId32"/>
+                    <a:stretch>
+                      <a:fillRect/>
+                    </a:stretch>
+                  </pic:blipFill>
+                  <pic:spPr>
+                    <a:xfrm>
+                      <a:off x="0" y="0"/>
+                      <a:ext cx="4476750" cy="1247775"/>
+                    </a:xfrm>
+                    <a:prstGeom prst="rect">
+                      <a:avLst/>
+                    </a:prstGeom>
+                  </pic:spPr>
+                </pic:pic>
+              </a:graphicData>
+            </a:graphic>
+          </wp:inline>
+        </w:drawing>
+      </w:r>
+    </w:p>
+    <w:p/>
+    <w:p>
+      <w:pPr>
+        <w:rPr>
+          <w:color w:val="auto"/>
+          <w:sz w:val="24"/>
+          <w:szCs w:val="24"/>
+        </w:rPr>
+      </w:pPr>
+      <w:r>
+        <w:rPr>
+          <w:color w:val="auto"/>
+          <w:sz w:val="24"/>
+          <w:szCs w:val="24"/>
+        </w:rPr>
+        <w:t>Selecionar apenas clientes com reservas para quartos do tipo “suite” na época alta nos últimos dois anos:</w:t>
+      </w:r>
+    </w:p>
+    <w:p>
+      <w:r>
+        <w:rPr>
+          <w:noProof/>
+        </w:rPr>
+        <w:drawing>
+          <wp:inline distT="0" distB="0" distL="0" distR="0" wp14:anchorId="4718D761" wp14:editId="1F0B8A11">
+            <wp:extent cx="6261535" cy="293298"/>
+            <wp:effectExtent l="0" t="0" r="0" b="0"/>
+            <wp:docPr id="21" name="Imagem 21"/>
+            <wp:cNvGraphicFramePr>
+              <a:graphicFrameLocks xmlns:a="http://schemas.openxmlformats.org/drawingml/2006/main" noChangeAspect="1"/>
+            </wp:cNvGraphicFramePr>
+            <a:graphic xmlns:a="http://schemas.openxmlformats.org/drawingml/2006/main">
+              <a:graphicData uri="http://schemas.openxmlformats.org/drawingml/2006/picture">
+                <pic:pic xmlns:pic="http://schemas.openxmlformats.org/drawingml/2006/picture">
+                  <pic:nvPicPr>
+                    <pic:cNvPr id="1" name=""/>
+                    <pic:cNvPicPr/>
+                  </pic:nvPicPr>
+                  <pic:blipFill>
+                    <a:blip r:embed="rId33"/>
+                    <a:stretch>
+                      <a:fillRect/>
+                    </a:stretch>
+                  </pic:blipFill>
+                  <pic:spPr>
+                    <a:xfrm>
+                      <a:off x="0" y="0"/>
+                      <a:ext cx="7928269" cy="371370"/>
+                    </a:xfrm>
+                    <a:prstGeom prst="rect">
+                      <a:avLst/>
+                    </a:prstGeom>
+                  </pic:spPr>
+                </pic:pic>
+              </a:graphicData>
+            </a:graphic>
+          </wp:inline>
+        </w:drawing>
+      </w:r>
+    </w:p>
+    <w:p/>
+    <w:p>
+      <w:pPr>
+        <w:rPr>
+          <w:color w:val="auto"/>
+          <w:sz w:val="24"/>
+          <w:szCs w:val="24"/>
+        </w:rPr>
+      </w:pPr>
+      <w:r>
+        <w:rPr>
+          <w:color w:val="auto"/>
+          <w:sz w:val="24"/>
+          <w:szCs w:val="24"/>
+        </w:rPr>
+        <w:t>Selecionar apenas clientes que consumiram os dois produtos mais consumidos:</w:t>
+      </w:r>
+    </w:p>
+    <w:p>
+      <w:r>
+        <w:rPr>
+          <w:noProof/>
+        </w:rPr>
+        <w:drawing>
+          <wp:inline distT="0" distB="0" distL="0" distR="0" wp14:anchorId="18BC8240" wp14:editId="12DD7D16">
+            <wp:extent cx="6244132" cy="776378"/>
+            <wp:effectExtent l="0" t="0" r="4445" b="5080"/>
+            <wp:docPr id="22" name="Imagem 22"/>
+            <wp:cNvGraphicFramePr>
+              <a:graphicFrameLocks xmlns:a="http://schemas.openxmlformats.org/drawingml/2006/main" noChangeAspect="1"/>
+            </wp:cNvGraphicFramePr>
+            <a:graphic xmlns:a="http://schemas.openxmlformats.org/drawingml/2006/main">
+              <a:graphicData uri="http://schemas.openxmlformats.org/drawingml/2006/picture">
+                <pic:pic xmlns:pic="http://schemas.openxmlformats.org/drawingml/2006/picture">
+                  <pic:nvPicPr>
+                    <pic:cNvPr id="1" name=""/>
+                    <pic:cNvPicPr/>
+                  </pic:nvPicPr>
+                  <pic:blipFill>
+                    <a:blip r:embed="rId34"/>
+                    <a:stretch>
+                      <a:fillRect/>
+                    </a:stretch>
+                  </pic:blipFill>
+                  <pic:spPr>
+                    <a:xfrm>
+                      <a:off x="0" y="0"/>
+                      <a:ext cx="6439325" cy="800648"/>
+                    </a:xfrm>
+                    <a:prstGeom prst="rect">
+                      <a:avLst/>
+                    </a:prstGeom>
+                  </pic:spPr>
+                </pic:pic>
+              </a:graphicData>
+            </a:graphic>
+          </wp:inline>
+        </w:drawing>
+      </w:r>
+    </w:p>
+    <w:p>
+      <w:pPr>
+        <w:rPr>
+          <w:color w:val="auto"/>
+        </w:rPr>
+      </w:pPr>
+    </w:p>
+    <w:p>
+      <w:pPr>
+        <w:rPr>
+          <w:color w:val="auto"/>
+          <w:sz w:val="24"/>
+          <w:szCs w:val="24"/>
+        </w:rPr>
+      </w:pPr>
+      <w:r>
+        <w:rPr>
+          <w:color w:val="auto"/>
+          <w:sz w:val="24"/>
+          <w:szCs w:val="24"/>
+        </w:rPr>
+        <w:t>Agrupar os resultados pelo cliente e ordenar pelo total dos custos:</w:t>
+      </w:r>
+    </w:p>
+    <w:p>
+      <w:r>
+        <w:rPr>
+          <w:noProof/>
+        </w:rPr>
+        <w:drawing>
+          <wp:inline distT="0" distB="0" distL="0" distR="0" wp14:anchorId="5614726F" wp14:editId="6976E410">
+            <wp:extent cx="2324100" cy="495300"/>
+            <wp:effectExtent l="0" t="0" r="0" b="0"/>
+            <wp:docPr id="23" name="Imagem 23"/>
+            <wp:cNvGraphicFramePr>
+              <a:graphicFrameLocks xmlns:a="http://schemas.openxmlformats.org/drawingml/2006/main" noChangeAspect="1"/>
+            </wp:cNvGraphicFramePr>
+            <a:graphic xmlns:a="http://schemas.openxmlformats.org/drawingml/2006/main">
+              <a:graphicData uri="http://schemas.openxmlformats.org/drawingml/2006/picture">
+                <pic:pic xmlns:pic="http://schemas.openxmlformats.org/drawingml/2006/picture">
+                  <pic:nvPicPr>
+                    <pic:cNvPr id="1" name=""/>
+                    <pic:cNvPicPr/>
+                  </pic:nvPicPr>
+                  <pic:blipFill>
+                    <a:blip r:embed="rId35"/>
+                    <a:stretch>
+                      <a:fillRect/>
+                    </a:stretch>
+                  </pic:blipFill>
+                  <pic:spPr>
+                    <a:xfrm>
+                      <a:off x="0" y="0"/>
+                      <a:ext cx="2324100" cy="495300"/>
+                    </a:xfrm>
+                    <a:prstGeom prst="rect">
+                      <a:avLst/>
+                    </a:prstGeom>
+                  </pic:spPr>
+                </pic:pic>
+              </a:graphicData>
+            </a:graphic>
+          </wp:inline>
+        </w:drawing>
+      </w:r>
+    </w:p>
+    <w:p/>
+    <w:p>
+      <w:pPr>
+        <w:rPr>
+          <w:color w:val="auto"/>
+          <w:u w:val="single"/>
+        </w:rPr>
+      </w:pPr>
+      <w:r>
+        <w:rPr>
+          <w:color w:val="auto"/>
+        </w:rPr>
+        <w:t>Resultado:</w:t>
+      </w:r>
+    </w:p>
+    <w:p>
+      <w:pPr>
         <w:pStyle w:val="Ttulo1"/>
       </w:pPr>
-      <w:r>
-        <w:lastRenderedPageBreak/>
+    </w:p>
+    <w:p>
+      <w:pPr>
+        <w:pStyle w:val="Ttulo1"/>
+      </w:pPr>
+    </w:p>
+    <w:p>
+      <w:pPr>
+        <w:pStyle w:val="Ttulo1"/>
+      </w:pPr>
+      <w:r>
         <w:t>Conclusões</w:t>
       </w:r>
     </w:p>
@@ -6537,6 +7331,7 @@
   <w:rsids>
     <w:rsidRoot w:val="00F163DD"/>
     <w:rsid w:val="00367936"/>
+    <w:rsid w:val="0041726D"/>
     <w:rsid w:val="00477083"/>
     <w:rsid w:val="00A455DD"/>
     <w:rsid w:val="00BE3F0F"/>
@@ -7315,21 +8110,21 @@
 </file>
 
 <file path=customXml/item1.xml><?xml version="1.0" encoding="utf-8"?>
+<p:properties xmlns:p="http://schemas.microsoft.com/office/2006/metadata/properties" xmlns:xsi="http://www.w3.org/2001/XMLSchema-instance" xmlns:pc="http://schemas.microsoft.com/office/infopath/2007/PartnerControls">
+  <documentManagement>
+    <Status xmlns="71af3243-3dd4-4a8d-8c0d-dd76da1f02a5">Not started</Status>
+    <MediaServiceKeyPoints xmlns="71af3243-3dd4-4a8d-8c0d-dd76da1f02a5" xsi:nil="true"/>
+  </documentManagement>
+</p:properties>
+</file>
+
+<file path=customXml/item2.xml><?xml version="1.0" encoding="utf-8"?>
 <?mso-contentType ?>
 <FormTemplates xmlns="http://schemas.microsoft.com/sharepoint/v3/contenttype/forms">
   <Display>DocumentLibraryForm</Display>
   <Edit>DocumentLibraryForm</Edit>
   <New>DocumentLibraryForm</New>
 </FormTemplates>
-</file>
-
-<file path=customXml/item2.xml><?xml version="1.0" encoding="utf-8"?>
-<p:properties xmlns:p="http://schemas.microsoft.com/office/2006/metadata/properties" xmlns:xsi="http://www.w3.org/2001/XMLSchema-instance" xmlns:pc="http://schemas.microsoft.com/office/infopath/2007/PartnerControls">
-  <documentManagement>
-    <Status xmlns="71af3243-3dd4-4a8d-8c0d-dd76da1f02a5">Not started</Status>
-    <MediaServiceKeyPoints xmlns="71af3243-3dd4-4a8d-8c0d-dd76da1f02a5" xsi:nil="true"/>
-  </documentManagement>
-</p:properties>
 </file>
 
 <file path=customXml/item3.xml><?xml version="1.0" encoding="utf-8"?>
@@ -7554,19 +8349,19 @@
 </file>
 
 <file path=customXml/itemProps1.xml><?xml version="1.0" encoding="utf-8"?>
-<ds:datastoreItem xmlns:ds="http://schemas.openxmlformats.org/officeDocument/2006/customXml" ds:itemID="{BFF75F1C-B41B-488A-9267-68864D3C15A5}">
+<ds:datastoreItem xmlns:ds="http://schemas.openxmlformats.org/officeDocument/2006/customXml" ds:itemID="{3B837835-72CB-4299-965D-EC30EB543F7B}">
   <ds:schemaRefs>
-    <ds:schemaRef ds:uri="http://schemas.microsoft.com/sharepoint/v3/contenttype/forms"/>
+    <ds:schemaRef ds:uri="http://schemas.microsoft.com/office/2006/metadata/properties"/>
+    <ds:schemaRef ds:uri="http://schemas.microsoft.com/office/infopath/2007/PartnerControls"/>
+    <ds:schemaRef ds:uri="71af3243-3dd4-4a8d-8c0d-dd76da1f02a5"/>
   </ds:schemaRefs>
 </ds:datastoreItem>
 </file>
 
 <file path=customXml/itemProps2.xml><?xml version="1.0" encoding="utf-8"?>
-<ds:datastoreItem xmlns:ds="http://schemas.openxmlformats.org/officeDocument/2006/customXml" ds:itemID="{3B837835-72CB-4299-965D-EC30EB543F7B}">
+<ds:datastoreItem xmlns:ds="http://schemas.openxmlformats.org/officeDocument/2006/customXml" ds:itemID="{BFF75F1C-B41B-488A-9267-68864D3C15A5}">
   <ds:schemaRefs>
-    <ds:schemaRef ds:uri="http://schemas.microsoft.com/office/2006/metadata/properties"/>
-    <ds:schemaRef ds:uri="http://schemas.microsoft.com/office/infopath/2007/PartnerControls"/>
-    <ds:schemaRef ds:uri="71af3243-3dd4-4a8d-8c0d-dd76da1f02a5"/>
+    <ds:schemaRef ds:uri="http://schemas.microsoft.com/sharepoint/v3/contenttype/forms"/>
   </ds:schemaRefs>
 </ds:datastoreItem>
 </file>

</xml_diff>

<commit_message>
resultados da parte III
</commit_message>
<xml_diff>
--- a/Relatorio.docx
+++ b/Relatorio.docx
@@ -3326,25 +3326,7 @@
           <w:sz w:val="24"/>
           <w:szCs w:val="24"/>
         </w:rPr>
-        <w:t xml:space="preserve">era pedido que </w:t>
-      </w:r>
-      <w:r>
-        <w:rPr>
-          <w:rFonts w:ascii="Calibri" w:hAnsi="Calibri" w:cs="Calibri"/>
-          <w:color w:val="auto"/>
-          <w:sz w:val="24"/>
-          <w:szCs w:val="24"/>
-        </w:rPr>
-        <w:t>apresentássemos</w:t>
-      </w:r>
-      <w:r>
-        <w:rPr>
-          <w:rFonts w:ascii="Calibri" w:hAnsi="Calibri" w:cs="Calibri"/>
-          <w:color w:val="auto"/>
-          <w:sz w:val="24"/>
-          <w:szCs w:val="24"/>
-        </w:rPr>
-        <w:t xml:space="preserve"> por cada mês, apenas para os últimos 6 meses anteriores à data atual, qual a camareira que mais intervenções fez em quartos cuja duração de estadia foi superior à média das estadias agrupadas por tipo de quarto</w:t>
+        <w:t>era pedido que apresentássemos por cada mês, apenas para os últimos 6 meses anteriores à data atual, qual a camareira que mais intervenções fez em quartos cuja duração de estadia foi superior à média das estadias agrupadas por tipo de quarto</w:t>
       </w:r>
       <w:r>
         <w:rPr>
@@ -4099,22 +4081,21 @@
         <w:t>Resultado:</w:t>
       </w:r>
     </w:p>
-    <w:p/>
-    <w:p>
-      <w:r>
-        <w:t>Alínea b)</w:t>
-      </w:r>
-    </w:p>
-    <w:p>
+    <w:p>
+      <w:pPr>
+        <w:rPr>
+          <w:color w:val="auto"/>
+        </w:rPr>
+      </w:pPr>
       <w:r>
         <w:rPr>
           <w:noProof/>
         </w:rPr>
         <w:drawing>
-          <wp:inline distT="0" distB="0" distL="0" distR="0" wp14:anchorId="55862005" wp14:editId="1587541C">
-            <wp:extent cx="6418379" cy="3554083"/>
-            <wp:effectExtent l="0" t="0" r="1905" b="8890"/>
-            <wp:docPr id="28" name="Imagem 28"/>
+          <wp:inline distT="0" distB="0" distL="0" distR="0" wp14:anchorId="72D911C7" wp14:editId="0C8BFE00">
+            <wp:extent cx="2847975" cy="1247775"/>
+            <wp:effectExtent l="0" t="0" r="9525" b="9525"/>
+            <wp:docPr id="34" name="Imagem 34"/>
             <wp:cNvGraphicFramePr>
               <a:graphicFrameLocks xmlns:a="http://schemas.openxmlformats.org/drawingml/2006/main" noChangeAspect="1"/>
             </wp:cNvGraphicFramePr>
@@ -4134,7 +4115,7 @@
                   <pic:spPr>
                     <a:xfrm>
                       <a:off x="0" y="0"/>
-                      <a:ext cx="6474699" cy="3585269"/>
+                      <a:ext cx="2847975" cy="1247775"/>
                     </a:xfrm>
                     <a:prstGeom prst="rect">
                       <a:avLst/>
@@ -4147,28 +4128,41 @@
         </w:drawing>
       </w:r>
     </w:p>
+    <w:p>
+      <w:pPr>
+        <w:rPr>
+          <w:color w:val="auto"/>
+          <w:sz w:val="24"/>
+          <w:szCs w:val="24"/>
+        </w:rPr>
+      </w:pPr>
+      <w:r>
+        <w:rPr>
+          <w:color w:val="auto"/>
+          <w:sz w:val="24"/>
+          <w:szCs w:val="24"/>
+        </w:rPr>
+        <w:t>Como os Quartos 51,52,53 e 54 têm todos o mesmo número de reservas, então são todos selecionados.</w:t>
+      </w:r>
+    </w:p>
     <w:p/>
     <w:p/>
     <w:p/>
     <w:p/>
     <w:p/>
     <w:p/>
-    <w:p>
-      <w:pPr>
-        <w:rPr>
-          <w:color w:val="auto"/>
-          <w:sz w:val="24"/>
-          <w:szCs w:val="24"/>
-        </w:rPr>
-      </w:pPr>
-      <w:r>
-        <w:rPr>
-          <w:color w:val="auto"/>
-          <w:sz w:val="24"/>
-          <w:szCs w:val="24"/>
-        </w:rPr>
+    <w:p/>
+    <w:p/>
+    <w:p/>
+    <w:p/>
+    <w:p/>
+    <w:p/>
+    <w:p/>
+    <w:p/>
+    <w:p>
+      <w:r>
         <w:lastRenderedPageBreak/>
-        <w:t>Criar duas tabelas uma com o produto mais consumido e a outra com o segundo produto mais consumido:</w:t>
+        <w:t>Alínea b)</w:t>
       </w:r>
     </w:p>
     <w:p>
@@ -4177,10 +4171,10 @@
           <w:noProof/>
         </w:rPr>
         <w:drawing>
-          <wp:inline distT="0" distB="0" distL="0" distR="0" wp14:anchorId="03B2660E" wp14:editId="6E01DD2F">
-            <wp:extent cx="6384953" cy="1621766"/>
-            <wp:effectExtent l="0" t="0" r="0" b="0"/>
-            <wp:docPr id="19" name="Imagem 19"/>
+          <wp:inline distT="0" distB="0" distL="0" distR="0" wp14:anchorId="55862005" wp14:editId="1587541C">
+            <wp:extent cx="6418379" cy="3554083"/>
+            <wp:effectExtent l="0" t="0" r="1905" b="8890"/>
+            <wp:docPr id="28" name="Imagem 28"/>
             <wp:cNvGraphicFramePr>
               <a:graphicFrameLocks xmlns:a="http://schemas.openxmlformats.org/drawingml/2006/main" noChangeAspect="1"/>
             </wp:cNvGraphicFramePr>
@@ -4200,7 +4194,7 @@
                   <pic:spPr>
                     <a:xfrm>
                       <a:off x="0" y="0"/>
-                      <a:ext cx="6497658" cy="1650393"/>
+                      <a:ext cx="6474699" cy="3585269"/>
                     </a:xfrm>
                     <a:prstGeom prst="rect">
                       <a:avLst/>
@@ -4228,7 +4222,7 @@
           <w:sz w:val="24"/>
           <w:szCs w:val="24"/>
         </w:rPr>
-        <w:t>Selecionar o nome, o NIF e o total dos custos dos clientes:</w:t>
+        <w:t>Criar duas tabelas uma com o produto mais consumido e a outra com o segundo produto mais consumido:</w:t>
       </w:r>
     </w:p>
     <w:p>
@@ -4237,10 +4231,10 @@
           <w:noProof/>
         </w:rPr>
         <w:drawing>
-          <wp:inline distT="0" distB="0" distL="0" distR="0" wp14:anchorId="588F3375" wp14:editId="08B5F230">
-            <wp:extent cx="4476750" cy="1247775"/>
-            <wp:effectExtent l="0" t="0" r="0" b="9525"/>
-            <wp:docPr id="20" name="Imagem 20"/>
+          <wp:inline distT="0" distB="0" distL="0" distR="0" wp14:anchorId="03B2660E" wp14:editId="6E01DD2F">
+            <wp:extent cx="6384953" cy="1621766"/>
+            <wp:effectExtent l="0" t="0" r="0" b="0"/>
+            <wp:docPr id="19" name="Imagem 19"/>
             <wp:cNvGraphicFramePr>
               <a:graphicFrameLocks xmlns:a="http://schemas.openxmlformats.org/drawingml/2006/main" noChangeAspect="1"/>
             </wp:cNvGraphicFramePr>
@@ -4260,7 +4254,7 @@
                   <pic:spPr>
                     <a:xfrm>
                       <a:off x="0" y="0"/>
-                      <a:ext cx="4476750" cy="1247775"/>
+                      <a:ext cx="6497658" cy="1650393"/>
                     </a:xfrm>
                     <a:prstGeom prst="rect">
                       <a:avLst/>
@@ -4288,7 +4282,7 @@
           <w:sz w:val="24"/>
           <w:szCs w:val="24"/>
         </w:rPr>
-        <w:t>Selecionar apenas clientes com reservas para quartos do tipo “suite” na época alta nos últimos dois anos:</w:t>
+        <w:t>Selecionar o nome, o NIF e o total dos custos dos clientes:</w:t>
       </w:r>
     </w:p>
     <w:p>
@@ -4297,10 +4291,10 @@
           <w:noProof/>
         </w:rPr>
         <w:drawing>
-          <wp:inline distT="0" distB="0" distL="0" distR="0" wp14:anchorId="4718D761" wp14:editId="1F0B8A11">
-            <wp:extent cx="6261535" cy="293298"/>
-            <wp:effectExtent l="0" t="0" r="0" b="0"/>
-            <wp:docPr id="21" name="Imagem 21"/>
+          <wp:inline distT="0" distB="0" distL="0" distR="0" wp14:anchorId="588F3375" wp14:editId="08B5F230">
+            <wp:extent cx="4476750" cy="1247775"/>
+            <wp:effectExtent l="0" t="0" r="0" b="9525"/>
+            <wp:docPr id="20" name="Imagem 20"/>
             <wp:cNvGraphicFramePr>
               <a:graphicFrameLocks xmlns:a="http://schemas.openxmlformats.org/drawingml/2006/main" noChangeAspect="1"/>
             </wp:cNvGraphicFramePr>
@@ -4320,7 +4314,7 @@
                   <pic:spPr>
                     <a:xfrm>
                       <a:off x="0" y="0"/>
-                      <a:ext cx="7928269" cy="371370"/>
+                      <a:ext cx="4476750" cy="1247775"/>
                     </a:xfrm>
                     <a:prstGeom prst="rect">
                       <a:avLst/>
@@ -4342,13 +4336,23 @@
           <w:szCs w:val="24"/>
         </w:rPr>
       </w:pPr>
-      <w:r>
-        <w:rPr>
-          <w:color w:val="auto"/>
-          <w:sz w:val="24"/>
-          <w:szCs w:val="24"/>
-        </w:rPr>
-        <w:t>Selecionar apenas clientes que consumiram os dois produtos mais consumidos:</w:t>
+    </w:p>
+    <w:p>
+      <w:pPr>
+        <w:rPr>
+          <w:color w:val="auto"/>
+          <w:sz w:val="24"/>
+          <w:szCs w:val="24"/>
+        </w:rPr>
+      </w:pPr>
+      <w:r>
+        <w:rPr>
+          <w:color w:val="auto"/>
+          <w:sz w:val="24"/>
+          <w:szCs w:val="24"/>
+        </w:rPr>
+        <w:lastRenderedPageBreak/>
+        <w:t>Selecionar apenas clientes com reservas para quartos do tipo “suite” na época alta nos últimos dois anos:</w:t>
       </w:r>
     </w:p>
     <w:p>
@@ -4357,10 +4361,10 @@
           <w:noProof/>
         </w:rPr>
         <w:drawing>
-          <wp:inline distT="0" distB="0" distL="0" distR="0" wp14:anchorId="18BC8240" wp14:editId="12DD7D16">
-            <wp:extent cx="6244132" cy="776378"/>
-            <wp:effectExtent l="0" t="0" r="4445" b="5080"/>
-            <wp:docPr id="22" name="Imagem 22"/>
+          <wp:inline distT="0" distB="0" distL="0" distR="0" wp14:anchorId="4718D761" wp14:editId="1F0B8A11">
+            <wp:extent cx="6261535" cy="293298"/>
+            <wp:effectExtent l="0" t="0" r="0" b="0"/>
+            <wp:docPr id="21" name="Imagem 21"/>
             <wp:cNvGraphicFramePr>
               <a:graphicFrameLocks xmlns:a="http://schemas.openxmlformats.org/drawingml/2006/main" noChangeAspect="1"/>
             </wp:cNvGraphicFramePr>
@@ -4380,7 +4384,7 @@
                   <pic:spPr>
                     <a:xfrm>
                       <a:off x="0" y="0"/>
-                      <a:ext cx="6439325" cy="800648"/>
+                      <a:ext cx="7928269" cy="371370"/>
                     </a:xfrm>
                     <a:prstGeom prst="rect">
                       <a:avLst/>
@@ -4393,28 +4397,22 @@
         </w:drawing>
       </w:r>
     </w:p>
-    <w:p>
-      <w:pPr>
-        <w:rPr>
-          <w:color w:val="auto"/>
-        </w:rPr>
-      </w:pPr>
-    </w:p>
-    <w:p>
-      <w:pPr>
-        <w:rPr>
-          <w:color w:val="auto"/>
-          <w:sz w:val="24"/>
-          <w:szCs w:val="24"/>
-        </w:rPr>
-      </w:pPr>
-      <w:r>
-        <w:rPr>
-          <w:color w:val="auto"/>
-          <w:sz w:val="24"/>
-          <w:szCs w:val="24"/>
-        </w:rPr>
-        <w:t>Agrupar os resultados pelo cliente e ordenar pelo total dos custos:</w:t>
+    <w:p/>
+    <w:p>
+      <w:pPr>
+        <w:rPr>
+          <w:color w:val="auto"/>
+          <w:sz w:val="24"/>
+          <w:szCs w:val="24"/>
+        </w:rPr>
+      </w:pPr>
+      <w:r>
+        <w:rPr>
+          <w:color w:val="auto"/>
+          <w:sz w:val="24"/>
+          <w:szCs w:val="24"/>
+        </w:rPr>
+        <w:t>Selecionar apenas clientes que consumiram os dois produtos mais consumidos:</w:t>
       </w:r>
     </w:p>
     <w:p>
@@ -4423,10 +4421,10 @@
           <w:noProof/>
         </w:rPr>
         <w:drawing>
-          <wp:inline distT="0" distB="0" distL="0" distR="0" wp14:anchorId="5614726F" wp14:editId="6976E410">
-            <wp:extent cx="2324100" cy="495300"/>
-            <wp:effectExtent l="0" t="0" r="0" b="0"/>
-            <wp:docPr id="23" name="Imagem 23"/>
+          <wp:inline distT="0" distB="0" distL="0" distR="0" wp14:anchorId="18BC8240" wp14:editId="12DD7D16">
+            <wp:extent cx="6244132" cy="776378"/>
+            <wp:effectExtent l="0" t="0" r="4445" b="5080"/>
+            <wp:docPr id="22" name="Imagem 22"/>
             <wp:cNvGraphicFramePr>
               <a:graphicFrameLocks xmlns:a="http://schemas.openxmlformats.org/drawingml/2006/main" noChangeAspect="1"/>
             </wp:cNvGraphicFramePr>
@@ -4446,6 +4444,74 @@
                   <pic:spPr>
                     <a:xfrm>
                       <a:off x="0" y="0"/>
+                      <a:ext cx="6439325" cy="800648"/>
+                    </a:xfrm>
+                    <a:prstGeom prst="rect">
+                      <a:avLst/>
+                    </a:prstGeom>
+                  </pic:spPr>
+                </pic:pic>
+              </a:graphicData>
+            </a:graphic>
+          </wp:inline>
+        </w:drawing>
+      </w:r>
+    </w:p>
+    <w:p>
+      <w:pPr>
+        <w:rPr>
+          <w:color w:val="auto"/>
+          <w:sz w:val="24"/>
+          <w:szCs w:val="24"/>
+        </w:rPr>
+      </w:pPr>
+    </w:p>
+    <w:p>
+      <w:pPr>
+        <w:rPr>
+          <w:color w:val="auto"/>
+          <w:sz w:val="24"/>
+          <w:szCs w:val="24"/>
+        </w:rPr>
+      </w:pPr>
+      <w:r>
+        <w:rPr>
+          <w:color w:val="auto"/>
+          <w:sz w:val="24"/>
+          <w:szCs w:val="24"/>
+        </w:rPr>
+        <w:t>Agrupar os resultados pelo cliente e ordenar pelo total dos custos:</w:t>
+      </w:r>
+    </w:p>
+    <w:p>
+      <w:r>
+        <w:rPr>
+          <w:noProof/>
+        </w:rPr>
+        <w:drawing>
+          <wp:inline distT="0" distB="0" distL="0" distR="0" wp14:anchorId="5614726F" wp14:editId="6976E410">
+            <wp:extent cx="2324100" cy="495300"/>
+            <wp:effectExtent l="0" t="0" r="0" b="0"/>
+            <wp:docPr id="23" name="Imagem 23"/>
+            <wp:cNvGraphicFramePr>
+              <a:graphicFrameLocks xmlns:a="http://schemas.openxmlformats.org/drawingml/2006/main" noChangeAspect="1"/>
+            </wp:cNvGraphicFramePr>
+            <a:graphic xmlns:a="http://schemas.openxmlformats.org/drawingml/2006/main">
+              <a:graphicData uri="http://schemas.openxmlformats.org/drawingml/2006/picture">
+                <pic:pic xmlns:pic="http://schemas.openxmlformats.org/drawingml/2006/picture">
+                  <pic:nvPicPr>
+                    <pic:cNvPr id="1" name=""/>
+                    <pic:cNvPicPr/>
+                  </pic:nvPicPr>
+                  <pic:blipFill>
+                    <a:blip r:embed="rId39"/>
+                    <a:stretch>
+                      <a:fillRect/>
+                    </a:stretch>
+                  </pic:blipFill>
+                  <pic:spPr>
+                    <a:xfrm>
+                      <a:off x="0" y="0"/>
                       <a:ext cx="2324100" cy="495300"/>
                     </a:xfrm>
                     <a:prstGeom prst="rect">
@@ -4459,7 +4525,27 @@
         </w:drawing>
       </w:r>
     </w:p>
-    <w:p/>
+    <w:p>
+      <w:pPr>
+        <w:rPr>
+          <w:color w:val="auto"/>
+        </w:rPr>
+      </w:pPr>
+      <w:r>
+        <w:rPr>
+          <w:color w:val="auto"/>
+          <w:sz w:val="24"/>
+          <w:szCs w:val="24"/>
+        </w:rPr>
+        <w:t>Resultado</w:t>
+      </w:r>
+      <w:r>
+        <w:rPr>
+          <w:color w:val="auto"/>
+        </w:rPr>
+        <w:t>:</w:t>
+      </w:r>
+    </w:p>
     <w:p>
       <w:pPr>
         <w:rPr>
@@ -4469,19 +4555,67 @@
       </w:pPr>
       <w:r>
         <w:rPr>
-          <w:color w:val="auto"/>
-        </w:rPr>
-        <w:t>Resultado:</w:t>
-      </w:r>
-    </w:p>
-    <w:p>
-      <w:pPr>
-        <w:pStyle w:val="Ttulo1"/>
-      </w:pPr>
-    </w:p>
-    <w:p>
-      <w:pPr>
-        <w:pStyle w:val="Ttulo1"/>
+          <w:noProof/>
+        </w:rPr>
+        <w:drawing>
+          <wp:inline distT="0" distB="0" distL="0" distR="0" wp14:anchorId="2077A129" wp14:editId="36982276">
+            <wp:extent cx="2826197" cy="655607"/>
+            <wp:effectExtent l="0" t="0" r="0" b="0"/>
+            <wp:docPr id="30" name="Imagem 30"/>
+            <wp:cNvGraphicFramePr>
+              <a:graphicFrameLocks xmlns:a="http://schemas.openxmlformats.org/drawingml/2006/main" noChangeAspect="1"/>
+            </wp:cNvGraphicFramePr>
+            <a:graphic xmlns:a="http://schemas.openxmlformats.org/drawingml/2006/main">
+              <a:graphicData uri="http://schemas.openxmlformats.org/drawingml/2006/picture">
+                <pic:pic xmlns:pic="http://schemas.openxmlformats.org/drawingml/2006/picture">
+                  <pic:nvPicPr>
+                    <pic:cNvPr id="1" name=""/>
+                    <pic:cNvPicPr/>
+                  </pic:nvPicPr>
+                  <pic:blipFill>
+                    <a:blip r:embed="rId40"/>
+                    <a:stretch>
+                      <a:fillRect/>
+                    </a:stretch>
+                  </pic:blipFill>
+                  <pic:spPr>
+                    <a:xfrm>
+                      <a:off x="0" y="0"/>
+                      <a:ext cx="2923742" cy="678235"/>
+                    </a:xfrm>
+                    <a:prstGeom prst="rect">
+                      <a:avLst/>
+                    </a:prstGeom>
+                  </pic:spPr>
+                </pic:pic>
+              </a:graphicData>
+            </a:graphic>
+          </wp:inline>
+        </w:drawing>
+      </w:r>
+    </w:p>
+    <w:p>
+      <w:pPr>
+        <w:rPr>
+          <w:color w:val="auto"/>
+          <w:u w:val="single"/>
+        </w:rPr>
+      </w:pPr>
+    </w:p>
+    <w:p>
+      <w:pPr>
+        <w:rPr>
+          <w:color w:val="auto"/>
+          <w:u w:val="single"/>
+        </w:rPr>
+      </w:pPr>
+    </w:p>
+    <w:p>
+      <w:pPr>
+        <w:rPr>
+          <w:color w:val="auto"/>
+          <w:u w:val="single"/>
+        </w:rPr>
       </w:pPr>
     </w:p>
     <w:p>
@@ -7976,6 +8110,7 @@
   </w:compat>
   <w:rsids>
     <w:rsidRoot w:val="00F163DD"/>
+    <w:rsid w:val="000C6BAA"/>
     <w:rsid w:val="00367936"/>
     <w:rsid w:val="0041726D"/>
     <w:rsid w:val="00477083"/>
@@ -8978,21 +9113,21 @@
 </file>
 
 <file path=customXml/item2.xml><?xml version="1.0" encoding="utf-8"?>
+<p:properties xmlns:p="http://schemas.microsoft.com/office/2006/metadata/properties" xmlns:xsi="http://www.w3.org/2001/XMLSchema-instance" xmlns:pc="http://schemas.microsoft.com/office/infopath/2007/PartnerControls">
+  <documentManagement>
+    <Status xmlns="71af3243-3dd4-4a8d-8c0d-dd76da1f02a5">Not started</Status>
+    <MediaServiceKeyPoints xmlns="71af3243-3dd4-4a8d-8c0d-dd76da1f02a5" xsi:nil="true"/>
+  </documentManagement>
+</p:properties>
+</file>
+
+<file path=customXml/item3.xml><?xml version="1.0" encoding="utf-8"?>
 <?mso-contentType ?>
 <FormTemplates xmlns="http://schemas.microsoft.com/sharepoint/v3/contenttype/forms">
   <Display>DocumentLibraryForm</Display>
   <Edit>DocumentLibraryForm</Edit>
   <New>DocumentLibraryForm</New>
 </FormTemplates>
-</file>
-
-<file path=customXml/item3.xml><?xml version="1.0" encoding="utf-8"?>
-<p:properties xmlns:p="http://schemas.microsoft.com/office/2006/metadata/properties" xmlns:xsi="http://www.w3.org/2001/XMLSchema-instance" xmlns:pc="http://schemas.microsoft.com/office/infopath/2007/PartnerControls">
-  <documentManagement>
-    <Status xmlns="71af3243-3dd4-4a8d-8c0d-dd76da1f02a5">Not started</Status>
-    <MediaServiceKeyPoints xmlns="71af3243-3dd4-4a8d-8c0d-dd76da1f02a5" xsi:nil="true"/>
-  </documentManagement>
-</p:properties>
 </file>
 
 <file path=customXml/itemProps1.xml><?xml version="1.0" encoding="utf-8"?>
@@ -9015,14 +9150,6 @@
 </file>
 
 <file path=customXml/itemProps2.xml><?xml version="1.0" encoding="utf-8"?>
-<ds:datastoreItem xmlns:ds="http://schemas.openxmlformats.org/officeDocument/2006/customXml" ds:itemID="{BFF75F1C-B41B-488A-9267-68864D3C15A5}">
-  <ds:schemaRefs>
-    <ds:schemaRef ds:uri="http://schemas.microsoft.com/sharepoint/v3/contenttype/forms"/>
-  </ds:schemaRefs>
-</ds:datastoreItem>
-</file>
-
-<file path=customXml/itemProps3.xml><?xml version="1.0" encoding="utf-8"?>
 <ds:datastoreItem xmlns:ds="http://schemas.openxmlformats.org/officeDocument/2006/customXml" ds:itemID="{3B837835-72CB-4299-965D-EC30EB543F7B}">
   <ds:schemaRefs>
     <ds:schemaRef ds:uri="http://schemas.microsoft.com/office/2006/metadata/properties"/>
@@ -9030,4 +9157,12 @@
     <ds:schemaRef ds:uri="71af3243-3dd4-4a8d-8c0d-dd76da1f02a5"/>
   </ds:schemaRefs>
 </ds:datastoreItem>
+</file>
+
+<file path=customXml/itemProps3.xml><?xml version="1.0" encoding="utf-8"?>
+<ds:datastoreItem xmlns:ds="http://schemas.openxmlformats.org/officeDocument/2006/customXml" ds:itemID="{BFF75F1C-B41B-488A-9267-68864D3C15A5}">
+  <ds:schemaRefs>
+    <ds:schemaRef ds:uri="http://schemas.microsoft.com/sharepoint/v3/contenttype/forms"/>
+  </ds:schemaRefs>
+</ds:datastoreItem>
 </file>
</xml_diff>